<commit_message>
MODIFY branches/C.Thang/Nmap.docx            add question
</commit_message>
<xml_diff>
--- a/Nmap.docx
+++ b/Nmap.docx
@@ -708,6 +708,62 @@
           <w:lang w:val="en-US"/>
         </w:rPr>
         <w:t>Ngoài ra còn cơ chế RPC.</w:t>
+      </w:r>
+    </w:p>
+    <w:p>
+      <w:pPr>
+        <w:rPr>
+          <w:lang w:val="en-US"/>
+        </w:rPr>
+      </w:pPr>
+    </w:p>
+    <w:p>
+      <w:pPr>
+        <w:rPr>
+          <w:lang w:val="en-US"/>
+        </w:rPr>
+      </w:pPr>
+      <w:r>
+        <w:rPr>
+          <w:lang w:val="en-US"/>
+        </w:rPr>
+        <w:t>Question:</w:t>
+      </w:r>
+    </w:p>
+    <w:p>
+      <w:pPr>
+        <w:pStyle w:val="ListParagraph"/>
+        <w:numPr>
+          <w:ilvl w:val="0"/>
+          <w:numId w:val="4"/>
+        </w:numPr>
+        <w:rPr>
+          <w:lang w:val="en-US"/>
+        </w:rPr>
+      </w:pPr>
+      <w:r>
+        <w:rPr>
+          <w:lang w:val="en-US"/>
+        </w:rPr>
+        <w:t>TCP ISN với TCP ID là các thông số được sử dụng bởi protocol để xác định các packet, segment thì làm sao có thể xác thông tin của OS được?</w:t>
+      </w:r>
+    </w:p>
+    <w:p>
+      <w:pPr>
+        <w:pStyle w:val="ListParagraph"/>
+        <w:numPr>
+          <w:ilvl w:val="0"/>
+          <w:numId w:val="4"/>
+        </w:numPr>
+        <w:rPr>
+          <w:lang w:val="en-US"/>
+        </w:rPr>
+      </w:pPr>
+      <w:r>
+        <w:rPr>
+          <w:lang w:val="en-US"/>
+        </w:rPr>
+        <w:t>Cơ chế RPC của Nmap cụ thể là thế nào?</w:t>
       </w:r>
     </w:p>
     <w:sectPr>
@@ -723,6 +779,95 @@
 <file path=word/numbering.xml><?xml version="1.0" encoding="utf-8"?>
 <w:numbering xmlns:ve="http://schemas.openxmlformats.org/markup-compatibility/2006" xmlns:o="urn:schemas-microsoft-com:office:office" xmlns:r="http://schemas.openxmlformats.org/officeDocument/2006/relationships" xmlns:m="http://schemas.openxmlformats.org/officeDocument/2006/math" xmlns:v="urn:schemas-microsoft-com:vml" xmlns:wp="http://schemas.openxmlformats.org/drawingml/2006/wordprocessingDrawing" xmlns:w10="urn:schemas-microsoft-com:office:word" xmlns:w="http://schemas.openxmlformats.org/wordprocessingml/2006/main" xmlns:wne="http://schemas.microsoft.com/office/word/2006/wordml">
   <w:abstractNum w:abstractNumId="0">
+    <w:nsid w:val="3F05668E"/>
+    <w:multiLevelType w:val="hybridMultilevel"/>
+    <w:tmpl w:val="74A66BB8"/>
+    <w:lvl w:ilvl="0" w:tplc="0409000F">
+      <w:start w:val="1"/>
+      <w:numFmt w:val="decimal"/>
+      <w:lvlText w:val="%1."/>
+      <w:lvlJc w:val="left"/>
+      <w:pPr>
+        <w:ind w:left="720" w:hanging="360"/>
+      </w:pPr>
+      <w:rPr>
+        <w:rFonts w:hint="default"/>
+      </w:rPr>
+    </w:lvl>
+    <w:lvl w:ilvl="1" w:tplc="04090019" w:tentative="1">
+      <w:start w:val="1"/>
+      <w:numFmt w:val="lowerLetter"/>
+      <w:lvlText w:val="%2."/>
+      <w:lvlJc w:val="left"/>
+      <w:pPr>
+        <w:ind w:left="1440" w:hanging="360"/>
+      </w:pPr>
+    </w:lvl>
+    <w:lvl w:ilvl="2" w:tplc="0409001B" w:tentative="1">
+      <w:start w:val="1"/>
+      <w:numFmt w:val="lowerRoman"/>
+      <w:lvlText w:val="%3."/>
+      <w:lvlJc w:val="right"/>
+      <w:pPr>
+        <w:ind w:left="2160" w:hanging="180"/>
+      </w:pPr>
+    </w:lvl>
+    <w:lvl w:ilvl="3" w:tplc="0409000F" w:tentative="1">
+      <w:start w:val="1"/>
+      <w:numFmt w:val="decimal"/>
+      <w:lvlText w:val="%4."/>
+      <w:lvlJc w:val="left"/>
+      <w:pPr>
+        <w:ind w:left="2880" w:hanging="360"/>
+      </w:pPr>
+    </w:lvl>
+    <w:lvl w:ilvl="4" w:tplc="04090019" w:tentative="1">
+      <w:start w:val="1"/>
+      <w:numFmt w:val="lowerLetter"/>
+      <w:lvlText w:val="%5."/>
+      <w:lvlJc w:val="left"/>
+      <w:pPr>
+        <w:ind w:left="3600" w:hanging="360"/>
+      </w:pPr>
+    </w:lvl>
+    <w:lvl w:ilvl="5" w:tplc="0409001B" w:tentative="1">
+      <w:start w:val="1"/>
+      <w:numFmt w:val="lowerRoman"/>
+      <w:lvlText w:val="%6."/>
+      <w:lvlJc w:val="right"/>
+      <w:pPr>
+        <w:ind w:left="4320" w:hanging="180"/>
+      </w:pPr>
+    </w:lvl>
+    <w:lvl w:ilvl="6" w:tplc="0409000F" w:tentative="1">
+      <w:start w:val="1"/>
+      <w:numFmt w:val="decimal"/>
+      <w:lvlText w:val="%7."/>
+      <w:lvlJc w:val="left"/>
+      <w:pPr>
+        <w:ind w:left="5040" w:hanging="360"/>
+      </w:pPr>
+    </w:lvl>
+    <w:lvl w:ilvl="7" w:tplc="04090019" w:tentative="1">
+      <w:start w:val="1"/>
+      <w:numFmt w:val="lowerLetter"/>
+      <w:lvlText w:val="%8."/>
+      <w:lvlJc w:val="left"/>
+      <w:pPr>
+        <w:ind w:left="5760" w:hanging="360"/>
+      </w:pPr>
+    </w:lvl>
+    <w:lvl w:ilvl="8" w:tplc="0409001B" w:tentative="1">
+      <w:start w:val="1"/>
+      <w:numFmt w:val="lowerRoman"/>
+      <w:lvlText w:val="%9."/>
+      <w:lvlJc w:val="right"/>
+      <w:pPr>
+        <w:ind w:left="6480" w:hanging="180"/>
+      </w:pPr>
+    </w:lvl>
+  </w:abstractNum>
+  <w:abstractNum w:abstractNumId="1">
     <w:nsid w:val="42FC73AD"/>
     <w:multiLevelType w:val="hybridMultilevel"/>
     <w:tmpl w:val="3CC2688C"/>
@@ -808,7 +953,7 @@
       </w:pPr>
     </w:lvl>
   </w:abstractNum>
-  <w:abstractNum w:abstractNumId="1">
+  <w:abstractNum w:abstractNumId="2">
     <w:nsid w:val="4B9259F3"/>
     <w:multiLevelType w:val="hybridMultilevel"/>
     <w:tmpl w:val="1FC04F66"/>
@@ -921,7 +1066,7 @@
       </w:rPr>
     </w:lvl>
   </w:abstractNum>
-  <w:abstractNum w:abstractNumId="2">
+  <w:abstractNum w:abstractNumId="3">
     <w:nsid w:val="7DB4239D"/>
     <w:multiLevelType w:val="hybridMultilevel"/>
     <w:tmpl w:val="F81272E2"/>
@@ -1035,13 +1180,16 @@
     </w:lvl>
   </w:abstractNum>
   <w:num w:numId="1">
-    <w:abstractNumId w:val="0"/>
+    <w:abstractNumId w:val="1"/>
   </w:num>
   <w:num w:numId="2">
+    <w:abstractNumId w:val="3"/>
+  </w:num>
+  <w:num w:numId="3">
     <w:abstractNumId w:val="2"/>
   </w:num>
-  <w:num w:numId="3">
-    <w:abstractNumId w:val="1"/>
+  <w:num w:numId="4">
+    <w:abstractNumId w:val="0"/>
   </w:num>
 </w:numbering>
 </file>

</xml_diff>

<commit_message>
MODIFY branches/C.Thang/Nmap.docx Answer the questions :D
</commit_message>
<xml_diff>
--- a/Nmap.docx
+++ b/Nmap.docx
@@ -234,9 +234,6 @@
           <w:ilvl w:val="1"/>
           <w:numId w:val="2"/>
         </w:numPr>
-        <w:rPr>
-          <w:lang w:val="en-US"/>
-        </w:rPr>
       </w:pPr>
       <w:r>
         <w:rPr>
@@ -251,22 +248,12 @@
         <w:r>
           <w:rPr>
             <w:rStyle w:val="Hyperlink"/>
-            <w:lang w:val="en-US"/>
           </w:rPr>
           <w:t>http://sourceforge.net/projects/nmap-scanner/</w:t>
         </w:r>
       </w:hyperlink>
       <w:r>
-        <w:rPr>
-          <w:lang w:val="en-US"/>
-        </w:rPr>
-        <w:t xml:space="preserve"> </w:t>
-      </w:r>
-      <w:r>
-        <w:rPr>
-          <w:lang w:val="en-US"/>
-        </w:rPr>
-        <w:t>http://anthonypersaud.com/category/nmap-parser/</w:t>
+        <w:t xml:space="preserve"> http://anthonypersaud.com/category/nmap-parser/</w:t>
       </w:r>
     </w:p>
     <w:p>
@@ -278,7 +265,6 @@
         </w:numPr>
         <w:rPr>
           <w:rStyle w:val="term"/>
-          <w:lang w:val="en-US"/>
         </w:rPr>
       </w:pPr>
       <w:r>
@@ -290,7 +276,6 @@
       <w:r>
         <w:rPr>
           <w:rStyle w:val="term"/>
-          <w:lang w:val="en-US"/>
         </w:rPr>
         <w:t>: output này được sử dụng chính trên Linux dùng với các editor như awk, grep …</w:t>
       </w:r>
@@ -305,30 +290,33 @@
       <w:r>
         <w:rPr>
           <w:rStyle w:val="term"/>
-          <w:lang w:val="en-US"/>
         </w:rPr>
         <w:t>Người dùng có thể xác định mức độ chi tiết của output bằng cách them –v vào dòng lệnh.</w:t>
       </w:r>
       <w:r>
         <w:rPr>
           <w:rStyle w:val="term"/>
-          <w:lang w:val="en-US"/>
         </w:rPr>
         <w:t xml:space="preserve"> Mức độ chi tiết này ảnh hưởng nhiều nhất với 2 loại output interactive và normal.</w:t>
       </w:r>
       <w:r>
         <w:rPr>
           <w:rStyle w:val="term"/>
-          <w:lang w:val="en-US"/>
         </w:rPr>
         <w:t xml:space="preserve"> Càng nhiều –v thì độ chi tiết càng cao nhưng tốt nhất là  &lt; 2.</w:t>
       </w:r>
       <w:r>
         <w:rPr>
           <w:rStyle w:val="term"/>
-          <w:lang w:val="en-US"/>
-        </w:rPr>
-        <w:t xml:space="preserve"> 1 số thông tin sẽ được thêm vào với –v:</w:t>
+        </w:rPr>
+        <w:t xml:space="preserve"> </w:t>
+      </w:r>
+      <w:r>
+        <w:rPr>
+          <w:rStyle w:val="term"/>
+          <w:lang w:val="en-US"/>
+        </w:rPr>
+        <w:t>1 số thông tin sẽ được thêm vào với –v:</w:t>
       </w:r>
     </w:p>
     <w:p>
@@ -615,7 +603,6 @@
           <w:rFonts w:asciiTheme="minorHAnsi" w:eastAsiaTheme="minorHAnsi" w:hAnsiTheme="minorHAnsi" w:cstheme="minorHAnsi"/>
           <w:lang w:val="en-US"/>
         </w:rPr>
-        <w:lastRenderedPageBreak/>
         <w:t>Nếu vẫn chưa xác định được hoặc chỉ xác định được 1 phần, Nmap sẽ gửi các UDP probe để kiểm tra. Mỗi UDP probe chứa probe string gửi tới các port. Các service trên port đó sẽ gửi các phản hồi</w:t>
       </w:r>
       <w:r>
@@ -647,7 +634,16 @@
           <w:rFonts w:asciiTheme="minorHAnsi" w:eastAsiaTheme="minorHAnsi" w:hAnsiTheme="minorHAnsi" w:cstheme="minorHAnsi"/>
           <w:lang w:val="en-US"/>
         </w:rPr>
-        <w:t xml:space="preserve"> xác định service và version. Nếu nhận được các phản hồi thì status của port đó sẽ được chuyển sang open. Chú ý: các probe này có 1 giá trị popular, chỉ các probe có khả năng match cao mới được gửi.</w:t>
+        <w:t xml:space="preserve"> xác định service và version. Nếu nhận được các phản hồi thì status của port đó sẽ được chuyển sang </w:t>
+      </w:r>
+      <w:r>
+        <w:rPr>
+          <w:rStyle w:val="HTMLCode"/>
+          <w:rFonts w:asciiTheme="minorHAnsi" w:eastAsiaTheme="minorHAnsi" w:hAnsiTheme="minorHAnsi" w:cstheme="minorHAnsi"/>
+          <w:lang w:val="en-US"/>
+        </w:rPr>
+        <w:lastRenderedPageBreak/>
+        <w:t>open. Chú ý: các probe này có 1 giá trị popular, chỉ các probe có khả năng match cao mới được gửi.</w:t>
       </w:r>
     </w:p>
     <w:p>
@@ -750,6 +746,20 @@
     </w:p>
     <w:p>
       <w:pPr>
+        <w:ind w:left="360"/>
+        <w:rPr>
+          <w:lang w:val="en-US"/>
+        </w:rPr>
+      </w:pPr>
+      <w:r>
+        <w:rPr>
+          <w:lang w:val="en-US"/>
+        </w:rPr>
+        <w:t>NMap có 1 phần về xác định OS. Câu hỏi này sẽ được trả lời sau khi tìm hiểu về phần đó. Khi tìm cách xác định thông tin của OS, NMap sẽ thu được thông tin về TCP ISN và TCP ID. Không phải dùng 2 cái này để xác định OS.</w:t>
+      </w:r>
+    </w:p>
+    <w:p>
+      <w:pPr>
         <w:pStyle w:val="ListParagraph"/>
         <w:numPr>
           <w:ilvl w:val="0"/>
@@ -765,6 +775,28 @@
         </w:rPr>
         <w:t>Cơ chế RPC của Nmap cụ thể là thế nào?</w:t>
       </w:r>
+    </w:p>
+    <w:p>
+      <w:pPr>
+        <w:ind w:left="360"/>
+        <w:rPr>
+          <w:lang w:val="en-US"/>
+        </w:rPr>
+      </w:pPr>
+      <w:r>
+        <w:rPr>
+          <w:lang w:val="en-US"/>
+        </w:rPr>
+        <w:t>1 số port có service dựa trên RPC thì Nmap có thể quét ra được. Không phải là Nmap có cơ chế RPC.</w:t>
+      </w:r>
+      <w:ins w:id="0" w:author="Vic4ever" w:date="2010-10-14T08:20:00Z">
+        <w:r>
+          <w:rPr>
+            <w:lang w:val="en-US"/>
+          </w:rPr>
+          <w:t xml:space="preserve"> Nmap sẽ gửi các probe đến để kiểm tra version number cũng như loại service thông qua Nmap grinder ???</w:t>
+        </w:r>
+      </w:ins>
     </w:p>
     <w:sectPr>
       <w:pgSz w:w="11906" w:h="16838"/>

</xml_diff>

<commit_message>
MODIFY branches/C.Thang/Nmap.docx Add an example for NSE.
</commit_message>
<xml_diff>
--- a/Nmap.docx
+++ b/Nmap.docx
@@ -5288,348 +5288,1015 @@
         <w:rPr>
           <w:lang w:val="en-US"/>
         </w:rPr>
-        <w:t>đị</w:t>
+        <w:t>định</w:t>
+      </w:r>
+      <w:proofErr w:type="spellEnd"/>
+      <w:r>
+        <w:rPr>
+          <w:lang w:val="en-US"/>
+        </w:rPr>
+        <w:t xml:space="preserve"> version: </w:t>
+      </w:r>
+      <w:proofErr w:type="spellStart"/>
+      <w:r>
+        <w:rPr>
+          <w:lang w:val="en-US"/>
+        </w:rPr>
+        <w:t>trong</w:t>
+      </w:r>
+      <w:proofErr w:type="spellEnd"/>
+      <w:r>
+        <w:rPr>
+          <w:lang w:val="en-US"/>
+        </w:rPr>
+        <w:t xml:space="preserve"> 1 </w:t>
+      </w:r>
+      <w:proofErr w:type="spellStart"/>
+      <w:r>
+        <w:rPr>
+          <w:lang w:val="en-US"/>
+        </w:rPr>
+        <w:t>số</w:t>
+      </w:r>
+      <w:proofErr w:type="spellEnd"/>
+      <w:r>
+        <w:rPr>
+          <w:lang w:val="en-US"/>
+        </w:rPr>
+        <w:t xml:space="preserve"> </w:t>
+      </w:r>
+      <w:proofErr w:type="spellStart"/>
+      <w:r>
+        <w:rPr>
+          <w:lang w:val="en-US"/>
+        </w:rPr>
+        <w:t>trường</w:t>
+      </w:r>
+      <w:proofErr w:type="spellEnd"/>
+      <w:r>
+        <w:rPr>
+          <w:lang w:val="en-US"/>
+        </w:rPr>
+        <w:t xml:space="preserve"> </w:t>
+      </w:r>
+      <w:proofErr w:type="spellStart"/>
+      <w:r>
+        <w:rPr>
+          <w:lang w:val="en-US"/>
+        </w:rPr>
+        <w:t>hợp</w:t>
+      </w:r>
+      <w:proofErr w:type="spellEnd"/>
+      <w:r>
+        <w:rPr>
+          <w:lang w:val="en-US"/>
+        </w:rPr>
+        <w:t xml:space="preserve">, </w:t>
+      </w:r>
+      <w:proofErr w:type="spellStart"/>
+      <w:r>
+        <w:rPr>
+          <w:lang w:val="en-US"/>
+        </w:rPr>
+        <w:t>chỉ</w:t>
+      </w:r>
+      <w:proofErr w:type="spellEnd"/>
+      <w:r>
+        <w:rPr>
+          <w:lang w:val="en-US"/>
+        </w:rPr>
+        <w:t xml:space="preserve"> </w:t>
+      </w:r>
+      <w:proofErr w:type="spellStart"/>
+      <w:r>
+        <w:rPr>
+          <w:lang w:val="en-US"/>
+        </w:rPr>
+        <w:t>sử</w:t>
+      </w:r>
+      <w:proofErr w:type="spellEnd"/>
+      <w:r>
+        <w:rPr>
+          <w:lang w:val="en-US"/>
+        </w:rPr>
+        <w:t xml:space="preserve"> </w:t>
+      </w:r>
+      <w:proofErr w:type="spellStart"/>
+      <w:r>
+        <w:rPr>
+          <w:lang w:val="en-US"/>
+        </w:rPr>
+        <w:t>dụng</w:t>
+      </w:r>
+      <w:proofErr w:type="spellEnd"/>
+      <w:r>
+        <w:rPr>
+          <w:lang w:val="en-US"/>
+        </w:rPr>
+        <w:t xml:space="preserve"> probe </w:t>
+      </w:r>
+      <w:proofErr w:type="spellStart"/>
+      <w:r>
+        <w:rPr>
+          <w:lang w:val="en-US"/>
+        </w:rPr>
+        <w:t>là</w:t>
+      </w:r>
+      <w:proofErr w:type="spellEnd"/>
+      <w:r>
+        <w:rPr>
+          <w:lang w:val="en-US"/>
+        </w:rPr>
+        <w:t xml:space="preserve"> </w:t>
+      </w:r>
+      <w:proofErr w:type="spellStart"/>
+      <w:r>
+        <w:rPr>
+          <w:lang w:val="en-US"/>
+        </w:rPr>
+        <w:t>ko</w:t>
+      </w:r>
+      <w:proofErr w:type="spellEnd"/>
+      <w:r>
+        <w:rPr>
+          <w:lang w:val="en-US"/>
+        </w:rPr>
+        <w:t xml:space="preserve"> </w:t>
+      </w:r>
+      <w:proofErr w:type="spellStart"/>
+      <w:r>
+        <w:rPr>
+          <w:lang w:val="en-US"/>
+        </w:rPr>
+        <w:t>đủ</w:t>
+      </w:r>
+      <w:proofErr w:type="spellEnd"/>
+      <w:r>
+        <w:rPr>
+          <w:lang w:val="en-US"/>
+        </w:rPr>
+        <w:t xml:space="preserve"> </w:t>
+      </w:r>
+      <w:proofErr w:type="spellStart"/>
+      <w:r>
+        <w:rPr>
+          <w:lang w:val="en-US"/>
+        </w:rPr>
+        <w:t>để</w:t>
+      </w:r>
+      <w:proofErr w:type="spellEnd"/>
+      <w:r>
+        <w:rPr>
+          <w:lang w:val="en-US"/>
+        </w:rPr>
+        <w:t xml:space="preserve"> </w:t>
+      </w:r>
+      <w:proofErr w:type="spellStart"/>
+      <w:r>
+        <w:rPr>
+          <w:lang w:val="en-US"/>
+        </w:rPr>
+        <w:t>xác</w:t>
+      </w:r>
+      <w:proofErr w:type="spellEnd"/>
+      <w:r>
+        <w:rPr>
+          <w:lang w:val="en-US"/>
+        </w:rPr>
+        <w:t xml:space="preserve"> </w:t>
+      </w:r>
+      <w:proofErr w:type="spellStart"/>
+      <w:r>
+        <w:rPr>
+          <w:lang w:val="en-US"/>
+        </w:rPr>
+        <w:t>định</w:t>
+      </w:r>
+      <w:proofErr w:type="spellEnd"/>
+      <w:r>
+        <w:rPr>
+          <w:lang w:val="en-US"/>
+        </w:rPr>
+        <w:t xml:space="preserve"> version – </w:t>
+      </w:r>
+      <w:proofErr w:type="spellStart"/>
+      <w:r>
+        <w:rPr>
+          <w:lang w:val="en-US"/>
+        </w:rPr>
+        <w:t>ví</w:t>
+      </w:r>
+      <w:proofErr w:type="spellEnd"/>
+      <w:r>
+        <w:rPr>
+          <w:lang w:val="en-US"/>
+        </w:rPr>
+        <w:t xml:space="preserve"> </w:t>
+      </w:r>
+      <w:proofErr w:type="spellStart"/>
+      <w:r>
+        <w:rPr>
+          <w:lang w:val="en-US"/>
+        </w:rPr>
+        <w:t>dụ</w:t>
+      </w:r>
+      <w:proofErr w:type="spellEnd"/>
+      <w:r>
+        <w:rPr>
+          <w:lang w:val="en-US"/>
+        </w:rPr>
+        <w:t xml:space="preserve"> </w:t>
+      </w:r>
+      <w:proofErr w:type="spellStart"/>
+      <w:r>
+        <w:rPr>
+          <w:lang w:val="en-US"/>
+        </w:rPr>
+        <w:t>như</w:t>
+      </w:r>
+      <w:proofErr w:type="spellEnd"/>
+      <w:r>
+        <w:rPr>
+          <w:lang w:val="en-US"/>
+        </w:rPr>
+        <w:t xml:space="preserve"> </w:t>
+      </w:r>
+      <w:proofErr w:type="spellStart"/>
+      <w:r>
+        <w:rPr>
+          <w:lang w:val="en-US"/>
+        </w:rPr>
+        <w:t>cần</w:t>
+      </w:r>
+      <w:proofErr w:type="spellEnd"/>
+      <w:r>
+        <w:rPr>
+          <w:lang w:val="en-US"/>
+        </w:rPr>
+        <w:t xml:space="preserve"> 2 probe </w:t>
+      </w:r>
+      <w:proofErr w:type="spellStart"/>
+      <w:r>
+        <w:rPr>
+          <w:lang w:val="en-US"/>
+        </w:rPr>
+        <w:t>để</w:t>
+      </w:r>
+      <w:proofErr w:type="spellEnd"/>
+      <w:r>
+        <w:rPr>
+          <w:lang w:val="en-US"/>
+        </w:rPr>
+        <w:t xml:space="preserve"> </w:t>
+      </w:r>
+      <w:proofErr w:type="spellStart"/>
+      <w:r>
+        <w:rPr>
+          <w:lang w:val="en-US"/>
+        </w:rPr>
+        <w:t>xác</w:t>
+      </w:r>
+      <w:proofErr w:type="spellEnd"/>
+      <w:r>
+        <w:rPr>
+          <w:lang w:val="en-US"/>
+        </w:rPr>
+        <w:t xml:space="preserve"> </w:t>
+      </w:r>
+      <w:proofErr w:type="spellStart"/>
+      <w:r>
+        <w:rPr>
+          <w:lang w:val="en-US"/>
+        </w:rPr>
+        <w:t>định</w:t>
+      </w:r>
+      <w:proofErr w:type="spellEnd"/>
+      <w:r>
+        <w:rPr>
+          <w:lang w:val="en-US"/>
+        </w:rPr>
+        <w:t xml:space="preserve"> version </w:t>
+      </w:r>
+      <w:proofErr w:type="spellStart"/>
+      <w:r>
+        <w:rPr>
+          <w:lang w:val="en-US"/>
+        </w:rPr>
+        <w:t>của</w:t>
+      </w:r>
+      <w:proofErr w:type="spellEnd"/>
+      <w:r>
+        <w:rPr>
+          <w:lang w:val="en-US"/>
+        </w:rPr>
+        <w:t xml:space="preserve"> 1 service. </w:t>
+      </w:r>
+      <w:proofErr w:type="spellStart"/>
+      <w:proofErr w:type="gramStart"/>
+      <w:r>
+        <w:rPr>
+          <w:lang w:val="en-US"/>
+        </w:rPr>
+        <w:t>Lúc</w:t>
+      </w:r>
+      <w:proofErr w:type="spellEnd"/>
+      <w:r>
+        <w:rPr>
+          <w:lang w:val="en-US"/>
+        </w:rPr>
+        <w:t xml:space="preserve"> </w:t>
+      </w:r>
+      <w:proofErr w:type="spellStart"/>
+      <w:r>
+        <w:rPr>
+          <w:lang w:val="en-US"/>
+        </w:rPr>
+        <w:t>đó</w:t>
+      </w:r>
+      <w:proofErr w:type="spellEnd"/>
+      <w:r>
+        <w:rPr>
+          <w:lang w:val="en-US"/>
+        </w:rPr>
+        <w:t xml:space="preserve">, </w:t>
+      </w:r>
+      <w:proofErr w:type="spellStart"/>
+      <w:r>
+        <w:rPr>
+          <w:lang w:val="en-US"/>
+        </w:rPr>
+        <w:t>Nmap</w:t>
+      </w:r>
+      <w:proofErr w:type="spellEnd"/>
+      <w:r>
+        <w:rPr>
+          <w:lang w:val="en-US"/>
+        </w:rPr>
+        <w:t xml:space="preserve"> </w:t>
+      </w:r>
+      <w:proofErr w:type="spellStart"/>
+      <w:r>
+        <w:rPr>
+          <w:lang w:val="en-US"/>
+        </w:rPr>
+        <w:t>sẽ</w:t>
+      </w:r>
+      <w:proofErr w:type="spellEnd"/>
+      <w:r>
+        <w:rPr>
+          <w:lang w:val="en-US"/>
+        </w:rPr>
+        <w:t xml:space="preserve"> </w:t>
+      </w:r>
+      <w:proofErr w:type="spellStart"/>
+      <w:r>
+        <w:rPr>
+          <w:lang w:val="en-US"/>
+        </w:rPr>
+        <w:t>dùng</w:t>
+      </w:r>
+      <w:proofErr w:type="spellEnd"/>
+      <w:r>
+        <w:rPr>
+          <w:lang w:val="en-US"/>
+        </w:rPr>
+        <w:t xml:space="preserve"> </w:t>
+      </w:r>
+      <w:proofErr w:type="spellStart"/>
+      <w:r>
+        <w:rPr>
+          <w:lang w:val="en-US"/>
+        </w:rPr>
+        <w:t>các</w:t>
+      </w:r>
+      <w:proofErr w:type="spellEnd"/>
+      <w:r>
+        <w:rPr>
+          <w:lang w:val="en-US"/>
+        </w:rPr>
+        <w:t xml:space="preserve"> script </w:t>
+      </w:r>
+      <w:proofErr w:type="spellStart"/>
+      <w:r>
+        <w:rPr>
+          <w:lang w:val="en-US"/>
+        </w:rPr>
+        <w:t>để</w:t>
+      </w:r>
+      <w:proofErr w:type="spellEnd"/>
+      <w:r>
+        <w:rPr>
+          <w:lang w:val="en-US"/>
+        </w:rPr>
+        <w:t xml:space="preserve"> </w:t>
+      </w:r>
+      <w:proofErr w:type="spellStart"/>
+      <w:r>
+        <w:rPr>
+          <w:lang w:val="en-US"/>
+        </w:rPr>
+        <w:t>xác</w:t>
+      </w:r>
+      <w:proofErr w:type="spellEnd"/>
+      <w:r>
+        <w:rPr>
+          <w:lang w:val="en-US"/>
+        </w:rPr>
+        <w:t xml:space="preserve"> </w:t>
+      </w:r>
+      <w:proofErr w:type="spellStart"/>
+      <w:r>
+        <w:rPr>
+          <w:lang w:val="en-US"/>
+        </w:rPr>
+        <w:t>định</w:t>
+      </w:r>
+      <w:proofErr w:type="spellEnd"/>
+      <w:r>
+        <w:rPr>
+          <w:lang w:val="en-US"/>
+        </w:rPr>
+        <w:t xml:space="preserve"> version </w:t>
+      </w:r>
+      <w:proofErr w:type="spellStart"/>
+      <w:r>
+        <w:rPr>
+          <w:lang w:val="en-US"/>
+        </w:rPr>
+        <w:t>của</w:t>
+      </w:r>
+      <w:proofErr w:type="spellEnd"/>
+      <w:r>
+        <w:rPr>
+          <w:lang w:val="en-US"/>
+        </w:rPr>
+        <w:t xml:space="preserve"> service.</w:t>
       </w:r>
       <w:bookmarkStart w:id="0" w:name="_GoBack"/>
       <w:bookmarkEnd w:id="0"/>
-      <w:r>
-        <w:rPr>
-          <w:lang w:val="en-US"/>
-        </w:rPr>
-        <w:t>nh</w:t>
-      </w:r>
-      <w:proofErr w:type="spellEnd"/>
-      <w:r>
-        <w:rPr>
-          <w:lang w:val="en-US"/>
-        </w:rPr>
-        <w:t xml:space="preserve"> version: </w:t>
-      </w:r>
-      <w:proofErr w:type="spellStart"/>
-      <w:r>
-        <w:rPr>
-          <w:lang w:val="en-US"/>
-        </w:rPr>
-        <w:t>trong</w:t>
-      </w:r>
-      <w:proofErr w:type="spellEnd"/>
-      <w:r>
-        <w:rPr>
-          <w:lang w:val="en-US"/>
-        </w:rPr>
-        <w:t xml:space="preserve"> 1 </w:t>
-      </w:r>
-      <w:proofErr w:type="spellStart"/>
-      <w:r>
-        <w:rPr>
-          <w:lang w:val="en-US"/>
-        </w:rPr>
-        <w:t>số</w:t>
-      </w:r>
-      <w:proofErr w:type="spellEnd"/>
-      <w:r>
-        <w:rPr>
-          <w:lang w:val="en-US"/>
-        </w:rPr>
-        <w:t xml:space="preserve"> </w:t>
-      </w:r>
-      <w:proofErr w:type="spellStart"/>
-      <w:r>
-        <w:rPr>
-          <w:lang w:val="en-US"/>
-        </w:rPr>
-        <w:t>trường</w:t>
-      </w:r>
-      <w:proofErr w:type="spellEnd"/>
-      <w:r>
-        <w:rPr>
-          <w:lang w:val="en-US"/>
-        </w:rPr>
-        <w:t xml:space="preserve"> </w:t>
-      </w:r>
-      <w:proofErr w:type="spellStart"/>
-      <w:r>
-        <w:rPr>
-          <w:lang w:val="en-US"/>
-        </w:rPr>
-        <w:t>hợp</w:t>
-      </w:r>
-      <w:proofErr w:type="spellEnd"/>
-      <w:r>
-        <w:rPr>
-          <w:lang w:val="en-US"/>
-        </w:rPr>
-        <w:t xml:space="preserve">, </w:t>
-      </w:r>
-      <w:proofErr w:type="spellStart"/>
-      <w:r>
-        <w:rPr>
-          <w:lang w:val="en-US"/>
-        </w:rPr>
-        <w:t>chỉ</w:t>
-      </w:r>
-      <w:proofErr w:type="spellEnd"/>
-      <w:r>
-        <w:rPr>
-          <w:lang w:val="en-US"/>
-        </w:rPr>
-        <w:t xml:space="preserve"> </w:t>
-      </w:r>
-      <w:proofErr w:type="spellStart"/>
-      <w:r>
-        <w:rPr>
-          <w:lang w:val="en-US"/>
-        </w:rPr>
-        <w:t>sử</w:t>
-      </w:r>
-      <w:proofErr w:type="spellEnd"/>
-      <w:r>
-        <w:rPr>
-          <w:lang w:val="en-US"/>
-        </w:rPr>
-        <w:t xml:space="preserve"> </w:t>
-      </w:r>
-      <w:proofErr w:type="spellStart"/>
-      <w:r>
-        <w:rPr>
-          <w:lang w:val="en-US"/>
-        </w:rPr>
-        <w:t>dụng</w:t>
-      </w:r>
-      <w:proofErr w:type="spellEnd"/>
-      <w:r>
-        <w:rPr>
-          <w:lang w:val="en-US"/>
-        </w:rPr>
-        <w:t xml:space="preserve"> probe </w:t>
-      </w:r>
-      <w:proofErr w:type="spellStart"/>
-      <w:r>
-        <w:rPr>
-          <w:lang w:val="en-US"/>
-        </w:rPr>
-        <w:t>là</w:t>
-      </w:r>
-      <w:proofErr w:type="spellEnd"/>
-      <w:r>
-        <w:rPr>
-          <w:lang w:val="en-US"/>
-        </w:rPr>
-        <w:t xml:space="preserve"> </w:t>
-      </w:r>
-      <w:proofErr w:type="spellStart"/>
-      <w:r>
-        <w:rPr>
-          <w:lang w:val="en-US"/>
-        </w:rPr>
-        <w:t>ko</w:t>
-      </w:r>
-      <w:proofErr w:type="spellEnd"/>
-      <w:r>
-        <w:rPr>
-          <w:lang w:val="en-US"/>
-        </w:rPr>
-        <w:t xml:space="preserve"> </w:t>
-      </w:r>
-      <w:proofErr w:type="spellStart"/>
-      <w:r>
-        <w:rPr>
-          <w:lang w:val="en-US"/>
-        </w:rPr>
-        <w:t>đủ</w:t>
-      </w:r>
-      <w:proofErr w:type="spellEnd"/>
-      <w:r>
-        <w:rPr>
-          <w:lang w:val="en-US"/>
-        </w:rPr>
-        <w:t xml:space="preserve"> </w:t>
-      </w:r>
-      <w:proofErr w:type="spellStart"/>
-      <w:r>
-        <w:rPr>
-          <w:lang w:val="en-US"/>
-        </w:rPr>
-        <w:t>để</w:t>
-      </w:r>
-      <w:proofErr w:type="spellEnd"/>
-      <w:r>
-        <w:rPr>
-          <w:lang w:val="en-US"/>
-        </w:rPr>
-        <w:t xml:space="preserve"> </w:t>
-      </w:r>
-      <w:proofErr w:type="spellStart"/>
-      <w:r>
-        <w:rPr>
-          <w:lang w:val="en-US"/>
-        </w:rPr>
-        <w:t>xác</w:t>
-      </w:r>
-      <w:proofErr w:type="spellEnd"/>
-      <w:r>
-        <w:rPr>
-          <w:lang w:val="en-US"/>
-        </w:rPr>
-        <w:t xml:space="preserve"> </w:t>
-      </w:r>
-      <w:proofErr w:type="spellStart"/>
-      <w:r>
-        <w:rPr>
-          <w:lang w:val="en-US"/>
-        </w:rPr>
-        <w:t>định</w:t>
-      </w:r>
-      <w:proofErr w:type="spellEnd"/>
-      <w:r>
-        <w:rPr>
-          <w:lang w:val="en-US"/>
-        </w:rPr>
-        <w:t xml:space="preserve"> version – </w:t>
-      </w:r>
-      <w:proofErr w:type="spellStart"/>
-      <w:r>
-        <w:rPr>
-          <w:lang w:val="en-US"/>
-        </w:rPr>
-        <w:t>ví</w:t>
-      </w:r>
-      <w:proofErr w:type="spellEnd"/>
-      <w:r>
-        <w:rPr>
-          <w:lang w:val="en-US"/>
-        </w:rPr>
-        <w:t xml:space="preserve"> </w:t>
-      </w:r>
-      <w:proofErr w:type="spellStart"/>
-      <w:r>
-        <w:rPr>
-          <w:lang w:val="en-US"/>
-        </w:rPr>
-        <w:t>dụ</w:t>
-      </w:r>
-      <w:proofErr w:type="spellEnd"/>
-      <w:r>
-        <w:rPr>
-          <w:lang w:val="en-US"/>
-        </w:rPr>
-        <w:t xml:space="preserve"> </w:t>
-      </w:r>
-      <w:proofErr w:type="spellStart"/>
-      <w:r>
-        <w:rPr>
-          <w:lang w:val="en-US"/>
-        </w:rPr>
-        <w:t>như</w:t>
-      </w:r>
-      <w:proofErr w:type="spellEnd"/>
-      <w:r>
-        <w:rPr>
-          <w:lang w:val="en-US"/>
-        </w:rPr>
-        <w:t xml:space="preserve"> </w:t>
-      </w:r>
-      <w:proofErr w:type="spellStart"/>
-      <w:r>
-        <w:rPr>
-          <w:lang w:val="en-US"/>
-        </w:rPr>
-        <w:t>cần</w:t>
-      </w:r>
-      <w:proofErr w:type="spellEnd"/>
-      <w:r>
-        <w:rPr>
-          <w:lang w:val="en-US"/>
-        </w:rPr>
-        <w:t xml:space="preserve"> 2 probe </w:t>
-      </w:r>
-      <w:proofErr w:type="spellStart"/>
-      <w:r>
-        <w:rPr>
-          <w:lang w:val="en-US"/>
-        </w:rPr>
-        <w:t>để</w:t>
-      </w:r>
-      <w:proofErr w:type="spellEnd"/>
-      <w:r>
-        <w:rPr>
-          <w:lang w:val="en-US"/>
-        </w:rPr>
-        <w:t xml:space="preserve"> </w:t>
-      </w:r>
-      <w:proofErr w:type="spellStart"/>
-      <w:r>
-        <w:rPr>
-          <w:lang w:val="en-US"/>
-        </w:rPr>
-        <w:t>xác</w:t>
-      </w:r>
-      <w:proofErr w:type="spellEnd"/>
-      <w:r>
-        <w:rPr>
-          <w:lang w:val="en-US"/>
-        </w:rPr>
-        <w:t xml:space="preserve"> </w:t>
-      </w:r>
-      <w:proofErr w:type="spellStart"/>
-      <w:r>
-        <w:rPr>
-          <w:lang w:val="en-US"/>
-        </w:rPr>
-        <w:t>định</w:t>
-      </w:r>
-      <w:proofErr w:type="spellEnd"/>
-      <w:r>
-        <w:rPr>
-          <w:lang w:val="en-US"/>
-        </w:rPr>
-        <w:t xml:space="preserve"> version </w:t>
-      </w:r>
-      <w:proofErr w:type="spellStart"/>
-      <w:r>
-        <w:rPr>
-          <w:lang w:val="en-US"/>
-        </w:rPr>
-        <w:t>của</w:t>
-      </w:r>
-      <w:proofErr w:type="spellEnd"/>
-      <w:r>
-        <w:rPr>
-          <w:lang w:val="en-US"/>
-        </w:rPr>
-        <w:t xml:space="preserve"> 1 service. </w:t>
-      </w:r>
-      <w:proofErr w:type="spellStart"/>
-      <w:r>
-        <w:rPr>
-          <w:lang w:val="en-US"/>
-        </w:rPr>
-        <w:t>Lúc</w:t>
-      </w:r>
-      <w:proofErr w:type="spellEnd"/>
-      <w:r>
-        <w:rPr>
-          <w:lang w:val="en-US"/>
-        </w:rPr>
-        <w:t xml:space="preserve"> </w:t>
-      </w:r>
-      <w:proofErr w:type="spellStart"/>
-      <w:r>
-        <w:rPr>
-          <w:lang w:val="en-US"/>
-        </w:rPr>
-        <w:t>đó</w:t>
-      </w:r>
-      <w:proofErr w:type="spellEnd"/>
-      <w:r>
-        <w:rPr>
-          <w:lang w:val="en-US"/>
-        </w:rPr>
-        <w:t xml:space="preserve">, </w:t>
-      </w:r>
-      <w:proofErr w:type="spellStart"/>
-      <w:r>
-        <w:rPr>
+      <w:proofErr w:type="gramEnd"/>
+    </w:p>
+    <w:p>
+      <w:pPr>
+        <w:pBdr>
+          <w:top w:val="single" w:sz="4" w:space="1" w:color="auto"/>
+          <w:left w:val="single" w:sz="4" w:space="1" w:color="auto"/>
+          <w:bottom w:val="single" w:sz="4" w:space="1" w:color="auto"/>
+          <w:right w:val="single" w:sz="4" w:space="1" w:color="auto"/>
+        </w:pBdr>
+        <w:tabs>
+          <w:tab w:val="left" w:pos="916"/>
+          <w:tab w:val="left" w:pos="1832"/>
+          <w:tab w:val="left" w:pos="2748"/>
+          <w:tab w:val="left" w:pos="3664"/>
+          <w:tab w:val="left" w:pos="4580"/>
+          <w:tab w:val="left" w:pos="5496"/>
+          <w:tab w:val="left" w:pos="6412"/>
+          <w:tab w:val="left" w:pos="7328"/>
+          <w:tab w:val="left" w:pos="8244"/>
+          <w:tab w:val="left" w:pos="9160"/>
+          <w:tab w:val="left" w:pos="10076"/>
+          <w:tab w:val="left" w:pos="10992"/>
+          <w:tab w:val="left" w:pos="11908"/>
+          <w:tab w:val="left" w:pos="12824"/>
+          <w:tab w:val="left" w:pos="13740"/>
+          <w:tab w:val="left" w:pos="14656"/>
+        </w:tabs>
+        <w:spacing w:after="0" w:line="240" w:lineRule="auto"/>
+        <w:rPr>
+          <w:rFonts w:ascii="Courier New" w:eastAsia="Times New Roman" w:hAnsi="Courier New" w:cs="Courier New"/>
+          <w:sz w:val="12"/>
+          <w:szCs w:val="20"/>
+          <w:lang w:val="en-US"/>
+        </w:rPr>
+      </w:pPr>
+      <w:proofErr w:type="gramStart"/>
+      <w:r>
+        <w:rPr>
+          <w:rFonts w:ascii="Courier New" w:eastAsia="Times New Roman" w:hAnsi="Courier New" w:cs="Courier New"/>
+          <w:sz w:val="12"/>
+          <w:szCs w:val="20"/>
+          <w:lang w:val="en-US"/>
+        </w:rPr>
+        <w:t>description</w:t>
+      </w:r>
+      <w:proofErr w:type="gramEnd"/>
+      <w:r>
+        <w:rPr>
+          <w:rFonts w:ascii="Courier New" w:eastAsia="Times New Roman" w:hAnsi="Courier New" w:cs="Courier New"/>
+          <w:sz w:val="12"/>
+          <w:szCs w:val="20"/>
+          <w:lang w:val="en-US"/>
+        </w:rPr>
+        <w:t xml:space="preserve"> = [[</w:t>
+      </w:r>
+    </w:p>
+    <w:p>
+      <w:pPr>
+        <w:pBdr>
+          <w:top w:val="single" w:sz="4" w:space="1" w:color="auto"/>
+          <w:left w:val="single" w:sz="4" w:space="1" w:color="auto"/>
+          <w:bottom w:val="single" w:sz="4" w:space="1" w:color="auto"/>
+          <w:right w:val="single" w:sz="4" w:space="1" w:color="auto"/>
+        </w:pBdr>
+        <w:tabs>
+          <w:tab w:val="left" w:pos="916"/>
+          <w:tab w:val="left" w:pos="1832"/>
+          <w:tab w:val="left" w:pos="2748"/>
+          <w:tab w:val="left" w:pos="3664"/>
+          <w:tab w:val="left" w:pos="4580"/>
+          <w:tab w:val="left" w:pos="5496"/>
+          <w:tab w:val="left" w:pos="6412"/>
+          <w:tab w:val="left" w:pos="7328"/>
+          <w:tab w:val="left" w:pos="8244"/>
+          <w:tab w:val="left" w:pos="9160"/>
+          <w:tab w:val="left" w:pos="10076"/>
+          <w:tab w:val="left" w:pos="10992"/>
+          <w:tab w:val="left" w:pos="11908"/>
+          <w:tab w:val="left" w:pos="12824"/>
+          <w:tab w:val="left" w:pos="13740"/>
+          <w:tab w:val="left" w:pos="14656"/>
+        </w:tabs>
+        <w:spacing w:after="0" w:line="240" w:lineRule="auto"/>
+        <w:rPr>
+          <w:rFonts w:ascii="Courier New" w:eastAsia="Times New Roman" w:hAnsi="Courier New" w:cs="Courier New"/>
+          <w:sz w:val="12"/>
+          <w:szCs w:val="20"/>
+          <w:lang w:val="en-US"/>
+        </w:rPr>
+      </w:pPr>
+      <w:proofErr w:type="gramStart"/>
+      <w:r>
+        <w:rPr>
+          <w:rFonts w:ascii="Courier New" w:eastAsia="Times New Roman" w:hAnsi="Courier New" w:cs="Courier New"/>
+          <w:sz w:val="12"/>
+          <w:szCs w:val="20"/>
+          <w:lang w:val="en-US"/>
+        </w:rPr>
+        <w:t>Detects the Skype version 2 service.</w:t>
+      </w:r>
+      <w:proofErr w:type="gramEnd"/>
+    </w:p>
+    <w:p>
+      <w:pPr>
+        <w:pBdr>
+          <w:top w:val="single" w:sz="4" w:space="1" w:color="auto"/>
+          <w:left w:val="single" w:sz="4" w:space="1" w:color="auto"/>
+          <w:bottom w:val="single" w:sz="4" w:space="1" w:color="auto"/>
+          <w:right w:val="single" w:sz="4" w:space="1" w:color="auto"/>
+        </w:pBdr>
+        <w:tabs>
+          <w:tab w:val="left" w:pos="916"/>
+          <w:tab w:val="left" w:pos="1832"/>
+          <w:tab w:val="left" w:pos="2748"/>
+          <w:tab w:val="left" w:pos="3664"/>
+          <w:tab w:val="left" w:pos="4580"/>
+          <w:tab w:val="left" w:pos="5496"/>
+          <w:tab w:val="left" w:pos="6412"/>
+          <w:tab w:val="left" w:pos="7328"/>
+          <w:tab w:val="left" w:pos="8244"/>
+          <w:tab w:val="left" w:pos="9160"/>
+          <w:tab w:val="left" w:pos="10076"/>
+          <w:tab w:val="left" w:pos="10992"/>
+          <w:tab w:val="left" w:pos="11908"/>
+          <w:tab w:val="left" w:pos="12824"/>
+          <w:tab w:val="left" w:pos="13740"/>
+          <w:tab w:val="left" w:pos="14656"/>
+        </w:tabs>
+        <w:spacing w:after="0" w:line="240" w:lineRule="auto"/>
+        <w:rPr>
+          <w:rFonts w:ascii="Courier New" w:eastAsia="Times New Roman" w:hAnsi="Courier New" w:cs="Courier New"/>
+          <w:sz w:val="12"/>
+          <w:szCs w:val="20"/>
+          <w:lang w:val="en-US"/>
+        </w:rPr>
+      </w:pPr>
+      <w:r>
+        <w:rPr>
+          <w:rFonts w:ascii="Courier New" w:eastAsia="Times New Roman" w:hAnsi="Courier New" w:cs="Courier New"/>
+          <w:sz w:val="12"/>
+          <w:szCs w:val="20"/>
+          <w:lang w:val="en-US"/>
+        </w:rPr>
+        <w:t>]]</w:t>
+      </w:r>
+      <w:bookmarkStart w:id="1" w:name="id486081"/>
+      <w:bookmarkEnd w:id="1"/>
+    </w:p>
+    <w:p>
+      <w:pPr>
+        <w:pBdr>
+          <w:top w:val="single" w:sz="4" w:space="1" w:color="auto"/>
+          <w:left w:val="single" w:sz="4" w:space="1" w:color="auto"/>
+          <w:bottom w:val="single" w:sz="4" w:space="1" w:color="auto"/>
+          <w:right w:val="single" w:sz="4" w:space="1" w:color="auto"/>
+        </w:pBdr>
+        <w:tabs>
+          <w:tab w:val="left" w:pos="916"/>
+          <w:tab w:val="left" w:pos="1832"/>
+          <w:tab w:val="left" w:pos="2748"/>
+          <w:tab w:val="left" w:pos="3664"/>
+          <w:tab w:val="left" w:pos="4580"/>
+          <w:tab w:val="left" w:pos="5496"/>
+          <w:tab w:val="left" w:pos="6412"/>
+          <w:tab w:val="left" w:pos="7328"/>
+          <w:tab w:val="left" w:pos="8244"/>
+          <w:tab w:val="left" w:pos="9160"/>
+          <w:tab w:val="left" w:pos="10076"/>
+          <w:tab w:val="left" w:pos="10992"/>
+          <w:tab w:val="left" w:pos="11908"/>
+          <w:tab w:val="left" w:pos="12824"/>
+          <w:tab w:val="left" w:pos="13740"/>
+          <w:tab w:val="left" w:pos="14656"/>
+        </w:tabs>
+        <w:spacing w:after="0" w:line="240" w:lineRule="auto"/>
+        <w:rPr>
+          <w:rFonts w:ascii="Courier New" w:eastAsia="Times New Roman" w:hAnsi="Courier New" w:cs="Courier New"/>
+          <w:sz w:val="12"/>
+          <w:szCs w:val="20"/>
+          <w:lang w:val="en-US"/>
+        </w:rPr>
+      </w:pPr>
+    </w:p>
+    <w:p>
+      <w:pPr>
+        <w:pBdr>
+          <w:top w:val="single" w:sz="4" w:space="1" w:color="auto"/>
+          <w:left w:val="single" w:sz="4" w:space="1" w:color="auto"/>
+          <w:bottom w:val="single" w:sz="4" w:space="1" w:color="auto"/>
+          <w:right w:val="single" w:sz="4" w:space="1" w:color="auto"/>
+        </w:pBdr>
+        <w:tabs>
+          <w:tab w:val="left" w:pos="916"/>
+          <w:tab w:val="left" w:pos="1832"/>
+          <w:tab w:val="left" w:pos="2748"/>
+          <w:tab w:val="left" w:pos="3664"/>
+          <w:tab w:val="left" w:pos="4580"/>
+          <w:tab w:val="left" w:pos="5496"/>
+          <w:tab w:val="left" w:pos="6412"/>
+          <w:tab w:val="left" w:pos="7328"/>
+          <w:tab w:val="left" w:pos="8244"/>
+          <w:tab w:val="left" w:pos="9160"/>
+          <w:tab w:val="left" w:pos="10076"/>
+          <w:tab w:val="left" w:pos="10992"/>
+          <w:tab w:val="left" w:pos="11908"/>
+          <w:tab w:val="left" w:pos="12824"/>
+          <w:tab w:val="left" w:pos="13740"/>
+          <w:tab w:val="left" w:pos="14656"/>
+        </w:tabs>
+        <w:spacing w:after="0" w:line="240" w:lineRule="auto"/>
+        <w:rPr>
+          <w:rFonts w:ascii="Courier New" w:eastAsia="Times New Roman" w:hAnsi="Courier New" w:cs="Courier New"/>
+          <w:sz w:val="12"/>
+          <w:szCs w:val="20"/>
+          <w:lang w:val="en-US"/>
+        </w:rPr>
+      </w:pPr>
+      <w:r>
+        <w:rPr>
+          <w:rFonts w:ascii="Courier New" w:eastAsia="Times New Roman" w:hAnsi="Courier New" w:cs="Courier New"/>
+          <w:sz w:val="12"/>
+          <w:szCs w:val="20"/>
+          <w:lang w:val="en-US"/>
+        </w:rPr>
+        <w:t>---</w:t>
+      </w:r>
+    </w:p>
+    <w:p>
+      <w:pPr>
+        <w:pBdr>
+          <w:top w:val="single" w:sz="4" w:space="1" w:color="auto"/>
+          <w:left w:val="single" w:sz="4" w:space="1" w:color="auto"/>
+          <w:bottom w:val="single" w:sz="4" w:space="1" w:color="auto"/>
+          <w:right w:val="single" w:sz="4" w:space="1" w:color="auto"/>
+        </w:pBdr>
+        <w:tabs>
+          <w:tab w:val="left" w:pos="916"/>
+          <w:tab w:val="left" w:pos="1832"/>
+          <w:tab w:val="left" w:pos="2748"/>
+          <w:tab w:val="left" w:pos="3664"/>
+          <w:tab w:val="left" w:pos="4580"/>
+          <w:tab w:val="left" w:pos="5496"/>
+          <w:tab w:val="left" w:pos="6412"/>
+          <w:tab w:val="left" w:pos="7328"/>
+          <w:tab w:val="left" w:pos="8244"/>
+          <w:tab w:val="left" w:pos="9160"/>
+          <w:tab w:val="left" w:pos="10076"/>
+          <w:tab w:val="left" w:pos="10992"/>
+          <w:tab w:val="left" w:pos="11908"/>
+          <w:tab w:val="left" w:pos="12824"/>
+          <w:tab w:val="left" w:pos="13740"/>
+          <w:tab w:val="left" w:pos="14656"/>
+        </w:tabs>
+        <w:spacing w:after="0" w:line="240" w:lineRule="auto"/>
+        <w:rPr>
+          <w:rFonts w:ascii="Courier New" w:eastAsia="Times New Roman" w:hAnsi="Courier New" w:cs="Courier New"/>
+          <w:sz w:val="12"/>
+          <w:szCs w:val="20"/>
+          <w:lang w:val="en-US"/>
+        </w:rPr>
+      </w:pPr>
+      <w:r>
+        <w:rPr>
+          <w:rFonts w:ascii="Courier New" w:eastAsia="Times New Roman" w:hAnsi="Courier New" w:cs="Courier New"/>
+          <w:sz w:val="12"/>
+          <w:szCs w:val="20"/>
+          <w:lang w:val="en-US"/>
+        </w:rPr>
+        <w:t>-- @output</w:t>
+      </w:r>
+    </w:p>
+    <w:p>
+      <w:pPr>
+        <w:pBdr>
+          <w:top w:val="single" w:sz="4" w:space="1" w:color="auto"/>
+          <w:left w:val="single" w:sz="4" w:space="1" w:color="auto"/>
+          <w:bottom w:val="single" w:sz="4" w:space="1" w:color="auto"/>
+          <w:right w:val="single" w:sz="4" w:space="1" w:color="auto"/>
+        </w:pBdr>
+        <w:tabs>
+          <w:tab w:val="left" w:pos="916"/>
+          <w:tab w:val="left" w:pos="1832"/>
+          <w:tab w:val="left" w:pos="2748"/>
+          <w:tab w:val="left" w:pos="3664"/>
+          <w:tab w:val="left" w:pos="4580"/>
+          <w:tab w:val="left" w:pos="5496"/>
+          <w:tab w:val="left" w:pos="6412"/>
+          <w:tab w:val="left" w:pos="7328"/>
+          <w:tab w:val="left" w:pos="8244"/>
+          <w:tab w:val="left" w:pos="9160"/>
+          <w:tab w:val="left" w:pos="10076"/>
+          <w:tab w:val="left" w:pos="10992"/>
+          <w:tab w:val="left" w:pos="11908"/>
+          <w:tab w:val="left" w:pos="12824"/>
+          <w:tab w:val="left" w:pos="13740"/>
+          <w:tab w:val="left" w:pos="14656"/>
+        </w:tabs>
+        <w:spacing w:after="0" w:line="240" w:lineRule="auto"/>
+        <w:rPr>
+          <w:rFonts w:ascii="Courier New" w:eastAsia="Times New Roman" w:hAnsi="Courier New" w:cs="Courier New"/>
+          <w:sz w:val="12"/>
+          <w:szCs w:val="20"/>
+          <w:lang w:val="en-US"/>
+        </w:rPr>
+      </w:pPr>
+      <w:r>
+        <w:rPr>
+          <w:rFonts w:ascii="Courier New" w:eastAsia="Times New Roman" w:hAnsi="Courier New" w:cs="Courier New"/>
+          <w:sz w:val="12"/>
+          <w:szCs w:val="20"/>
+          <w:lang w:val="en-US"/>
+        </w:rPr>
+        <w:t>-- PORT   STATE SERVICE VERSION</w:t>
+      </w:r>
+    </w:p>
+    <w:p>
+      <w:pPr>
+        <w:pBdr>
+          <w:top w:val="single" w:sz="4" w:space="1" w:color="auto"/>
+          <w:left w:val="single" w:sz="4" w:space="1" w:color="auto"/>
+          <w:bottom w:val="single" w:sz="4" w:space="1" w:color="auto"/>
+          <w:right w:val="single" w:sz="4" w:space="1" w:color="auto"/>
+        </w:pBdr>
+        <w:tabs>
+          <w:tab w:val="left" w:pos="916"/>
+          <w:tab w:val="left" w:pos="1832"/>
+          <w:tab w:val="left" w:pos="2748"/>
+          <w:tab w:val="left" w:pos="3664"/>
+          <w:tab w:val="left" w:pos="4580"/>
+          <w:tab w:val="left" w:pos="5496"/>
+          <w:tab w:val="left" w:pos="6412"/>
+          <w:tab w:val="left" w:pos="7328"/>
+          <w:tab w:val="left" w:pos="8244"/>
+          <w:tab w:val="left" w:pos="9160"/>
+          <w:tab w:val="left" w:pos="10076"/>
+          <w:tab w:val="left" w:pos="10992"/>
+          <w:tab w:val="left" w:pos="11908"/>
+          <w:tab w:val="left" w:pos="12824"/>
+          <w:tab w:val="left" w:pos="13740"/>
+          <w:tab w:val="left" w:pos="14656"/>
+        </w:tabs>
+        <w:spacing w:after="0" w:line="240" w:lineRule="auto"/>
+        <w:rPr>
+          <w:rFonts w:ascii="Courier New" w:eastAsia="Times New Roman" w:hAnsi="Courier New" w:cs="Courier New"/>
+          <w:sz w:val="12"/>
+          <w:szCs w:val="20"/>
+          <w:lang w:val="en-US"/>
+        </w:rPr>
+      </w:pPr>
+      <w:r>
+        <w:rPr>
+          <w:rFonts w:ascii="Courier New" w:eastAsia="Times New Roman" w:hAnsi="Courier New" w:cs="Courier New"/>
+          <w:sz w:val="12"/>
+          <w:szCs w:val="20"/>
+          <w:lang w:val="en-US"/>
+        </w:rPr>
+        <w:t>-- 80/</w:t>
+      </w:r>
+      <w:proofErr w:type="spellStart"/>
+      <w:r>
+        <w:rPr>
+          <w:rFonts w:ascii="Courier New" w:eastAsia="Times New Roman" w:hAnsi="Courier New" w:cs="Courier New"/>
+          <w:sz w:val="12"/>
+          <w:szCs w:val="20"/>
+          <w:lang w:val="en-US"/>
+        </w:rPr>
+        <w:t>tcp</w:t>
+      </w:r>
+      <w:proofErr w:type="spellEnd"/>
+      <w:r>
+        <w:rPr>
+          <w:rFonts w:ascii="Courier New" w:eastAsia="Times New Roman" w:hAnsi="Courier New" w:cs="Courier New"/>
+          <w:sz w:val="12"/>
+          <w:szCs w:val="20"/>
+          <w:lang w:val="en-US"/>
+        </w:rPr>
+        <w:t xml:space="preserve"> </w:t>
+      </w:r>
+      <w:proofErr w:type="gramStart"/>
+      <w:r>
+        <w:rPr>
+          <w:rFonts w:ascii="Courier New" w:eastAsia="Times New Roman" w:hAnsi="Courier New" w:cs="Courier New"/>
+          <w:sz w:val="12"/>
+          <w:szCs w:val="20"/>
+          <w:lang w:val="en-US"/>
+        </w:rPr>
+        <w:t>open  skype2</w:t>
+      </w:r>
+      <w:proofErr w:type="gramEnd"/>
+      <w:r>
+        <w:rPr>
+          <w:rFonts w:ascii="Courier New" w:eastAsia="Times New Roman" w:hAnsi="Courier New" w:cs="Courier New"/>
+          <w:sz w:val="12"/>
+          <w:szCs w:val="20"/>
+          <w:lang w:val="en-US"/>
+        </w:rPr>
+        <w:t xml:space="preserve">  Skype</w:t>
+      </w:r>
+    </w:p>
+    <w:p>
+      <w:pPr>
+        <w:pBdr>
+          <w:top w:val="single" w:sz="4" w:space="1" w:color="auto"/>
+          <w:left w:val="single" w:sz="4" w:space="1" w:color="auto"/>
+          <w:bottom w:val="single" w:sz="4" w:space="1" w:color="auto"/>
+          <w:right w:val="single" w:sz="4" w:space="1" w:color="auto"/>
+        </w:pBdr>
+        <w:tabs>
+          <w:tab w:val="left" w:pos="916"/>
+          <w:tab w:val="left" w:pos="1832"/>
+          <w:tab w:val="left" w:pos="2748"/>
+          <w:tab w:val="left" w:pos="3664"/>
+          <w:tab w:val="left" w:pos="4580"/>
+          <w:tab w:val="left" w:pos="5496"/>
+          <w:tab w:val="left" w:pos="6412"/>
+          <w:tab w:val="left" w:pos="7328"/>
+          <w:tab w:val="left" w:pos="8244"/>
+          <w:tab w:val="left" w:pos="9160"/>
+          <w:tab w:val="left" w:pos="10076"/>
+          <w:tab w:val="left" w:pos="10992"/>
+          <w:tab w:val="left" w:pos="11908"/>
+          <w:tab w:val="left" w:pos="12824"/>
+          <w:tab w:val="left" w:pos="13740"/>
+          <w:tab w:val="left" w:pos="14656"/>
+        </w:tabs>
+        <w:spacing w:after="0" w:line="240" w:lineRule="auto"/>
+        <w:rPr>
+          <w:rFonts w:ascii="Courier New" w:eastAsia="Times New Roman" w:hAnsi="Courier New" w:cs="Courier New"/>
+          <w:sz w:val="12"/>
+          <w:szCs w:val="20"/>
+          <w:lang w:val="en-US"/>
+        </w:rPr>
+      </w:pPr>
+      <w:r>
+        <w:rPr>
+          <w:rFonts w:ascii="Courier New" w:eastAsia="Times New Roman" w:hAnsi="Courier New" w:cs="Courier New"/>
+          <w:sz w:val="12"/>
+          <w:szCs w:val="20"/>
+          <w:lang w:val="en-US"/>
+        </w:rPr>
+        <w:t xml:space="preserve"> </w:t>
+      </w:r>
+    </w:p>
+    <w:p>
+      <w:pPr>
+        <w:pBdr>
+          <w:top w:val="single" w:sz="4" w:space="1" w:color="auto"/>
+          <w:left w:val="single" w:sz="4" w:space="1" w:color="auto"/>
+          <w:bottom w:val="single" w:sz="4" w:space="1" w:color="auto"/>
+          <w:right w:val="single" w:sz="4" w:space="1" w:color="auto"/>
+        </w:pBdr>
+        <w:tabs>
+          <w:tab w:val="left" w:pos="916"/>
+          <w:tab w:val="left" w:pos="1832"/>
+          <w:tab w:val="left" w:pos="2748"/>
+          <w:tab w:val="left" w:pos="3664"/>
+          <w:tab w:val="left" w:pos="4580"/>
+          <w:tab w:val="left" w:pos="5496"/>
+          <w:tab w:val="left" w:pos="6412"/>
+          <w:tab w:val="left" w:pos="7328"/>
+          <w:tab w:val="left" w:pos="8244"/>
+          <w:tab w:val="left" w:pos="9160"/>
+          <w:tab w:val="left" w:pos="10076"/>
+          <w:tab w:val="left" w:pos="10992"/>
+          <w:tab w:val="left" w:pos="11908"/>
+          <w:tab w:val="left" w:pos="12824"/>
+          <w:tab w:val="left" w:pos="13740"/>
+          <w:tab w:val="left" w:pos="14656"/>
+        </w:tabs>
+        <w:spacing w:after="0" w:line="240" w:lineRule="auto"/>
+        <w:rPr>
+          <w:rFonts w:ascii="Courier New" w:eastAsia="Times New Roman" w:hAnsi="Courier New" w:cs="Courier New"/>
+          <w:sz w:val="12"/>
+          <w:szCs w:val="20"/>
+          <w:lang w:val="en-US"/>
+        </w:rPr>
+      </w:pPr>
+      <w:proofErr w:type="gramStart"/>
+      <w:r>
+        <w:rPr>
+          <w:rFonts w:ascii="Courier New" w:eastAsia="Times New Roman" w:hAnsi="Courier New" w:cs="Courier New"/>
+          <w:sz w:val="12"/>
+          <w:szCs w:val="20"/>
+          <w:lang w:val="en-US"/>
+        </w:rPr>
+        <w:t>author</w:t>
+      </w:r>
+      <w:proofErr w:type="gramEnd"/>
+      <w:r>
+        <w:rPr>
+          <w:rFonts w:ascii="Courier New" w:eastAsia="Times New Roman" w:hAnsi="Courier New" w:cs="Courier New"/>
+          <w:sz w:val="12"/>
+          <w:szCs w:val="20"/>
+          <w:lang w:val="en-US"/>
+        </w:rPr>
+        <w:t xml:space="preserve"> = "Brandon Enright"</w:t>
+      </w:r>
+      <w:bookmarkStart w:id="2" w:name="id486095"/>
+      <w:bookmarkStart w:id="3" w:name="id486100"/>
+      <w:bookmarkEnd w:id="2"/>
+      <w:bookmarkEnd w:id="3"/>
+    </w:p>
+    <w:p>
+      <w:pPr>
+        <w:pBdr>
+          <w:top w:val="single" w:sz="4" w:space="1" w:color="auto"/>
+          <w:left w:val="single" w:sz="4" w:space="1" w:color="auto"/>
+          <w:bottom w:val="single" w:sz="4" w:space="1" w:color="auto"/>
+          <w:right w:val="single" w:sz="4" w:space="1" w:color="auto"/>
+        </w:pBdr>
+        <w:tabs>
+          <w:tab w:val="left" w:pos="916"/>
+          <w:tab w:val="left" w:pos="1832"/>
+          <w:tab w:val="left" w:pos="2748"/>
+          <w:tab w:val="left" w:pos="3664"/>
+          <w:tab w:val="left" w:pos="4580"/>
+          <w:tab w:val="left" w:pos="5496"/>
+          <w:tab w:val="left" w:pos="6412"/>
+          <w:tab w:val="left" w:pos="7328"/>
+          <w:tab w:val="left" w:pos="8244"/>
+          <w:tab w:val="left" w:pos="9160"/>
+          <w:tab w:val="left" w:pos="10076"/>
+          <w:tab w:val="left" w:pos="10992"/>
+          <w:tab w:val="left" w:pos="11908"/>
+          <w:tab w:val="left" w:pos="12824"/>
+          <w:tab w:val="left" w:pos="13740"/>
+          <w:tab w:val="left" w:pos="14656"/>
+        </w:tabs>
+        <w:spacing w:after="0" w:line="240" w:lineRule="auto"/>
+        <w:rPr>
+          <w:rFonts w:ascii="Courier New" w:eastAsia="Times New Roman" w:hAnsi="Courier New" w:cs="Courier New"/>
+          <w:sz w:val="12"/>
+          <w:szCs w:val="20"/>
+          <w:lang w:val="en-US"/>
+        </w:rPr>
+      </w:pPr>
+      <w:proofErr w:type="gramStart"/>
+      <w:r>
+        <w:rPr>
+          <w:rFonts w:ascii="Courier New" w:eastAsia="Times New Roman" w:hAnsi="Courier New" w:cs="Courier New"/>
+          <w:sz w:val="12"/>
+          <w:szCs w:val="20"/>
+          <w:lang w:val="en-US"/>
+        </w:rPr>
+        <w:t>license</w:t>
+      </w:r>
+      <w:proofErr w:type="gramEnd"/>
+      <w:r>
+        <w:rPr>
+          <w:rFonts w:ascii="Courier New" w:eastAsia="Times New Roman" w:hAnsi="Courier New" w:cs="Courier New"/>
+          <w:sz w:val="12"/>
+          <w:szCs w:val="20"/>
+          <w:lang w:val="en-US"/>
+        </w:rPr>
+        <w:t xml:space="preserve"> = "Same as </w:t>
+      </w:r>
+      <w:proofErr w:type="spellStart"/>
+      <w:r>
+        <w:rPr>
+          <w:rFonts w:ascii="Courier New" w:eastAsia="Times New Roman" w:hAnsi="Courier New" w:cs="Courier New"/>
+          <w:sz w:val="12"/>
+          <w:szCs w:val="20"/>
           <w:lang w:val="en-US"/>
         </w:rPr>
         <w:t>Nmap</w:t>
@@ -5637,127 +6304,2564 @@
       <w:proofErr w:type="spellEnd"/>
       <w:r>
         <w:rPr>
-          <w:lang w:val="en-US"/>
-        </w:rPr>
-        <w:t xml:space="preserve"> </w:t>
-      </w:r>
-      <w:proofErr w:type="spellStart"/>
-      <w:r>
-        <w:rPr>
-          <w:lang w:val="en-US"/>
-        </w:rPr>
-        <w:t>sẽ</w:t>
-      </w:r>
-      <w:proofErr w:type="spellEnd"/>
-      <w:r>
-        <w:rPr>
-          <w:lang w:val="en-US"/>
-        </w:rPr>
-        <w:t xml:space="preserve"> </w:t>
-      </w:r>
-      <w:proofErr w:type="spellStart"/>
-      <w:r>
-        <w:rPr>
-          <w:lang w:val="en-US"/>
-        </w:rPr>
-        <w:t>dùng</w:t>
-      </w:r>
-      <w:proofErr w:type="spellEnd"/>
-      <w:r>
-        <w:rPr>
-          <w:lang w:val="en-US"/>
-        </w:rPr>
-        <w:t xml:space="preserve"> </w:t>
-      </w:r>
-      <w:proofErr w:type="spellStart"/>
-      <w:r>
-        <w:rPr>
-          <w:lang w:val="en-US"/>
-        </w:rPr>
-        <w:t>các</w:t>
-      </w:r>
-      <w:proofErr w:type="spellEnd"/>
-      <w:r>
-        <w:rPr>
-          <w:lang w:val="en-US"/>
-        </w:rPr>
-        <w:t xml:space="preserve"> script </w:t>
-      </w:r>
-      <w:proofErr w:type="spellStart"/>
-      <w:r>
-        <w:rPr>
-          <w:lang w:val="en-US"/>
-        </w:rPr>
-        <w:t>để</w:t>
-      </w:r>
-      <w:proofErr w:type="spellEnd"/>
-      <w:r>
-        <w:rPr>
-          <w:lang w:val="en-US"/>
-        </w:rPr>
-        <w:t xml:space="preserve"> </w:t>
-      </w:r>
-      <w:proofErr w:type="spellStart"/>
-      <w:r>
-        <w:rPr>
-          <w:lang w:val="en-US"/>
-        </w:rPr>
-        <w:t>xác</w:t>
-      </w:r>
-      <w:proofErr w:type="spellEnd"/>
-      <w:r>
-        <w:rPr>
-          <w:lang w:val="en-US"/>
-        </w:rPr>
-        <w:t xml:space="preserve"> </w:t>
-      </w:r>
-      <w:proofErr w:type="spellStart"/>
-      <w:r>
-        <w:rPr>
-          <w:lang w:val="en-US"/>
-        </w:rPr>
-        <w:t>định</w:t>
-      </w:r>
-      <w:proofErr w:type="spellEnd"/>
-      <w:r>
-        <w:rPr>
-          <w:lang w:val="en-US"/>
-        </w:rPr>
-        <w:t xml:space="preserve"> version </w:t>
-      </w:r>
-      <w:proofErr w:type="spellStart"/>
-      <w:r>
-        <w:rPr>
-          <w:lang w:val="en-US"/>
-        </w:rPr>
-        <w:t>của</w:t>
-      </w:r>
-      <w:proofErr w:type="spellEnd"/>
-      <w:r>
-        <w:rPr>
-          <w:lang w:val="en-US"/>
-        </w:rPr>
-        <w:t xml:space="preserve"> </w:t>
-      </w:r>
-      <w:proofErr w:type="spellStart"/>
-      <w:r>
-        <w:rPr>
-          <w:lang w:val="en-US"/>
-        </w:rPr>
-        <w:t>service.</w:t>
-      </w:r>
-      <w:r>
-        <w:rPr>
-          <w:lang w:val="en-US"/>
-        </w:rPr>
-        <w:t>Question</w:t>
-      </w:r>
-      <w:proofErr w:type="spellEnd"/>
-      <w:r>
-        <w:rPr>
-          <w:lang w:val="en-US"/>
-        </w:rPr>
-        <w:t>:</w:t>
+          <w:rFonts w:ascii="Courier New" w:eastAsia="Times New Roman" w:hAnsi="Courier New" w:cs="Courier New"/>
+          <w:sz w:val="12"/>
+          <w:szCs w:val="20"/>
+          <w:lang w:val="en-US"/>
+        </w:rPr>
+        <w:t>--See http://nmap.org/book/man-legal.html"</w:t>
+      </w:r>
+      <w:bookmarkStart w:id="4" w:name="id486114"/>
+      <w:bookmarkEnd w:id="4"/>
+    </w:p>
+    <w:p>
+      <w:pPr>
+        <w:pBdr>
+          <w:top w:val="single" w:sz="4" w:space="1" w:color="auto"/>
+          <w:left w:val="single" w:sz="4" w:space="1" w:color="auto"/>
+          <w:bottom w:val="single" w:sz="4" w:space="1" w:color="auto"/>
+          <w:right w:val="single" w:sz="4" w:space="1" w:color="auto"/>
+        </w:pBdr>
+        <w:tabs>
+          <w:tab w:val="left" w:pos="916"/>
+          <w:tab w:val="left" w:pos="1832"/>
+          <w:tab w:val="left" w:pos="2748"/>
+          <w:tab w:val="left" w:pos="3664"/>
+          <w:tab w:val="left" w:pos="4580"/>
+          <w:tab w:val="left" w:pos="5496"/>
+          <w:tab w:val="left" w:pos="6412"/>
+          <w:tab w:val="left" w:pos="7328"/>
+          <w:tab w:val="left" w:pos="8244"/>
+          <w:tab w:val="left" w:pos="9160"/>
+          <w:tab w:val="left" w:pos="10076"/>
+          <w:tab w:val="left" w:pos="10992"/>
+          <w:tab w:val="left" w:pos="11908"/>
+          <w:tab w:val="left" w:pos="12824"/>
+          <w:tab w:val="left" w:pos="13740"/>
+          <w:tab w:val="left" w:pos="14656"/>
+        </w:tabs>
+        <w:spacing w:after="0" w:line="240" w:lineRule="auto"/>
+        <w:rPr>
+          <w:rFonts w:ascii="Courier New" w:eastAsia="Times New Roman" w:hAnsi="Courier New" w:cs="Courier New"/>
+          <w:sz w:val="12"/>
+          <w:szCs w:val="20"/>
+          <w:lang w:val="en-US"/>
+        </w:rPr>
+      </w:pPr>
+      <w:proofErr w:type="gramStart"/>
+      <w:r>
+        <w:rPr>
+          <w:rFonts w:ascii="Courier New" w:eastAsia="Times New Roman" w:hAnsi="Courier New" w:cs="Courier New"/>
+          <w:sz w:val="12"/>
+          <w:szCs w:val="20"/>
+          <w:lang w:val="en-US"/>
+        </w:rPr>
+        <w:t>categories</w:t>
+      </w:r>
+      <w:proofErr w:type="gramEnd"/>
+      <w:r>
+        <w:rPr>
+          <w:rFonts w:ascii="Courier New" w:eastAsia="Times New Roman" w:hAnsi="Courier New" w:cs="Courier New"/>
+          <w:sz w:val="12"/>
+          <w:szCs w:val="20"/>
+          <w:lang w:val="en-US"/>
+        </w:rPr>
+        <w:t xml:space="preserve"> = {"version"}</w:t>
+      </w:r>
+    </w:p>
+    <w:p>
+      <w:pPr>
+        <w:pBdr>
+          <w:top w:val="single" w:sz="4" w:space="1" w:color="auto"/>
+          <w:left w:val="single" w:sz="4" w:space="1" w:color="auto"/>
+          <w:bottom w:val="single" w:sz="4" w:space="1" w:color="auto"/>
+          <w:right w:val="single" w:sz="4" w:space="1" w:color="auto"/>
+        </w:pBdr>
+        <w:tabs>
+          <w:tab w:val="left" w:pos="916"/>
+          <w:tab w:val="left" w:pos="1832"/>
+          <w:tab w:val="left" w:pos="2748"/>
+          <w:tab w:val="left" w:pos="3664"/>
+          <w:tab w:val="left" w:pos="4580"/>
+          <w:tab w:val="left" w:pos="5496"/>
+          <w:tab w:val="left" w:pos="6412"/>
+          <w:tab w:val="left" w:pos="7328"/>
+          <w:tab w:val="left" w:pos="8244"/>
+          <w:tab w:val="left" w:pos="9160"/>
+          <w:tab w:val="left" w:pos="10076"/>
+          <w:tab w:val="left" w:pos="10992"/>
+          <w:tab w:val="left" w:pos="11908"/>
+          <w:tab w:val="left" w:pos="12824"/>
+          <w:tab w:val="left" w:pos="13740"/>
+          <w:tab w:val="left" w:pos="14656"/>
+        </w:tabs>
+        <w:spacing w:after="0" w:line="240" w:lineRule="auto"/>
+        <w:rPr>
+          <w:rFonts w:ascii="Courier New" w:eastAsia="Times New Roman" w:hAnsi="Courier New" w:cs="Courier New"/>
+          <w:sz w:val="12"/>
+          <w:szCs w:val="20"/>
+          <w:lang w:val="en-US"/>
+        </w:rPr>
+      </w:pPr>
+    </w:p>
+    <w:p>
+      <w:pPr>
+        <w:pBdr>
+          <w:top w:val="single" w:sz="4" w:space="1" w:color="auto"/>
+          <w:left w:val="single" w:sz="4" w:space="1" w:color="auto"/>
+          <w:bottom w:val="single" w:sz="4" w:space="1" w:color="auto"/>
+          <w:right w:val="single" w:sz="4" w:space="1" w:color="auto"/>
+        </w:pBdr>
+        <w:tabs>
+          <w:tab w:val="left" w:pos="916"/>
+          <w:tab w:val="left" w:pos="1832"/>
+          <w:tab w:val="left" w:pos="2748"/>
+          <w:tab w:val="left" w:pos="3664"/>
+          <w:tab w:val="left" w:pos="4580"/>
+          <w:tab w:val="left" w:pos="5496"/>
+          <w:tab w:val="left" w:pos="6412"/>
+          <w:tab w:val="left" w:pos="7328"/>
+          <w:tab w:val="left" w:pos="8244"/>
+          <w:tab w:val="left" w:pos="9160"/>
+          <w:tab w:val="left" w:pos="10076"/>
+          <w:tab w:val="left" w:pos="10992"/>
+          <w:tab w:val="left" w:pos="11908"/>
+          <w:tab w:val="left" w:pos="12824"/>
+          <w:tab w:val="left" w:pos="13740"/>
+          <w:tab w:val="left" w:pos="14656"/>
+        </w:tabs>
+        <w:spacing w:after="0" w:line="240" w:lineRule="auto"/>
+        <w:rPr>
+          <w:rFonts w:ascii="Courier New" w:eastAsia="Times New Roman" w:hAnsi="Courier New" w:cs="Courier New"/>
+          <w:sz w:val="12"/>
+          <w:szCs w:val="20"/>
+          <w:lang w:val="en-US"/>
+        </w:rPr>
+      </w:pPr>
+      <w:proofErr w:type="gramStart"/>
+      <w:r>
+        <w:rPr>
+          <w:rFonts w:ascii="Courier New" w:eastAsia="Times New Roman" w:hAnsi="Courier New" w:cs="Courier New"/>
+          <w:sz w:val="12"/>
+          <w:szCs w:val="20"/>
+          <w:lang w:val="en-US"/>
+        </w:rPr>
+        <w:t>require</w:t>
+      </w:r>
+      <w:proofErr w:type="gramEnd"/>
+      <w:r>
+        <w:rPr>
+          <w:rFonts w:ascii="Courier New" w:eastAsia="Times New Roman" w:hAnsi="Courier New" w:cs="Courier New"/>
+          <w:sz w:val="12"/>
+          <w:szCs w:val="20"/>
+          <w:lang w:val="en-US"/>
+        </w:rPr>
+        <w:t xml:space="preserve"> "</w:t>
+      </w:r>
+      <w:proofErr w:type="spellStart"/>
+      <w:r>
+        <w:rPr>
+          <w:rFonts w:ascii="Courier New" w:eastAsia="Times New Roman" w:hAnsi="Courier New" w:cs="Courier New"/>
+          <w:sz w:val="12"/>
+          <w:szCs w:val="20"/>
+          <w:lang w:val="en-US"/>
+        </w:rPr>
+        <w:t>comm</w:t>
+      </w:r>
+      <w:proofErr w:type="spellEnd"/>
+      <w:r>
+        <w:rPr>
+          <w:rFonts w:ascii="Courier New" w:eastAsia="Times New Roman" w:hAnsi="Courier New" w:cs="Courier New"/>
+          <w:sz w:val="12"/>
+          <w:szCs w:val="20"/>
+          <w:lang w:val="en-US"/>
+        </w:rPr>
+        <w:t>"</w:t>
+      </w:r>
+    </w:p>
+    <w:p>
+      <w:pPr>
+        <w:pBdr>
+          <w:top w:val="single" w:sz="4" w:space="1" w:color="auto"/>
+          <w:left w:val="single" w:sz="4" w:space="1" w:color="auto"/>
+          <w:bottom w:val="single" w:sz="4" w:space="1" w:color="auto"/>
+          <w:right w:val="single" w:sz="4" w:space="1" w:color="auto"/>
+        </w:pBdr>
+        <w:tabs>
+          <w:tab w:val="left" w:pos="916"/>
+          <w:tab w:val="left" w:pos="1832"/>
+          <w:tab w:val="left" w:pos="2748"/>
+          <w:tab w:val="left" w:pos="3664"/>
+          <w:tab w:val="left" w:pos="4580"/>
+          <w:tab w:val="left" w:pos="5496"/>
+          <w:tab w:val="left" w:pos="6412"/>
+          <w:tab w:val="left" w:pos="7328"/>
+          <w:tab w:val="left" w:pos="8244"/>
+          <w:tab w:val="left" w:pos="9160"/>
+          <w:tab w:val="left" w:pos="10076"/>
+          <w:tab w:val="left" w:pos="10992"/>
+          <w:tab w:val="left" w:pos="11908"/>
+          <w:tab w:val="left" w:pos="12824"/>
+          <w:tab w:val="left" w:pos="13740"/>
+          <w:tab w:val="left" w:pos="14656"/>
+        </w:tabs>
+        <w:spacing w:after="0" w:line="240" w:lineRule="auto"/>
+        <w:rPr>
+          <w:rFonts w:ascii="Courier New" w:eastAsia="Times New Roman" w:hAnsi="Courier New" w:cs="Courier New"/>
+          <w:sz w:val="12"/>
+          <w:szCs w:val="20"/>
+          <w:lang w:val="en-US"/>
+        </w:rPr>
+      </w:pPr>
+      <w:proofErr w:type="gramStart"/>
+      <w:r>
+        <w:rPr>
+          <w:rFonts w:ascii="Courier New" w:eastAsia="Times New Roman" w:hAnsi="Courier New" w:cs="Courier New"/>
+          <w:sz w:val="12"/>
+          <w:szCs w:val="20"/>
+          <w:lang w:val="en-US"/>
+        </w:rPr>
+        <w:t>require</w:t>
+      </w:r>
+      <w:proofErr w:type="gramEnd"/>
+      <w:r>
+        <w:rPr>
+          <w:rFonts w:ascii="Courier New" w:eastAsia="Times New Roman" w:hAnsi="Courier New" w:cs="Courier New"/>
+          <w:sz w:val="12"/>
+          <w:szCs w:val="20"/>
+          <w:lang w:val="en-US"/>
+        </w:rPr>
+        <w:t xml:space="preserve"> "</w:t>
+      </w:r>
+      <w:proofErr w:type="spellStart"/>
+      <w:r>
+        <w:rPr>
+          <w:rFonts w:ascii="Courier New" w:eastAsia="Times New Roman" w:hAnsi="Courier New" w:cs="Courier New"/>
+          <w:sz w:val="12"/>
+          <w:szCs w:val="20"/>
+          <w:lang w:val="en-US"/>
+        </w:rPr>
+        <w:t>shortport</w:t>
+      </w:r>
+      <w:proofErr w:type="spellEnd"/>
+      <w:r>
+        <w:rPr>
+          <w:rFonts w:ascii="Courier New" w:eastAsia="Times New Roman" w:hAnsi="Courier New" w:cs="Courier New"/>
+          <w:sz w:val="12"/>
+          <w:szCs w:val="20"/>
+          <w:lang w:val="en-US"/>
+        </w:rPr>
+        <w:t>"</w:t>
+      </w:r>
+    </w:p>
+    <w:p>
+      <w:pPr>
+        <w:pBdr>
+          <w:top w:val="single" w:sz="4" w:space="1" w:color="auto"/>
+          <w:left w:val="single" w:sz="4" w:space="1" w:color="auto"/>
+          <w:bottom w:val="single" w:sz="4" w:space="1" w:color="auto"/>
+          <w:right w:val="single" w:sz="4" w:space="1" w:color="auto"/>
+        </w:pBdr>
+        <w:tabs>
+          <w:tab w:val="left" w:pos="916"/>
+          <w:tab w:val="left" w:pos="1832"/>
+          <w:tab w:val="left" w:pos="2748"/>
+          <w:tab w:val="left" w:pos="3664"/>
+          <w:tab w:val="left" w:pos="4580"/>
+          <w:tab w:val="left" w:pos="5496"/>
+          <w:tab w:val="left" w:pos="6412"/>
+          <w:tab w:val="left" w:pos="7328"/>
+          <w:tab w:val="left" w:pos="8244"/>
+          <w:tab w:val="left" w:pos="9160"/>
+          <w:tab w:val="left" w:pos="10076"/>
+          <w:tab w:val="left" w:pos="10992"/>
+          <w:tab w:val="left" w:pos="11908"/>
+          <w:tab w:val="left" w:pos="12824"/>
+          <w:tab w:val="left" w:pos="13740"/>
+          <w:tab w:val="left" w:pos="14656"/>
+        </w:tabs>
+        <w:spacing w:after="0" w:line="240" w:lineRule="auto"/>
+        <w:rPr>
+          <w:rFonts w:ascii="Courier New" w:eastAsia="Times New Roman" w:hAnsi="Courier New" w:cs="Courier New"/>
+          <w:sz w:val="12"/>
+          <w:szCs w:val="20"/>
+          <w:lang w:val="en-US"/>
+        </w:rPr>
+      </w:pPr>
+    </w:p>
+    <w:p>
+      <w:pPr>
+        <w:pBdr>
+          <w:top w:val="single" w:sz="4" w:space="1" w:color="auto"/>
+          <w:left w:val="single" w:sz="4" w:space="1" w:color="auto"/>
+          <w:bottom w:val="single" w:sz="4" w:space="1" w:color="auto"/>
+          <w:right w:val="single" w:sz="4" w:space="1" w:color="auto"/>
+        </w:pBdr>
+        <w:tabs>
+          <w:tab w:val="left" w:pos="916"/>
+          <w:tab w:val="left" w:pos="1832"/>
+          <w:tab w:val="left" w:pos="2748"/>
+          <w:tab w:val="left" w:pos="3664"/>
+          <w:tab w:val="left" w:pos="4580"/>
+          <w:tab w:val="left" w:pos="5496"/>
+          <w:tab w:val="left" w:pos="6412"/>
+          <w:tab w:val="left" w:pos="7328"/>
+          <w:tab w:val="left" w:pos="8244"/>
+          <w:tab w:val="left" w:pos="9160"/>
+          <w:tab w:val="left" w:pos="10076"/>
+          <w:tab w:val="left" w:pos="10992"/>
+          <w:tab w:val="left" w:pos="11908"/>
+          <w:tab w:val="left" w:pos="12824"/>
+          <w:tab w:val="left" w:pos="13740"/>
+          <w:tab w:val="left" w:pos="14656"/>
+        </w:tabs>
+        <w:spacing w:after="0" w:line="240" w:lineRule="auto"/>
+        <w:rPr>
+          <w:rFonts w:ascii="Courier New" w:eastAsia="Times New Roman" w:hAnsi="Courier New" w:cs="Courier New"/>
+          <w:sz w:val="12"/>
+          <w:szCs w:val="20"/>
+          <w:lang w:val="en-US"/>
+        </w:rPr>
+      </w:pPr>
+      <w:proofErr w:type="spellStart"/>
+      <w:proofErr w:type="gramStart"/>
+      <w:r>
+        <w:rPr>
+          <w:rFonts w:ascii="Courier New" w:eastAsia="Times New Roman" w:hAnsi="Courier New" w:cs="Courier New"/>
+          <w:sz w:val="12"/>
+          <w:szCs w:val="20"/>
+          <w:lang w:val="en-US"/>
+        </w:rPr>
+        <w:t>portrule</w:t>
+      </w:r>
+      <w:proofErr w:type="spellEnd"/>
+      <w:proofErr w:type="gramEnd"/>
+      <w:r>
+        <w:rPr>
+          <w:rFonts w:ascii="Courier New" w:eastAsia="Times New Roman" w:hAnsi="Courier New" w:cs="Courier New"/>
+          <w:sz w:val="12"/>
+          <w:szCs w:val="20"/>
+          <w:lang w:val="en-US"/>
+        </w:rPr>
+        <w:t xml:space="preserve"> = function(host, port)</w:t>
+      </w:r>
+    </w:p>
+    <w:p>
+      <w:pPr>
+        <w:pBdr>
+          <w:top w:val="single" w:sz="4" w:space="1" w:color="auto"/>
+          <w:left w:val="single" w:sz="4" w:space="1" w:color="auto"/>
+          <w:bottom w:val="single" w:sz="4" w:space="1" w:color="auto"/>
+          <w:right w:val="single" w:sz="4" w:space="1" w:color="auto"/>
+        </w:pBdr>
+        <w:tabs>
+          <w:tab w:val="left" w:pos="916"/>
+          <w:tab w:val="left" w:pos="1832"/>
+          <w:tab w:val="left" w:pos="2748"/>
+          <w:tab w:val="left" w:pos="3664"/>
+          <w:tab w:val="left" w:pos="4580"/>
+          <w:tab w:val="left" w:pos="5496"/>
+          <w:tab w:val="left" w:pos="6412"/>
+          <w:tab w:val="left" w:pos="7328"/>
+          <w:tab w:val="left" w:pos="8244"/>
+          <w:tab w:val="left" w:pos="9160"/>
+          <w:tab w:val="left" w:pos="10076"/>
+          <w:tab w:val="left" w:pos="10992"/>
+          <w:tab w:val="left" w:pos="11908"/>
+          <w:tab w:val="left" w:pos="12824"/>
+          <w:tab w:val="left" w:pos="13740"/>
+          <w:tab w:val="left" w:pos="14656"/>
+        </w:tabs>
+        <w:spacing w:after="0" w:line="240" w:lineRule="auto"/>
+        <w:rPr>
+          <w:rFonts w:ascii="Courier New" w:eastAsia="Times New Roman" w:hAnsi="Courier New" w:cs="Courier New"/>
+          <w:sz w:val="12"/>
+          <w:szCs w:val="20"/>
+          <w:lang w:val="en-US"/>
+        </w:rPr>
+      </w:pPr>
+      <w:r>
+        <w:rPr>
+          <w:rFonts w:ascii="Courier New" w:eastAsia="Times New Roman" w:hAnsi="Courier New" w:cs="Courier New"/>
+          <w:sz w:val="12"/>
+          <w:szCs w:val="20"/>
+          <w:lang w:val="en-US"/>
+        </w:rPr>
+        <w:t xml:space="preserve">        </w:t>
+      </w:r>
+      <w:proofErr w:type="gramStart"/>
+      <w:r>
+        <w:rPr>
+          <w:rFonts w:ascii="Courier New" w:eastAsia="Times New Roman" w:hAnsi="Courier New" w:cs="Courier New"/>
+          <w:sz w:val="12"/>
+          <w:szCs w:val="20"/>
+          <w:lang w:val="en-US"/>
+        </w:rPr>
+        <w:t>return</w:t>
+      </w:r>
+      <w:proofErr w:type="gramEnd"/>
+      <w:r>
+        <w:rPr>
+          <w:rFonts w:ascii="Courier New" w:eastAsia="Times New Roman" w:hAnsi="Courier New" w:cs="Courier New"/>
+          <w:sz w:val="12"/>
+          <w:szCs w:val="20"/>
+          <w:lang w:val="en-US"/>
+        </w:rPr>
+        <w:t xml:space="preserve"> (</w:t>
+      </w:r>
+      <w:proofErr w:type="spellStart"/>
+      <w:r>
+        <w:rPr>
+          <w:rFonts w:ascii="Courier New" w:eastAsia="Times New Roman" w:hAnsi="Courier New" w:cs="Courier New"/>
+          <w:sz w:val="12"/>
+          <w:szCs w:val="20"/>
+          <w:lang w:val="en-US"/>
+        </w:rPr>
+        <w:t>port.number</w:t>
+      </w:r>
+      <w:proofErr w:type="spellEnd"/>
+      <w:r>
+        <w:rPr>
+          <w:rFonts w:ascii="Courier New" w:eastAsia="Times New Roman" w:hAnsi="Courier New" w:cs="Courier New"/>
+          <w:sz w:val="12"/>
+          <w:szCs w:val="20"/>
+          <w:lang w:val="en-US"/>
+        </w:rPr>
+        <w:t xml:space="preserve"> == 80 or </w:t>
+      </w:r>
+      <w:proofErr w:type="spellStart"/>
+      <w:r>
+        <w:rPr>
+          <w:rFonts w:ascii="Courier New" w:eastAsia="Times New Roman" w:hAnsi="Courier New" w:cs="Courier New"/>
+          <w:sz w:val="12"/>
+          <w:szCs w:val="20"/>
+          <w:lang w:val="en-US"/>
+        </w:rPr>
+        <w:t>port.number</w:t>
+      </w:r>
+      <w:proofErr w:type="spellEnd"/>
+      <w:r>
+        <w:rPr>
+          <w:rFonts w:ascii="Courier New" w:eastAsia="Times New Roman" w:hAnsi="Courier New" w:cs="Courier New"/>
+          <w:sz w:val="12"/>
+          <w:szCs w:val="20"/>
+          <w:lang w:val="en-US"/>
+        </w:rPr>
+        <w:t xml:space="preserve"> == 443 or</w:t>
+      </w:r>
+    </w:p>
+    <w:p>
+      <w:pPr>
+        <w:pBdr>
+          <w:top w:val="single" w:sz="4" w:space="1" w:color="auto"/>
+          <w:left w:val="single" w:sz="4" w:space="1" w:color="auto"/>
+          <w:bottom w:val="single" w:sz="4" w:space="1" w:color="auto"/>
+          <w:right w:val="single" w:sz="4" w:space="1" w:color="auto"/>
+        </w:pBdr>
+        <w:tabs>
+          <w:tab w:val="left" w:pos="916"/>
+          <w:tab w:val="left" w:pos="1832"/>
+          <w:tab w:val="left" w:pos="2748"/>
+          <w:tab w:val="left" w:pos="3664"/>
+          <w:tab w:val="left" w:pos="4580"/>
+          <w:tab w:val="left" w:pos="5496"/>
+          <w:tab w:val="left" w:pos="6412"/>
+          <w:tab w:val="left" w:pos="7328"/>
+          <w:tab w:val="left" w:pos="8244"/>
+          <w:tab w:val="left" w:pos="9160"/>
+          <w:tab w:val="left" w:pos="10076"/>
+          <w:tab w:val="left" w:pos="10992"/>
+          <w:tab w:val="left" w:pos="11908"/>
+          <w:tab w:val="left" w:pos="12824"/>
+          <w:tab w:val="left" w:pos="13740"/>
+          <w:tab w:val="left" w:pos="14656"/>
+        </w:tabs>
+        <w:spacing w:after="0" w:line="240" w:lineRule="auto"/>
+        <w:rPr>
+          <w:rFonts w:ascii="Courier New" w:eastAsia="Times New Roman" w:hAnsi="Courier New" w:cs="Courier New"/>
+          <w:sz w:val="12"/>
+          <w:szCs w:val="20"/>
+          <w:lang w:val="en-US"/>
+        </w:rPr>
+      </w:pPr>
+      <w:r>
+        <w:rPr>
+          <w:rFonts w:ascii="Courier New" w:eastAsia="Times New Roman" w:hAnsi="Courier New" w:cs="Courier New"/>
+          <w:sz w:val="12"/>
+          <w:szCs w:val="20"/>
+          <w:lang w:val="en-US"/>
+        </w:rPr>
+        <w:t xml:space="preserve">                </w:t>
+      </w:r>
+      <w:proofErr w:type="spellStart"/>
+      <w:r>
+        <w:rPr>
+          <w:rFonts w:ascii="Courier New" w:eastAsia="Times New Roman" w:hAnsi="Courier New" w:cs="Courier New"/>
+          <w:sz w:val="12"/>
+          <w:szCs w:val="20"/>
+          <w:lang w:val="en-US"/>
+        </w:rPr>
+        <w:t>port.service</w:t>
+      </w:r>
+      <w:proofErr w:type="spellEnd"/>
+      <w:r>
+        <w:rPr>
+          <w:rFonts w:ascii="Courier New" w:eastAsia="Times New Roman" w:hAnsi="Courier New" w:cs="Courier New"/>
+          <w:sz w:val="12"/>
+          <w:szCs w:val="20"/>
+          <w:lang w:val="en-US"/>
+        </w:rPr>
+        <w:t xml:space="preserve"> == nil or </w:t>
+      </w:r>
+      <w:proofErr w:type="spellStart"/>
+      <w:r>
+        <w:rPr>
+          <w:rFonts w:ascii="Courier New" w:eastAsia="Times New Roman" w:hAnsi="Courier New" w:cs="Courier New"/>
+          <w:sz w:val="12"/>
+          <w:szCs w:val="20"/>
+          <w:lang w:val="en-US"/>
+        </w:rPr>
+        <w:t>port.service</w:t>
+      </w:r>
+      <w:proofErr w:type="spellEnd"/>
+      <w:r>
+        <w:rPr>
+          <w:rFonts w:ascii="Courier New" w:eastAsia="Times New Roman" w:hAnsi="Courier New" w:cs="Courier New"/>
+          <w:sz w:val="12"/>
+          <w:szCs w:val="20"/>
+          <w:lang w:val="en-US"/>
+        </w:rPr>
+        <w:t xml:space="preserve"> == "" or</w:t>
+      </w:r>
+    </w:p>
+    <w:p>
+      <w:pPr>
+        <w:pBdr>
+          <w:top w:val="single" w:sz="4" w:space="1" w:color="auto"/>
+          <w:left w:val="single" w:sz="4" w:space="1" w:color="auto"/>
+          <w:bottom w:val="single" w:sz="4" w:space="1" w:color="auto"/>
+          <w:right w:val="single" w:sz="4" w:space="1" w:color="auto"/>
+        </w:pBdr>
+        <w:tabs>
+          <w:tab w:val="left" w:pos="916"/>
+          <w:tab w:val="left" w:pos="1832"/>
+          <w:tab w:val="left" w:pos="2748"/>
+          <w:tab w:val="left" w:pos="3664"/>
+          <w:tab w:val="left" w:pos="4580"/>
+          <w:tab w:val="left" w:pos="5496"/>
+          <w:tab w:val="left" w:pos="6412"/>
+          <w:tab w:val="left" w:pos="7328"/>
+          <w:tab w:val="left" w:pos="8244"/>
+          <w:tab w:val="left" w:pos="9160"/>
+          <w:tab w:val="left" w:pos="10076"/>
+          <w:tab w:val="left" w:pos="10992"/>
+          <w:tab w:val="left" w:pos="11908"/>
+          <w:tab w:val="left" w:pos="12824"/>
+          <w:tab w:val="left" w:pos="13740"/>
+          <w:tab w:val="left" w:pos="14656"/>
+        </w:tabs>
+        <w:spacing w:after="0" w:line="240" w:lineRule="auto"/>
+        <w:rPr>
+          <w:rFonts w:ascii="Courier New" w:eastAsia="Times New Roman" w:hAnsi="Courier New" w:cs="Courier New"/>
+          <w:sz w:val="12"/>
+          <w:szCs w:val="20"/>
+          <w:lang w:val="en-US"/>
+        </w:rPr>
+      </w:pPr>
+      <w:r>
+        <w:rPr>
+          <w:rFonts w:ascii="Courier New" w:eastAsia="Times New Roman" w:hAnsi="Courier New" w:cs="Courier New"/>
+          <w:sz w:val="12"/>
+          <w:szCs w:val="20"/>
+          <w:lang w:val="en-US"/>
+        </w:rPr>
+        <w:t xml:space="preserve">                </w:t>
+      </w:r>
+      <w:proofErr w:type="spellStart"/>
+      <w:r>
+        <w:rPr>
+          <w:rFonts w:ascii="Courier New" w:eastAsia="Times New Roman" w:hAnsi="Courier New" w:cs="Courier New"/>
+          <w:sz w:val="12"/>
+          <w:szCs w:val="20"/>
+          <w:lang w:val="en-US"/>
+        </w:rPr>
+        <w:t>port.service</w:t>
+      </w:r>
+      <w:proofErr w:type="spellEnd"/>
+      <w:r>
+        <w:rPr>
+          <w:rFonts w:ascii="Courier New" w:eastAsia="Times New Roman" w:hAnsi="Courier New" w:cs="Courier New"/>
+          <w:sz w:val="12"/>
+          <w:szCs w:val="20"/>
+          <w:lang w:val="en-US"/>
+        </w:rPr>
+        <w:t xml:space="preserve"> == "unknown")</w:t>
+      </w:r>
+    </w:p>
+    <w:p>
+      <w:pPr>
+        <w:pBdr>
+          <w:top w:val="single" w:sz="4" w:space="1" w:color="auto"/>
+          <w:left w:val="single" w:sz="4" w:space="1" w:color="auto"/>
+          <w:bottom w:val="single" w:sz="4" w:space="1" w:color="auto"/>
+          <w:right w:val="single" w:sz="4" w:space="1" w:color="auto"/>
+        </w:pBdr>
+        <w:tabs>
+          <w:tab w:val="left" w:pos="916"/>
+          <w:tab w:val="left" w:pos="1832"/>
+          <w:tab w:val="left" w:pos="2748"/>
+          <w:tab w:val="left" w:pos="3664"/>
+          <w:tab w:val="left" w:pos="4580"/>
+          <w:tab w:val="left" w:pos="5496"/>
+          <w:tab w:val="left" w:pos="6412"/>
+          <w:tab w:val="left" w:pos="7328"/>
+          <w:tab w:val="left" w:pos="8244"/>
+          <w:tab w:val="left" w:pos="9160"/>
+          <w:tab w:val="left" w:pos="10076"/>
+          <w:tab w:val="left" w:pos="10992"/>
+          <w:tab w:val="left" w:pos="11908"/>
+          <w:tab w:val="left" w:pos="12824"/>
+          <w:tab w:val="left" w:pos="13740"/>
+          <w:tab w:val="left" w:pos="14656"/>
+        </w:tabs>
+        <w:spacing w:after="0" w:line="240" w:lineRule="auto"/>
+        <w:rPr>
+          <w:rFonts w:ascii="Courier New" w:eastAsia="Times New Roman" w:hAnsi="Courier New" w:cs="Courier New"/>
+          <w:sz w:val="12"/>
+          <w:szCs w:val="20"/>
+          <w:lang w:val="en-US"/>
+        </w:rPr>
+      </w:pPr>
+      <w:r>
+        <w:rPr>
+          <w:rFonts w:ascii="Courier New" w:eastAsia="Times New Roman" w:hAnsi="Courier New" w:cs="Courier New"/>
+          <w:sz w:val="12"/>
+          <w:szCs w:val="20"/>
+          <w:lang w:val="en-US"/>
+        </w:rPr>
+        <w:t xml:space="preserve">               </w:t>
+      </w:r>
+      <w:proofErr w:type="gramStart"/>
+      <w:r>
+        <w:rPr>
+          <w:rFonts w:ascii="Courier New" w:eastAsia="Times New Roman" w:hAnsi="Courier New" w:cs="Courier New"/>
+          <w:sz w:val="12"/>
+          <w:szCs w:val="20"/>
+          <w:lang w:val="en-US"/>
+        </w:rPr>
+        <w:t>and</w:t>
+      </w:r>
+      <w:proofErr w:type="gramEnd"/>
+      <w:r>
+        <w:rPr>
+          <w:rFonts w:ascii="Courier New" w:eastAsia="Times New Roman" w:hAnsi="Courier New" w:cs="Courier New"/>
+          <w:sz w:val="12"/>
+          <w:szCs w:val="20"/>
+          <w:lang w:val="en-US"/>
+        </w:rPr>
+        <w:t xml:space="preserve"> </w:t>
+      </w:r>
+      <w:proofErr w:type="spellStart"/>
+      <w:r>
+        <w:rPr>
+          <w:rFonts w:ascii="Courier New" w:eastAsia="Times New Roman" w:hAnsi="Courier New" w:cs="Courier New"/>
+          <w:sz w:val="12"/>
+          <w:szCs w:val="20"/>
+          <w:lang w:val="en-US"/>
+        </w:rPr>
+        <w:t>port.protocol</w:t>
+      </w:r>
+      <w:proofErr w:type="spellEnd"/>
+      <w:r>
+        <w:rPr>
+          <w:rFonts w:ascii="Courier New" w:eastAsia="Times New Roman" w:hAnsi="Courier New" w:cs="Courier New"/>
+          <w:sz w:val="12"/>
+          <w:szCs w:val="20"/>
+          <w:lang w:val="en-US"/>
+        </w:rPr>
+        <w:t xml:space="preserve"> == "</w:t>
+      </w:r>
+      <w:proofErr w:type="spellStart"/>
+      <w:r>
+        <w:rPr>
+          <w:rFonts w:ascii="Courier New" w:eastAsia="Times New Roman" w:hAnsi="Courier New" w:cs="Courier New"/>
+          <w:sz w:val="12"/>
+          <w:szCs w:val="20"/>
+          <w:lang w:val="en-US"/>
+        </w:rPr>
+        <w:t>tcp</w:t>
+      </w:r>
+      <w:proofErr w:type="spellEnd"/>
+      <w:r>
+        <w:rPr>
+          <w:rFonts w:ascii="Courier New" w:eastAsia="Times New Roman" w:hAnsi="Courier New" w:cs="Courier New"/>
+          <w:sz w:val="12"/>
+          <w:szCs w:val="20"/>
+          <w:lang w:val="en-US"/>
+        </w:rPr>
+        <w:t xml:space="preserve">" and </w:t>
+      </w:r>
+      <w:proofErr w:type="spellStart"/>
+      <w:r>
+        <w:rPr>
+          <w:rFonts w:ascii="Courier New" w:eastAsia="Times New Roman" w:hAnsi="Courier New" w:cs="Courier New"/>
+          <w:sz w:val="12"/>
+          <w:szCs w:val="20"/>
+          <w:lang w:val="en-US"/>
+        </w:rPr>
+        <w:t>port.state</w:t>
+      </w:r>
+      <w:proofErr w:type="spellEnd"/>
+      <w:r>
+        <w:rPr>
+          <w:rFonts w:ascii="Courier New" w:eastAsia="Times New Roman" w:hAnsi="Courier New" w:cs="Courier New"/>
+          <w:sz w:val="12"/>
+          <w:szCs w:val="20"/>
+          <w:lang w:val="en-US"/>
+        </w:rPr>
+        <w:t xml:space="preserve"> == "open"</w:t>
+      </w:r>
+    </w:p>
+    <w:p>
+      <w:pPr>
+        <w:pBdr>
+          <w:top w:val="single" w:sz="4" w:space="1" w:color="auto"/>
+          <w:left w:val="single" w:sz="4" w:space="1" w:color="auto"/>
+          <w:bottom w:val="single" w:sz="4" w:space="1" w:color="auto"/>
+          <w:right w:val="single" w:sz="4" w:space="1" w:color="auto"/>
+        </w:pBdr>
+        <w:tabs>
+          <w:tab w:val="left" w:pos="916"/>
+          <w:tab w:val="left" w:pos="1832"/>
+          <w:tab w:val="left" w:pos="2748"/>
+          <w:tab w:val="left" w:pos="3664"/>
+          <w:tab w:val="left" w:pos="4580"/>
+          <w:tab w:val="left" w:pos="5496"/>
+          <w:tab w:val="left" w:pos="6412"/>
+          <w:tab w:val="left" w:pos="7328"/>
+          <w:tab w:val="left" w:pos="8244"/>
+          <w:tab w:val="left" w:pos="9160"/>
+          <w:tab w:val="left" w:pos="10076"/>
+          <w:tab w:val="left" w:pos="10992"/>
+          <w:tab w:val="left" w:pos="11908"/>
+          <w:tab w:val="left" w:pos="12824"/>
+          <w:tab w:val="left" w:pos="13740"/>
+          <w:tab w:val="left" w:pos="14656"/>
+        </w:tabs>
+        <w:spacing w:after="0" w:line="240" w:lineRule="auto"/>
+        <w:rPr>
+          <w:rFonts w:ascii="Courier New" w:eastAsia="Times New Roman" w:hAnsi="Courier New" w:cs="Courier New"/>
+          <w:sz w:val="12"/>
+          <w:szCs w:val="20"/>
+          <w:lang w:val="en-US"/>
+        </w:rPr>
+      </w:pPr>
+      <w:r>
+        <w:rPr>
+          <w:rFonts w:ascii="Courier New" w:eastAsia="Times New Roman" w:hAnsi="Courier New" w:cs="Courier New"/>
+          <w:sz w:val="12"/>
+          <w:szCs w:val="20"/>
+          <w:lang w:val="en-US"/>
+        </w:rPr>
+        <w:t xml:space="preserve">               </w:t>
+      </w:r>
+      <w:proofErr w:type="gramStart"/>
+      <w:r>
+        <w:rPr>
+          <w:rFonts w:ascii="Courier New" w:eastAsia="Times New Roman" w:hAnsi="Courier New" w:cs="Courier New"/>
+          <w:sz w:val="12"/>
+          <w:szCs w:val="20"/>
+          <w:lang w:val="en-US"/>
+        </w:rPr>
+        <w:t>and</w:t>
+      </w:r>
+      <w:proofErr w:type="gramEnd"/>
+      <w:r>
+        <w:rPr>
+          <w:rFonts w:ascii="Courier New" w:eastAsia="Times New Roman" w:hAnsi="Courier New" w:cs="Courier New"/>
+          <w:sz w:val="12"/>
+          <w:szCs w:val="20"/>
+          <w:lang w:val="en-US"/>
+        </w:rPr>
+        <w:t xml:space="preserve"> </w:t>
+      </w:r>
+      <w:proofErr w:type="spellStart"/>
+      <w:r>
+        <w:rPr>
+          <w:rFonts w:ascii="Courier New" w:eastAsia="Times New Roman" w:hAnsi="Courier New" w:cs="Courier New"/>
+          <w:sz w:val="12"/>
+          <w:szCs w:val="20"/>
+          <w:lang w:val="en-US"/>
+        </w:rPr>
+        <w:t>port.service</w:t>
+      </w:r>
+      <w:proofErr w:type="spellEnd"/>
+      <w:r>
+        <w:rPr>
+          <w:rFonts w:ascii="Courier New" w:eastAsia="Times New Roman" w:hAnsi="Courier New" w:cs="Courier New"/>
+          <w:sz w:val="12"/>
+          <w:szCs w:val="20"/>
+          <w:lang w:val="en-US"/>
+        </w:rPr>
+        <w:t xml:space="preserve"> ~= "http" and </w:t>
+      </w:r>
+      <w:proofErr w:type="spellStart"/>
+      <w:r>
+        <w:rPr>
+          <w:rFonts w:ascii="Courier New" w:eastAsia="Times New Roman" w:hAnsi="Courier New" w:cs="Courier New"/>
+          <w:sz w:val="12"/>
+          <w:szCs w:val="20"/>
+          <w:lang w:val="en-US"/>
+        </w:rPr>
+        <w:t>port.service</w:t>
+      </w:r>
+      <w:proofErr w:type="spellEnd"/>
+      <w:r>
+        <w:rPr>
+          <w:rFonts w:ascii="Courier New" w:eastAsia="Times New Roman" w:hAnsi="Courier New" w:cs="Courier New"/>
+          <w:sz w:val="12"/>
+          <w:szCs w:val="20"/>
+          <w:lang w:val="en-US"/>
+        </w:rPr>
+        <w:t xml:space="preserve"> ~= "</w:t>
+      </w:r>
+      <w:proofErr w:type="spellStart"/>
+      <w:r>
+        <w:rPr>
+          <w:rFonts w:ascii="Courier New" w:eastAsia="Times New Roman" w:hAnsi="Courier New" w:cs="Courier New"/>
+          <w:sz w:val="12"/>
+          <w:szCs w:val="20"/>
+          <w:lang w:val="en-US"/>
+        </w:rPr>
+        <w:t>ssl</w:t>
+      </w:r>
+      <w:proofErr w:type="spellEnd"/>
+      <w:r>
+        <w:rPr>
+          <w:rFonts w:ascii="Courier New" w:eastAsia="Times New Roman" w:hAnsi="Courier New" w:cs="Courier New"/>
+          <w:sz w:val="12"/>
+          <w:szCs w:val="20"/>
+          <w:lang w:val="en-US"/>
+        </w:rPr>
+        <w:t>/http"</w:t>
+      </w:r>
+    </w:p>
+    <w:p>
+      <w:pPr>
+        <w:pBdr>
+          <w:top w:val="single" w:sz="4" w:space="1" w:color="auto"/>
+          <w:left w:val="single" w:sz="4" w:space="1" w:color="auto"/>
+          <w:bottom w:val="single" w:sz="4" w:space="1" w:color="auto"/>
+          <w:right w:val="single" w:sz="4" w:space="1" w:color="auto"/>
+        </w:pBdr>
+        <w:tabs>
+          <w:tab w:val="left" w:pos="916"/>
+          <w:tab w:val="left" w:pos="1832"/>
+          <w:tab w:val="left" w:pos="2748"/>
+          <w:tab w:val="left" w:pos="3664"/>
+          <w:tab w:val="left" w:pos="4580"/>
+          <w:tab w:val="left" w:pos="5496"/>
+          <w:tab w:val="left" w:pos="6412"/>
+          <w:tab w:val="left" w:pos="7328"/>
+          <w:tab w:val="left" w:pos="8244"/>
+          <w:tab w:val="left" w:pos="9160"/>
+          <w:tab w:val="left" w:pos="10076"/>
+          <w:tab w:val="left" w:pos="10992"/>
+          <w:tab w:val="left" w:pos="11908"/>
+          <w:tab w:val="left" w:pos="12824"/>
+          <w:tab w:val="left" w:pos="13740"/>
+          <w:tab w:val="left" w:pos="14656"/>
+        </w:tabs>
+        <w:spacing w:after="0" w:line="240" w:lineRule="auto"/>
+        <w:rPr>
+          <w:rFonts w:ascii="Courier New" w:eastAsia="Times New Roman" w:hAnsi="Courier New" w:cs="Courier New"/>
+          <w:sz w:val="12"/>
+          <w:szCs w:val="20"/>
+          <w:lang w:val="en-US"/>
+        </w:rPr>
+      </w:pPr>
+      <w:r>
+        <w:rPr>
+          <w:rFonts w:ascii="Courier New" w:eastAsia="Times New Roman" w:hAnsi="Courier New" w:cs="Courier New"/>
+          <w:sz w:val="12"/>
+          <w:szCs w:val="20"/>
+          <w:lang w:val="en-US"/>
+        </w:rPr>
+        <w:t xml:space="preserve">               </w:t>
+      </w:r>
+      <w:proofErr w:type="gramStart"/>
+      <w:r>
+        <w:rPr>
+          <w:rFonts w:ascii="Courier New" w:eastAsia="Times New Roman" w:hAnsi="Courier New" w:cs="Courier New"/>
+          <w:sz w:val="12"/>
+          <w:szCs w:val="20"/>
+          <w:lang w:val="en-US"/>
+        </w:rPr>
+        <w:t>and</w:t>
+      </w:r>
+      <w:proofErr w:type="gramEnd"/>
+      <w:r>
+        <w:rPr>
+          <w:rFonts w:ascii="Courier New" w:eastAsia="Times New Roman" w:hAnsi="Courier New" w:cs="Courier New"/>
+          <w:sz w:val="12"/>
+          <w:szCs w:val="20"/>
+          <w:lang w:val="en-US"/>
+        </w:rPr>
+        <w:t xml:space="preserve"> not(</w:t>
+      </w:r>
+      <w:proofErr w:type="spellStart"/>
+      <w:r>
+        <w:rPr>
+          <w:rFonts w:ascii="Courier New" w:eastAsia="Times New Roman" w:hAnsi="Courier New" w:cs="Courier New"/>
+          <w:sz w:val="12"/>
+          <w:szCs w:val="20"/>
+          <w:lang w:val="en-US"/>
+        </w:rPr>
+        <w:t>shortport.port_is_excluded</w:t>
+      </w:r>
+      <w:proofErr w:type="spellEnd"/>
+      <w:r>
+        <w:rPr>
+          <w:rFonts w:ascii="Courier New" w:eastAsia="Times New Roman" w:hAnsi="Courier New" w:cs="Courier New"/>
+          <w:sz w:val="12"/>
+          <w:szCs w:val="20"/>
+          <w:lang w:val="en-US"/>
+        </w:rPr>
+        <w:t>(</w:t>
+      </w:r>
+      <w:proofErr w:type="spellStart"/>
+      <w:r>
+        <w:rPr>
+          <w:rFonts w:ascii="Courier New" w:eastAsia="Times New Roman" w:hAnsi="Courier New" w:cs="Courier New"/>
+          <w:sz w:val="12"/>
+          <w:szCs w:val="20"/>
+          <w:lang w:val="en-US"/>
+        </w:rPr>
+        <w:t>port.number,port.protocol</w:t>
+      </w:r>
+      <w:proofErr w:type="spellEnd"/>
+      <w:r>
+        <w:rPr>
+          <w:rFonts w:ascii="Courier New" w:eastAsia="Times New Roman" w:hAnsi="Courier New" w:cs="Courier New"/>
+          <w:sz w:val="12"/>
+          <w:szCs w:val="20"/>
+          <w:lang w:val="en-US"/>
+        </w:rPr>
+        <w:t>))</w:t>
+      </w:r>
+    </w:p>
+    <w:p>
+      <w:pPr>
+        <w:pBdr>
+          <w:top w:val="single" w:sz="4" w:space="1" w:color="auto"/>
+          <w:left w:val="single" w:sz="4" w:space="1" w:color="auto"/>
+          <w:bottom w:val="single" w:sz="4" w:space="1" w:color="auto"/>
+          <w:right w:val="single" w:sz="4" w:space="1" w:color="auto"/>
+        </w:pBdr>
+        <w:tabs>
+          <w:tab w:val="left" w:pos="916"/>
+          <w:tab w:val="left" w:pos="1832"/>
+          <w:tab w:val="left" w:pos="2748"/>
+          <w:tab w:val="left" w:pos="3664"/>
+          <w:tab w:val="left" w:pos="4580"/>
+          <w:tab w:val="left" w:pos="5496"/>
+          <w:tab w:val="left" w:pos="6412"/>
+          <w:tab w:val="left" w:pos="7328"/>
+          <w:tab w:val="left" w:pos="8244"/>
+          <w:tab w:val="left" w:pos="9160"/>
+          <w:tab w:val="left" w:pos="10076"/>
+          <w:tab w:val="left" w:pos="10992"/>
+          <w:tab w:val="left" w:pos="11908"/>
+          <w:tab w:val="left" w:pos="12824"/>
+          <w:tab w:val="left" w:pos="13740"/>
+          <w:tab w:val="left" w:pos="14656"/>
+        </w:tabs>
+        <w:spacing w:after="0" w:line="240" w:lineRule="auto"/>
+        <w:rPr>
+          <w:rFonts w:ascii="Courier New" w:eastAsia="Times New Roman" w:hAnsi="Courier New" w:cs="Courier New"/>
+          <w:sz w:val="12"/>
+          <w:szCs w:val="20"/>
+          <w:lang w:val="en-US"/>
+        </w:rPr>
+      </w:pPr>
+      <w:proofErr w:type="gramStart"/>
+      <w:r>
+        <w:rPr>
+          <w:rFonts w:ascii="Courier New" w:eastAsia="Times New Roman" w:hAnsi="Courier New" w:cs="Courier New"/>
+          <w:sz w:val="12"/>
+          <w:szCs w:val="20"/>
+          <w:lang w:val="en-US"/>
+        </w:rPr>
+        <w:t>end</w:t>
+      </w:r>
+      <w:proofErr w:type="gramEnd"/>
+    </w:p>
+    <w:p>
+      <w:pPr>
+        <w:pBdr>
+          <w:top w:val="single" w:sz="4" w:space="1" w:color="auto"/>
+          <w:left w:val="single" w:sz="4" w:space="1" w:color="auto"/>
+          <w:bottom w:val="single" w:sz="4" w:space="1" w:color="auto"/>
+          <w:right w:val="single" w:sz="4" w:space="1" w:color="auto"/>
+        </w:pBdr>
+        <w:tabs>
+          <w:tab w:val="left" w:pos="916"/>
+          <w:tab w:val="left" w:pos="1832"/>
+          <w:tab w:val="left" w:pos="2748"/>
+          <w:tab w:val="left" w:pos="3664"/>
+          <w:tab w:val="left" w:pos="4580"/>
+          <w:tab w:val="left" w:pos="5496"/>
+          <w:tab w:val="left" w:pos="6412"/>
+          <w:tab w:val="left" w:pos="7328"/>
+          <w:tab w:val="left" w:pos="8244"/>
+          <w:tab w:val="left" w:pos="9160"/>
+          <w:tab w:val="left" w:pos="10076"/>
+          <w:tab w:val="left" w:pos="10992"/>
+          <w:tab w:val="left" w:pos="11908"/>
+          <w:tab w:val="left" w:pos="12824"/>
+          <w:tab w:val="left" w:pos="13740"/>
+          <w:tab w:val="left" w:pos="14656"/>
+        </w:tabs>
+        <w:spacing w:after="0" w:line="240" w:lineRule="auto"/>
+        <w:rPr>
+          <w:rFonts w:ascii="Courier New" w:eastAsia="Times New Roman" w:hAnsi="Courier New" w:cs="Courier New"/>
+          <w:sz w:val="12"/>
+          <w:szCs w:val="20"/>
+          <w:lang w:val="en-US"/>
+        </w:rPr>
+      </w:pPr>
+    </w:p>
+    <w:p>
+      <w:pPr>
+        <w:pBdr>
+          <w:top w:val="single" w:sz="4" w:space="1" w:color="auto"/>
+          <w:left w:val="single" w:sz="4" w:space="1" w:color="auto"/>
+          <w:bottom w:val="single" w:sz="4" w:space="1" w:color="auto"/>
+          <w:right w:val="single" w:sz="4" w:space="1" w:color="auto"/>
+        </w:pBdr>
+        <w:tabs>
+          <w:tab w:val="left" w:pos="916"/>
+          <w:tab w:val="left" w:pos="1832"/>
+          <w:tab w:val="left" w:pos="2748"/>
+          <w:tab w:val="left" w:pos="3664"/>
+          <w:tab w:val="left" w:pos="4580"/>
+          <w:tab w:val="left" w:pos="5496"/>
+          <w:tab w:val="left" w:pos="6412"/>
+          <w:tab w:val="left" w:pos="7328"/>
+          <w:tab w:val="left" w:pos="8244"/>
+          <w:tab w:val="left" w:pos="9160"/>
+          <w:tab w:val="left" w:pos="10076"/>
+          <w:tab w:val="left" w:pos="10992"/>
+          <w:tab w:val="left" w:pos="11908"/>
+          <w:tab w:val="left" w:pos="12824"/>
+          <w:tab w:val="left" w:pos="13740"/>
+          <w:tab w:val="left" w:pos="14656"/>
+        </w:tabs>
+        <w:spacing w:after="0" w:line="240" w:lineRule="auto"/>
+        <w:rPr>
+          <w:rFonts w:ascii="Courier New" w:eastAsia="Times New Roman" w:hAnsi="Courier New" w:cs="Courier New"/>
+          <w:sz w:val="12"/>
+          <w:szCs w:val="20"/>
+          <w:lang w:val="en-US"/>
+        </w:rPr>
+      </w:pPr>
+      <w:proofErr w:type="gramStart"/>
+      <w:r>
+        <w:rPr>
+          <w:rFonts w:ascii="Courier New" w:eastAsia="Times New Roman" w:hAnsi="Courier New" w:cs="Courier New"/>
+          <w:sz w:val="12"/>
+          <w:szCs w:val="20"/>
+          <w:lang w:val="en-US"/>
+        </w:rPr>
+        <w:t>action</w:t>
+      </w:r>
+      <w:proofErr w:type="gramEnd"/>
+      <w:r>
+        <w:rPr>
+          <w:rFonts w:ascii="Courier New" w:eastAsia="Times New Roman" w:hAnsi="Courier New" w:cs="Courier New"/>
+          <w:sz w:val="12"/>
+          <w:szCs w:val="20"/>
+          <w:lang w:val="en-US"/>
+        </w:rPr>
+        <w:t xml:space="preserve"> = function(host, port)</w:t>
+      </w:r>
+    </w:p>
+    <w:p>
+      <w:pPr>
+        <w:pBdr>
+          <w:top w:val="single" w:sz="4" w:space="1" w:color="auto"/>
+          <w:left w:val="single" w:sz="4" w:space="1" w:color="auto"/>
+          <w:bottom w:val="single" w:sz="4" w:space="1" w:color="auto"/>
+          <w:right w:val="single" w:sz="4" w:space="1" w:color="auto"/>
+        </w:pBdr>
+        <w:tabs>
+          <w:tab w:val="left" w:pos="916"/>
+          <w:tab w:val="left" w:pos="1832"/>
+          <w:tab w:val="left" w:pos="2748"/>
+          <w:tab w:val="left" w:pos="3664"/>
+          <w:tab w:val="left" w:pos="4580"/>
+          <w:tab w:val="left" w:pos="5496"/>
+          <w:tab w:val="left" w:pos="6412"/>
+          <w:tab w:val="left" w:pos="7328"/>
+          <w:tab w:val="left" w:pos="8244"/>
+          <w:tab w:val="left" w:pos="9160"/>
+          <w:tab w:val="left" w:pos="10076"/>
+          <w:tab w:val="left" w:pos="10992"/>
+          <w:tab w:val="left" w:pos="11908"/>
+          <w:tab w:val="left" w:pos="12824"/>
+          <w:tab w:val="left" w:pos="13740"/>
+          <w:tab w:val="left" w:pos="14656"/>
+        </w:tabs>
+        <w:spacing w:after="0" w:line="240" w:lineRule="auto"/>
+        <w:rPr>
+          <w:rFonts w:ascii="Courier New" w:eastAsia="Times New Roman" w:hAnsi="Courier New" w:cs="Courier New"/>
+          <w:sz w:val="12"/>
+          <w:szCs w:val="20"/>
+          <w:lang w:val="en-US"/>
+        </w:rPr>
+      </w:pPr>
+      <w:r>
+        <w:rPr>
+          <w:rFonts w:ascii="Courier New" w:eastAsia="Times New Roman" w:hAnsi="Courier New" w:cs="Courier New"/>
+          <w:sz w:val="12"/>
+          <w:szCs w:val="20"/>
+          <w:lang w:val="en-US"/>
+        </w:rPr>
+        <w:t xml:space="preserve">        </w:t>
+      </w:r>
+      <w:proofErr w:type="gramStart"/>
+      <w:r>
+        <w:rPr>
+          <w:rFonts w:ascii="Courier New" w:eastAsia="Times New Roman" w:hAnsi="Courier New" w:cs="Courier New"/>
+          <w:sz w:val="12"/>
+          <w:szCs w:val="20"/>
+          <w:lang w:val="en-US"/>
+        </w:rPr>
+        <w:t>local</w:t>
+      </w:r>
+      <w:proofErr w:type="gramEnd"/>
+      <w:r>
+        <w:rPr>
+          <w:rFonts w:ascii="Courier New" w:eastAsia="Times New Roman" w:hAnsi="Courier New" w:cs="Courier New"/>
+          <w:sz w:val="12"/>
+          <w:szCs w:val="20"/>
+          <w:lang w:val="en-US"/>
+        </w:rPr>
+        <w:t xml:space="preserve"> status, result = </w:t>
+      </w:r>
+      <w:proofErr w:type="spellStart"/>
+      <w:r>
+        <w:rPr>
+          <w:rFonts w:ascii="Courier New" w:eastAsia="Times New Roman" w:hAnsi="Courier New" w:cs="Courier New"/>
+          <w:sz w:val="12"/>
+          <w:szCs w:val="20"/>
+          <w:lang w:val="en-US"/>
+        </w:rPr>
+        <w:t>comm.exchange</w:t>
+      </w:r>
+      <w:proofErr w:type="spellEnd"/>
+      <w:r>
+        <w:rPr>
+          <w:rFonts w:ascii="Courier New" w:eastAsia="Times New Roman" w:hAnsi="Courier New" w:cs="Courier New"/>
+          <w:sz w:val="12"/>
+          <w:szCs w:val="20"/>
+          <w:lang w:val="en-US"/>
+        </w:rPr>
+        <w:t>(host, port,</w:t>
+      </w:r>
+    </w:p>
+    <w:p>
+      <w:pPr>
+        <w:pBdr>
+          <w:top w:val="single" w:sz="4" w:space="1" w:color="auto"/>
+          <w:left w:val="single" w:sz="4" w:space="1" w:color="auto"/>
+          <w:bottom w:val="single" w:sz="4" w:space="1" w:color="auto"/>
+          <w:right w:val="single" w:sz="4" w:space="1" w:color="auto"/>
+        </w:pBdr>
+        <w:tabs>
+          <w:tab w:val="left" w:pos="916"/>
+          <w:tab w:val="left" w:pos="1832"/>
+          <w:tab w:val="left" w:pos="2748"/>
+          <w:tab w:val="left" w:pos="3664"/>
+          <w:tab w:val="left" w:pos="4580"/>
+          <w:tab w:val="left" w:pos="5496"/>
+          <w:tab w:val="left" w:pos="6412"/>
+          <w:tab w:val="left" w:pos="7328"/>
+          <w:tab w:val="left" w:pos="8244"/>
+          <w:tab w:val="left" w:pos="9160"/>
+          <w:tab w:val="left" w:pos="10076"/>
+          <w:tab w:val="left" w:pos="10992"/>
+          <w:tab w:val="left" w:pos="11908"/>
+          <w:tab w:val="left" w:pos="12824"/>
+          <w:tab w:val="left" w:pos="13740"/>
+          <w:tab w:val="left" w:pos="14656"/>
+        </w:tabs>
+        <w:spacing w:after="0" w:line="240" w:lineRule="auto"/>
+        <w:rPr>
+          <w:rFonts w:ascii="Courier New" w:eastAsia="Times New Roman" w:hAnsi="Courier New" w:cs="Courier New"/>
+          <w:sz w:val="12"/>
+          <w:szCs w:val="20"/>
+          <w:lang w:val="en-US"/>
+        </w:rPr>
+      </w:pPr>
+      <w:r>
+        <w:rPr>
+          <w:rFonts w:ascii="Courier New" w:eastAsia="Times New Roman" w:hAnsi="Courier New" w:cs="Courier New"/>
+          <w:sz w:val="12"/>
+          <w:szCs w:val="20"/>
+          <w:lang w:val="en-US"/>
+        </w:rPr>
+        <w:t xml:space="preserve">                "GET / HTTP/1.0\r\n\r\n", {bytes=26, proto=</w:t>
+      </w:r>
+      <w:proofErr w:type="spellStart"/>
+      <w:r>
+        <w:rPr>
+          <w:rFonts w:ascii="Courier New" w:eastAsia="Times New Roman" w:hAnsi="Courier New" w:cs="Courier New"/>
+          <w:sz w:val="12"/>
+          <w:szCs w:val="20"/>
+          <w:lang w:val="en-US"/>
+        </w:rPr>
+        <w:t>port.protocol</w:t>
+      </w:r>
+      <w:proofErr w:type="spellEnd"/>
+      <w:r>
+        <w:rPr>
+          <w:rFonts w:ascii="Courier New" w:eastAsia="Times New Roman" w:hAnsi="Courier New" w:cs="Courier New"/>
+          <w:sz w:val="12"/>
+          <w:szCs w:val="20"/>
+          <w:lang w:val="en-US"/>
+        </w:rPr>
+        <w:t>})</w:t>
+      </w:r>
+    </w:p>
+    <w:p>
+      <w:pPr>
+        <w:pBdr>
+          <w:top w:val="single" w:sz="4" w:space="1" w:color="auto"/>
+          <w:left w:val="single" w:sz="4" w:space="1" w:color="auto"/>
+          <w:bottom w:val="single" w:sz="4" w:space="1" w:color="auto"/>
+          <w:right w:val="single" w:sz="4" w:space="1" w:color="auto"/>
+        </w:pBdr>
+        <w:tabs>
+          <w:tab w:val="left" w:pos="916"/>
+          <w:tab w:val="left" w:pos="1832"/>
+          <w:tab w:val="left" w:pos="2748"/>
+          <w:tab w:val="left" w:pos="3664"/>
+          <w:tab w:val="left" w:pos="4580"/>
+          <w:tab w:val="left" w:pos="5496"/>
+          <w:tab w:val="left" w:pos="6412"/>
+          <w:tab w:val="left" w:pos="7328"/>
+          <w:tab w:val="left" w:pos="8244"/>
+          <w:tab w:val="left" w:pos="9160"/>
+          <w:tab w:val="left" w:pos="10076"/>
+          <w:tab w:val="left" w:pos="10992"/>
+          <w:tab w:val="left" w:pos="11908"/>
+          <w:tab w:val="left" w:pos="12824"/>
+          <w:tab w:val="left" w:pos="13740"/>
+          <w:tab w:val="left" w:pos="14656"/>
+        </w:tabs>
+        <w:spacing w:after="0" w:line="240" w:lineRule="auto"/>
+        <w:rPr>
+          <w:rFonts w:ascii="Courier New" w:eastAsia="Times New Roman" w:hAnsi="Courier New" w:cs="Courier New"/>
+          <w:sz w:val="12"/>
+          <w:szCs w:val="20"/>
+          <w:lang w:val="en-US"/>
+        </w:rPr>
+      </w:pPr>
+      <w:r>
+        <w:rPr>
+          <w:rFonts w:ascii="Courier New" w:eastAsia="Times New Roman" w:hAnsi="Courier New" w:cs="Courier New"/>
+          <w:sz w:val="12"/>
+          <w:szCs w:val="20"/>
+          <w:lang w:val="en-US"/>
+        </w:rPr>
+        <w:t xml:space="preserve">        </w:t>
+      </w:r>
+      <w:proofErr w:type="gramStart"/>
+      <w:r>
+        <w:rPr>
+          <w:rFonts w:ascii="Courier New" w:eastAsia="Times New Roman" w:hAnsi="Courier New" w:cs="Courier New"/>
+          <w:sz w:val="12"/>
+          <w:szCs w:val="20"/>
+          <w:lang w:val="en-US"/>
+        </w:rPr>
+        <w:t>if</w:t>
+      </w:r>
+      <w:proofErr w:type="gramEnd"/>
+      <w:r>
+        <w:rPr>
+          <w:rFonts w:ascii="Courier New" w:eastAsia="Times New Roman" w:hAnsi="Courier New" w:cs="Courier New"/>
+          <w:sz w:val="12"/>
+          <w:szCs w:val="20"/>
+          <w:lang w:val="en-US"/>
+        </w:rPr>
+        <w:t xml:space="preserve"> (not status) then</w:t>
+      </w:r>
+    </w:p>
+    <w:p>
+      <w:pPr>
+        <w:pBdr>
+          <w:top w:val="single" w:sz="4" w:space="1" w:color="auto"/>
+          <w:left w:val="single" w:sz="4" w:space="1" w:color="auto"/>
+          <w:bottom w:val="single" w:sz="4" w:space="1" w:color="auto"/>
+          <w:right w:val="single" w:sz="4" w:space="1" w:color="auto"/>
+        </w:pBdr>
+        <w:tabs>
+          <w:tab w:val="left" w:pos="916"/>
+          <w:tab w:val="left" w:pos="1832"/>
+          <w:tab w:val="left" w:pos="2748"/>
+          <w:tab w:val="left" w:pos="3664"/>
+          <w:tab w:val="left" w:pos="4580"/>
+          <w:tab w:val="left" w:pos="5496"/>
+          <w:tab w:val="left" w:pos="6412"/>
+          <w:tab w:val="left" w:pos="7328"/>
+          <w:tab w:val="left" w:pos="8244"/>
+          <w:tab w:val="left" w:pos="9160"/>
+          <w:tab w:val="left" w:pos="10076"/>
+          <w:tab w:val="left" w:pos="10992"/>
+          <w:tab w:val="left" w:pos="11908"/>
+          <w:tab w:val="left" w:pos="12824"/>
+          <w:tab w:val="left" w:pos="13740"/>
+          <w:tab w:val="left" w:pos="14656"/>
+        </w:tabs>
+        <w:spacing w:after="0" w:line="240" w:lineRule="auto"/>
+        <w:rPr>
+          <w:rFonts w:ascii="Courier New" w:eastAsia="Times New Roman" w:hAnsi="Courier New" w:cs="Courier New"/>
+          <w:sz w:val="12"/>
+          <w:szCs w:val="20"/>
+          <w:lang w:val="en-US"/>
+        </w:rPr>
+      </w:pPr>
+      <w:r>
+        <w:rPr>
+          <w:rFonts w:ascii="Courier New" w:eastAsia="Times New Roman" w:hAnsi="Courier New" w:cs="Courier New"/>
+          <w:sz w:val="12"/>
+          <w:szCs w:val="20"/>
+          <w:lang w:val="en-US"/>
+        </w:rPr>
+        <w:t xml:space="preserve">                </w:t>
+      </w:r>
+      <w:proofErr w:type="gramStart"/>
+      <w:r>
+        <w:rPr>
+          <w:rFonts w:ascii="Courier New" w:eastAsia="Times New Roman" w:hAnsi="Courier New" w:cs="Courier New"/>
+          <w:sz w:val="12"/>
+          <w:szCs w:val="20"/>
+          <w:lang w:val="en-US"/>
+        </w:rPr>
+        <w:t>return</w:t>
+      </w:r>
+      <w:proofErr w:type="gramEnd"/>
+    </w:p>
+    <w:p>
+      <w:pPr>
+        <w:pBdr>
+          <w:top w:val="single" w:sz="4" w:space="1" w:color="auto"/>
+          <w:left w:val="single" w:sz="4" w:space="1" w:color="auto"/>
+          <w:bottom w:val="single" w:sz="4" w:space="1" w:color="auto"/>
+          <w:right w:val="single" w:sz="4" w:space="1" w:color="auto"/>
+        </w:pBdr>
+        <w:tabs>
+          <w:tab w:val="left" w:pos="916"/>
+          <w:tab w:val="left" w:pos="1832"/>
+          <w:tab w:val="left" w:pos="2748"/>
+          <w:tab w:val="left" w:pos="3664"/>
+          <w:tab w:val="left" w:pos="4580"/>
+          <w:tab w:val="left" w:pos="5496"/>
+          <w:tab w:val="left" w:pos="6412"/>
+          <w:tab w:val="left" w:pos="7328"/>
+          <w:tab w:val="left" w:pos="8244"/>
+          <w:tab w:val="left" w:pos="9160"/>
+          <w:tab w:val="left" w:pos="10076"/>
+          <w:tab w:val="left" w:pos="10992"/>
+          <w:tab w:val="left" w:pos="11908"/>
+          <w:tab w:val="left" w:pos="12824"/>
+          <w:tab w:val="left" w:pos="13740"/>
+          <w:tab w:val="left" w:pos="14656"/>
+        </w:tabs>
+        <w:spacing w:after="0" w:line="240" w:lineRule="auto"/>
+        <w:rPr>
+          <w:rFonts w:ascii="Courier New" w:eastAsia="Times New Roman" w:hAnsi="Courier New" w:cs="Courier New"/>
+          <w:sz w:val="12"/>
+          <w:szCs w:val="20"/>
+          <w:lang w:val="en-US"/>
+        </w:rPr>
+      </w:pPr>
+      <w:r>
+        <w:rPr>
+          <w:rFonts w:ascii="Courier New" w:eastAsia="Times New Roman" w:hAnsi="Courier New" w:cs="Courier New"/>
+          <w:sz w:val="12"/>
+          <w:szCs w:val="20"/>
+          <w:lang w:val="en-US"/>
+        </w:rPr>
+        <w:t xml:space="preserve">        </w:t>
+      </w:r>
+      <w:proofErr w:type="gramStart"/>
+      <w:r>
+        <w:rPr>
+          <w:rFonts w:ascii="Courier New" w:eastAsia="Times New Roman" w:hAnsi="Courier New" w:cs="Courier New"/>
+          <w:sz w:val="12"/>
+          <w:szCs w:val="20"/>
+          <w:lang w:val="en-US"/>
+        </w:rPr>
+        <w:t>end</w:t>
+      </w:r>
+      <w:proofErr w:type="gramEnd"/>
+    </w:p>
+    <w:p>
+      <w:pPr>
+        <w:pBdr>
+          <w:top w:val="single" w:sz="4" w:space="1" w:color="auto"/>
+          <w:left w:val="single" w:sz="4" w:space="1" w:color="auto"/>
+          <w:bottom w:val="single" w:sz="4" w:space="1" w:color="auto"/>
+          <w:right w:val="single" w:sz="4" w:space="1" w:color="auto"/>
+        </w:pBdr>
+        <w:tabs>
+          <w:tab w:val="left" w:pos="916"/>
+          <w:tab w:val="left" w:pos="1832"/>
+          <w:tab w:val="left" w:pos="2748"/>
+          <w:tab w:val="left" w:pos="3664"/>
+          <w:tab w:val="left" w:pos="4580"/>
+          <w:tab w:val="left" w:pos="5496"/>
+          <w:tab w:val="left" w:pos="6412"/>
+          <w:tab w:val="left" w:pos="7328"/>
+          <w:tab w:val="left" w:pos="8244"/>
+          <w:tab w:val="left" w:pos="9160"/>
+          <w:tab w:val="left" w:pos="10076"/>
+          <w:tab w:val="left" w:pos="10992"/>
+          <w:tab w:val="left" w:pos="11908"/>
+          <w:tab w:val="left" w:pos="12824"/>
+          <w:tab w:val="left" w:pos="13740"/>
+          <w:tab w:val="left" w:pos="14656"/>
+        </w:tabs>
+        <w:spacing w:after="0" w:line="240" w:lineRule="auto"/>
+        <w:rPr>
+          <w:rFonts w:ascii="Courier New" w:eastAsia="Times New Roman" w:hAnsi="Courier New" w:cs="Courier New"/>
+          <w:sz w:val="12"/>
+          <w:szCs w:val="20"/>
+          <w:lang w:val="en-US"/>
+        </w:rPr>
+      </w:pPr>
+      <w:r>
+        <w:rPr>
+          <w:rFonts w:ascii="Courier New" w:eastAsia="Times New Roman" w:hAnsi="Courier New" w:cs="Courier New"/>
+          <w:sz w:val="12"/>
+          <w:szCs w:val="20"/>
+          <w:lang w:val="en-US"/>
+        </w:rPr>
+        <w:t xml:space="preserve">        </w:t>
+      </w:r>
+      <w:proofErr w:type="gramStart"/>
+      <w:r>
+        <w:rPr>
+          <w:rFonts w:ascii="Courier New" w:eastAsia="Times New Roman" w:hAnsi="Courier New" w:cs="Courier New"/>
+          <w:sz w:val="12"/>
+          <w:szCs w:val="20"/>
+          <w:lang w:val="en-US"/>
+        </w:rPr>
+        <w:t>if</w:t>
+      </w:r>
+      <w:proofErr w:type="gramEnd"/>
+      <w:r>
+        <w:rPr>
+          <w:rFonts w:ascii="Courier New" w:eastAsia="Times New Roman" w:hAnsi="Courier New" w:cs="Courier New"/>
+          <w:sz w:val="12"/>
+          <w:szCs w:val="20"/>
+          <w:lang w:val="en-US"/>
+        </w:rPr>
+        <w:t xml:space="preserve"> (result ~= "HTTP/1.0 404 Not Found\r\n\r\n") then</w:t>
+      </w:r>
+    </w:p>
+    <w:p>
+      <w:pPr>
+        <w:pBdr>
+          <w:top w:val="single" w:sz="4" w:space="1" w:color="auto"/>
+          <w:left w:val="single" w:sz="4" w:space="1" w:color="auto"/>
+          <w:bottom w:val="single" w:sz="4" w:space="1" w:color="auto"/>
+          <w:right w:val="single" w:sz="4" w:space="1" w:color="auto"/>
+        </w:pBdr>
+        <w:tabs>
+          <w:tab w:val="left" w:pos="916"/>
+          <w:tab w:val="left" w:pos="1832"/>
+          <w:tab w:val="left" w:pos="2748"/>
+          <w:tab w:val="left" w:pos="3664"/>
+          <w:tab w:val="left" w:pos="4580"/>
+          <w:tab w:val="left" w:pos="5496"/>
+          <w:tab w:val="left" w:pos="6412"/>
+          <w:tab w:val="left" w:pos="7328"/>
+          <w:tab w:val="left" w:pos="8244"/>
+          <w:tab w:val="left" w:pos="9160"/>
+          <w:tab w:val="left" w:pos="10076"/>
+          <w:tab w:val="left" w:pos="10992"/>
+          <w:tab w:val="left" w:pos="11908"/>
+          <w:tab w:val="left" w:pos="12824"/>
+          <w:tab w:val="left" w:pos="13740"/>
+          <w:tab w:val="left" w:pos="14656"/>
+        </w:tabs>
+        <w:spacing w:after="0" w:line="240" w:lineRule="auto"/>
+        <w:rPr>
+          <w:rFonts w:ascii="Courier New" w:eastAsia="Times New Roman" w:hAnsi="Courier New" w:cs="Courier New"/>
+          <w:sz w:val="12"/>
+          <w:szCs w:val="20"/>
+          <w:lang w:val="en-US"/>
+        </w:rPr>
+      </w:pPr>
+      <w:r>
+        <w:rPr>
+          <w:rFonts w:ascii="Courier New" w:eastAsia="Times New Roman" w:hAnsi="Courier New" w:cs="Courier New"/>
+          <w:sz w:val="12"/>
+          <w:szCs w:val="20"/>
+          <w:lang w:val="en-US"/>
+        </w:rPr>
+        <w:t xml:space="preserve">                </w:t>
+      </w:r>
+      <w:proofErr w:type="gramStart"/>
+      <w:r>
+        <w:rPr>
+          <w:rFonts w:ascii="Courier New" w:eastAsia="Times New Roman" w:hAnsi="Courier New" w:cs="Courier New"/>
+          <w:sz w:val="12"/>
+          <w:szCs w:val="20"/>
+          <w:lang w:val="en-US"/>
+        </w:rPr>
+        <w:t>return</w:t>
+      </w:r>
+      <w:proofErr w:type="gramEnd"/>
+    </w:p>
+    <w:p>
+      <w:pPr>
+        <w:pBdr>
+          <w:top w:val="single" w:sz="4" w:space="1" w:color="auto"/>
+          <w:left w:val="single" w:sz="4" w:space="1" w:color="auto"/>
+          <w:bottom w:val="single" w:sz="4" w:space="1" w:color="auto"/>
+          <w:right w:val="single" w:sz="4" w:space="1" w:color="auto"/>
+        </w:pBdr>
+        <w:tabs>
+          <w:tab w:val="left" w:pos="916"/>
+          <w:tab w:val="left" w:pos="1832"/>
+          <w:tab w:val="left" w:pos="2748"/>
+          <w:tab w:val="left" w:pos="3664"/>
+          <w:tab w:val="left" w:pos="4580"/>
+          <w:tab w:val="left" w:pos="5496"/>
+          <w:tab w:val="left" w:pos="6412"/>
+          <w:tab w:val="left" w:pos="7328"/>
+          <w:tab w:val="left" w:pos="8244"/>
+          <w:tab w:val="left" w:pos="9160"/>
+          <w:tab w:val="left" w:pos="10076"/>
+          <w:tab w:val="left" w:pos="10992"/>
+          <w:tab w:val="left" w:pos="11908"/>
+          <w:tab w:val="left" w:pos="12824"/>
+          <w:tab w:val="left" w:pos="13740"/>
+          <w:tab w:val="left" w:pos="14656"/>
+        </w:tabs>
+        <w:spacing w:after="0" w:line="240" w:lineRule="auto"/>
+        <w:rPr>
+          <w:rFonts w:ascii="Courier New" w:eastAsia="Times New Roman" w:hAnsi="Courier New" w:cs="Courier New"/>
+          <w:sz w:val="12"/>
+          <w:szCs w:val="20"/>
+          <w:lang w:val="en-US"/>
+        </w:rPr>
+      </w:pPr>
+      <w:r>
+        <w:rPr>
+          <w:rFonts w:ascii="Courier New" w:eastAsia="Times New Roman" w:hAnsi="Courier New" w:cs="Courier New"/>
+          <w:sz w:val="12"/>
+          <w:szCs w:val="20"/>
+          <w:lang w:val="en-US"/>
+        </w:rPr>
+        <w:t xml:space="preserve">        </w:t>
+      </w:r>
+      <w:proofErr w:type="gramStart"/>
+      <w:r>
+        <w:rPr>
+          <w:rFonts w:ascii="Courier New" w:eastAsia="Times New Roman" w:hAnsi="Courier New" w:cs="Courier New"/>
+          <w:sz w:val="12"/>
+          <w:szCs w:val="20"/>
+          <w:lang w:val="en-US"/>
+        </w:rPr>
+        <w:t>end</w:t>
+      </w:r>
+      <w:proofErr w:type="gramEnd"/>
+    </w:p>
+    <w:p>
+      <w:pPr>
+        <w:pBdr>
+          <w:top w:val="single" w:sz="4" w:space="1" w:color="auto"/>
+          <w:left w:val="single" w:sz="4" w:space="1" w:color="auto"/>
+          <w:bottom w:val="single" w:sz="4" w:space="1" w:color="auto"/>
+          <w:right w:val="single" w:sz="4" w:space="1" w:color="auto"/>
+        </w:pBdr>
+        <w:tabs>
+          <w:tab w:val="left" w:pos="916"/>
+          <w:tab w:val="left" w:pos="1832"/>
+          <w:tab w:val="left" w:pos="2748"/>
+          <w:tab w:val="left" w:pos="3664"/>
+          <w:tab w:val="left" w:pos="4580"/>
+          <w:tab w:val="left" w:pos="5496"/>
+          <w:tab w:val="left" w:pos="6412"/>
+          <w:tab w:val="left" w:pos="7328"/>
+          <w:tab w:val="left" w:pos="8244"/>
+          <w:tab w:val="left" w:pos="9160"/>
+          <w:tab w:val="left" w:pos="10076"/>
+          <w:tab w:val="left" w:pos="10992"/>
+          <w:tab w:val="left" w:pos="11908"/>
+          <w:tab w:val="left" w:pos="12824"/>
+          <w:tab w:val="left" w:pos="13740"/>
+          <w:tab w:val="left" w:pos="14656"/>
+        </w:tabs>
+        <w:spacing w:after="0" w:line="240" w:lineRule="auto"/>
+        <w:rPr>
+          <w:rFonts w:ascii="Courier New" w:eastAsia="Times New Roman" w:hAnsi="Courier New" w:cs="Courier New"/>
+          <w:sz w:val="12"/>
+          <w:szCs w:val="20"/>
+          <w:lang w:val="en-US"/>
+        </w:rPr>
+      </w:pPr>
+      <w:r>
+        <w:rPr>
+          <w:rFonts w:ascii="Courier New" w:eastAsia="Times New Roman" w:hAnsi="Courier New" w:cs="Courier New"/>
+          <w:sz w:val="12"/>
+          <w:szCs w:val="20"/>
+          <w:lang w:val="en-US"/>
+        </w:rPr>
+        <w:t xml:space="preserve">        -- So far so good, now see if we get random data for another request</w:t>
+      </w:r>
+    </w:p>
+    <w:p>
+      <w:pPr>
+        <w:pBdr>
+          <w:top w:val="single" w:sz="4" w:space="1" w:color="auto"/>
+          <w:left w:val="single" w:sz="4" w:space="1" w:color="auto"/>
+          <w:bottom w:val="single" w:sz="4" w:space="1" w:color="auto"/>
+          <w:right w:val="single" w:sz="4" w:space="1" w:color="auto"/>
+        </w:pBdr>
+        <w:tabs>
+          <w:tab w:val="left" w:pos="916"/>
+          <w:tab w:val="left" w:pos="1832"/>
+          <w:tab w:val="left" w:pos="2748"/>
+          <w:tab w:val="left" w:pos="3664"/>
+          <w:tab w:val="left" w:pos="4580"/>
+          <w:tab w:val="left" w:pos="5496"/>
+          <w:tab w:val="left" w:pos="6412"/>
+          <w:tab w:val="left" w:pos="7328"/>
+          <w:tab w:val="left" w:pos="8244"/>
+          <w:tab w:val="left" w:pos="9160"/>
+          <w:tab w:val="left" w:pos="10076"/>
+          <w:tab w:val="left" w:pos="10992"/>
+          <w:tab w:val="left" w:pos="11908"/>
+          <w:tab w:val="left" w:pos="12824"/>
+          <w:tab w:val="left" w:pos="13740"/>
+          <w:tab w:val="left" w:pos="14656"/>
+        </w:tabs>
+        <w:spacing w:after="0" w:line="240" w:lineRule="auto"/>
+        <w:rPr>
+          <w:rFonts w:ascii="Courier New" w:eastAsia="Times New Roman" w:hAnsi="Courier New" w:cs="Courier New"/>
+          <w:sz w:val="12"/>
+          <w:szCs w:val="20"/>
+          <w:lang w:val="en-US"/>
+        </w:rPr>
+      </w:pPr>
+      <w:r>
+        <w:rPr>
+          <w:rFonts w:ascii="Courier New" w:eastAsia="Times New Roman" w:hAnsi="Courier New" w:cs="Courier New"/>
+          <w:sz w:val="12"/>
+          <w:szCs w:val="20"/>
+          <w:lang w:val="en-US"/>
+        </w:rPr>
+        <w:t xml:space="preserve">        </w:t>
+      </w:r>
+      <w:proofErr w:type="gramStart"/>
+      <w:r>
+        <w:rPr>
+          <w:rFonts w:ascii="Courier New" w:eastAsia="Times New Roman" w:hAnsi="Courier New" w:cs="Courier New"/>
+          <w:sz w:val="12"/>
+          <w:szCs w:val="20"/>
+          <w:lang w:val="en-US"/>
+        </w:rPr>
+        <w:t>status</w:t>
+      </w:r>
+      <w:proofErr w:type="gramEnd"/>
+      <w:r>
+        <w:rPr>
+          <w:rFonts w:ascii="Courier New" w:eastAsia="Times New Roman" w:hAnsi="Courier New" w:cs="Courier New"/>
+          <w:sz w:val="12"/>
+          <w:szCs w:val="20"/>
+          <w:lang w:val="en-US"/>
+        </w:rPr>
+        <w:t xml:space="preserve">, result = </w:t>
+      </w:r>
+      <w:proofErr w:type="spellStart"/>
+      <w:r>
+        <w:rPr>
+          <w:rFonts w:ascii="Courier New" w:eastAsia="Times New Roman" w:hAnsi="Courier New" w:cs="Courier New"/>
+          <w:sz w:val="12"/>
+          <w:szCs w:val="20"/>
+          <w:lang w:val="en-US"/>
+        </w:rPr>
+        <w:t>comm.exchange</w:t>
+      </w:r>
+      <w:proofErr w:type="spellEnd"/>
+      <w:r>
+        <w:rPr>
+          <w:rFonts w:ascii="Courier New" w:eastAsia="Times New Roman" w:hAnsi="Courier New" w:cs="Courier New"/>
+          <w:sz w:val="12"/>
+          <w:szCs w:val="20"/>
+          <w:lang w:val="en-US"/>
+        </w:rPr>
+        <w:t>(host, port,</w:t>
+      </w:r>
+    </w:p>
+    <w:p>
+      <w:pPr>
+        <w:pBdr>
+          <w:top w:val="single" w:sz="4" w:space="1" w:color="auto"/>
+          <w:left w:val="single" w:sz="4" w:space="1" w:color="auto"/>
+          <w:bottom w:val="single" w:sz="4" w:space="1" w:color="auto"/>
+          <w:right w:val="single" w:sz="4" w:space="1" w:color="auto"/>
+        </w:pBdr>
+        <w:tabs>
+          <w:tab w:val="left" w:pos="916"/>
+          <w:tab w:val="left" w:pos="1832"/>
+          <w:tab w:val="left" w:pos="2748"/>
+          <w:tab w:val="left" w:pos="3664"/>
+          <w:tab w:val="left" w:pos="4580"/>
+          <w:tab w:val="left" w:pos="5496"/>
+          <w:tab w:val="left" w:pos="6412"/>
+          <w:tab w:val="left" w:pos="7328"/>
+          <w:tab w:val="left" w:pos="8244"/>
+          <w:tab w:val="left" w:pos="9160"/>
+          <w:tab w:val="left" w:pos="10076"/>
+          <w:tab w:val="left" w:pos="10992"/>
+          <w:tab w:val="left" w:pos="11908"/>
+          <w:tab w:val="left" w:pos="12824"/>
+          <w:tab w:val="left" w:pos="13740"/>
+          <w:tab w:val="left" w:pos="14656"/>
+        </w:tabs>
+        <w:spacing w:after="0" w:line="240" w:lineRule="auto"/>
+        <w:rPr>
+          <w:rFonts w:ascii="Courier New" w:eastAsia="Times New Roman" w:hAnsi="Courier New" w:cs="Courier New"/>
+          <w:sz w:val="12"/>
+          <w:szCs w:val="20"/>
+          <w:lang w:val="en-US"/>
+        </w:rPr>
+      </w:pPr>
+      <w:r>
+        <w:rPr>
+          <w:rFonts w:ascii="Courier New" w:eastAsia="Times New Roman" w:hAnsi="Courier New" w:cs="Courier New"/>
+          <w:sz w:val="12"/>
+          <w:szCs w:val="20"/>
+          <w:lang w:val="en-US"/>
+        </w:rPr>
+        <w:t xml:space="preserve">                "random data\r\n\r\n", {bytes=15, proto=</w:t>
+      </w:r>
+      <w:proofErr w:type="spellStart"/>
+      <w:r>
+        <w:rPr>
+          <w:rFonts w:ascii="Courier New" w:eastAsia="Times New Roman" w:hAnsi="Courier New" w:cs="Courier New"/>
+          <w:sz w:val="12"/>
+          <w:szCs w:val="20"/>
+          <w:lang w:val="en-US"/>
+        </w:rPr>
+        <w:t>port.protocol</w:t>
+      </w:r>
+      <w:proofErr w:type="spellEnd"/>
+      <w:r>
+        <w:rPr>
+          <w:rFonts w:ascii="Courier New" w:eastAsia="Times New Roman" w:hAnsi="Courier New" w:cs="Courier New"/>
+          <w:sz w:val="12"/>
+          <w:szCs w:val="20"/>
+          <w:lang w:val="en-US"/>
+        </w:rPr>
+        <w:t>})</w:t>
+      </w:r>
+    </w:p>
+    <w:p>
+      <w:pPr>
+        <w:pBdr>
+          <w:top w:val="single" w:sz="4" w:space="1" w:color="auto"/>
+          <w:left w:val="single" w:sz="4" w:space="1" w:color="auto"/>
+          <w:bottom w:val="single" w:sz="4" w:space="1" w:color="auto"/>
+          <w:right w:val="single" w:sz="4" w:space="1" w:color="auto"/>
+        </w:pBdr>
+        <w:tabs>
+          <w:tab w:val="left" w:pos="916"/>
+          <w:tab w:val="left" w:pos="1832"/>
+          <w:tab w:val="left" w:pos="2748"/>
+          <w:tab w:val="left" w:pos="3664"/>
+          <w:tab w:val="left" w:pos="4580"/>
+          <w:tab w:val="left" w:pos="5496"/>
+          <w:tab w:val="left" w:pos="6412"/>
+          <w:tab w:val="left" w:pos="7328"/>
+          <w:tab w:val="left" w:pos="8244"/>
+          <w:tab w:val="left" w:pos="9160"/>
+          <w:tab w:val="left" w:pos="10076"/>
+          <w:tab w:val="left" w:pos="10992"/>
+          <w:tab w:val="left" w:pos="11908"/>
+          <w:tab w:val="left" w:pos="12824"/>
+          <w:tab w:val="left" w:pos="13740"/>
+          <w:tab w:val="left" w:pos="14656"/>
+        </w:tabs>
+        <w:spacing w:after="0" w:line="240" w:lineRule="auto"/>
+        <w:rPr>
+          <w:rFonts w:ascii="Courier New" w:eastAsia="Times New Roman" w:hAnsi="Courier New" w:cs="Courier New"/>
+          <w:sz w:val="12"/>
+          <w:szCs w:val="20"/>
+          <w:lang w:val="en-US"/>
+        </w:rPr>
+      </w:pPr>
+    </w:p>
+    <w:p>
+      <w:pPr>
+        <w:pBdr>
+          <w:top w:val="single" w:sz="4" w:space="1" w:color="auto"/>
+          <w:left w:val="single" w:sz="4" w:space="1" w:color="auto"/>
+          <w:bottom w:val="single" w:sz="4" w:space="1" w:color="auto"/>
+          <w:right w:val="single" w:sz="4" w:space="1" w:color="auto"/>
+        </w:pBdr>
+        <w:tabs>
+          <w:tab w:val="left" w:pos="916"/>
+          <w:tab w:val="left" w:pos="1832"/>
+          <w:tab w:val="left" w:pos="2748"/>
+          <w:tab w:val="left" w:pos="3664"/>
+          <w:tab w:val="left" w:pos="4580"/>
+          <w:tab w:val="left" w:pos="5496"/>
+          <w:tab w:val="left" w:pos="6412"/>
+          <w:tab w:val="left" w:pos="7328"/>
+          <w:tab w:val="left" w:pos="8244"/>
+          <w:tab w:val="left" w:pos="9160"/>
+          <w:tab w:val="left" w:pos="10076"/>
+          <w:tab w:val="left" w:pos="10992"/>
+          <w:tab w:val="left" w:pos="11908"/>
+          <w:tab w:val="left" w:pos="12824"/>
+          <w:tab w:val="left" w:pos="13740"/>
+          <w:tab w:val="left" w:pos="14656"/>
+        </w:tabs>
+        <w:spacing w:after="0" w:line="240" w:lineRule="auto"/>
+        <w:rPr>
+          <w:rFonts w:ascii="Courier New" w:eastAsia="Times New Roman" w:hAnsi="Courier New" w:cs="Courier New"/>
+          <w:sz w:val="12"/>
+          <w:szCs w:val="20"/>
+          <w:lang w:val="en-US"/>
+        </w:rPr>
+      </w:pPr>
+      <w:r>
+        <w:rPr>
+          <w:rFonts w:ascii="Courier New" w:eastAsia="Times New Roman" w:hAnsi="Courier New" w:cs="Courier New"/>
+          <w:sz w:val="12"/>
+          <w:szCs w:val="20"/>
+          <w:lang w:val="en-US"/>
+        </w:rPr>
+        <w:t xml:space="preserve">        </w:t>
+      </w:r>
+      <w:proofErr w:type="gramStart"/>
+      <w:r>
+        <w:rPr>
+          <w:rFonts w:ascii="Courier New" w:eastAsia="Times New Roman" w:hAnsi="Courier New" w:cs="Courier New"/>
+          <w:sz w:val="12"/>
+          <w:szCs w:val="20"/>
+          <w:lang w:val="en-US"/>
+        </w:rPr>
+        <w:t>if</w:t>
+      </w:r>
+      <w:proofErr w:type="gramEnd"/>
+      <w:r>
+        <w:rPr>
+          <w:rFonts w:ascii="Courier New" w:eastAsia="Times New Roman" w:hAnsi="Courier New" w:cs="Courier New"/>
+          <w:sz w:val="12"/>
+          <w:szCs w:val="20"/>
+          <w:lang w:val="en-US"/>
+        </w:rPr>
+        <w:t xml:space="preserve"> (not status) then</w:t>
+      </w:r>
+    </w:p>
+    <w:p>
+      <w:pPr>
+        <w:pBdr>
+          <w:top w:val="single" w:sz="4" w:space="1" w:color="auto"/>
+          <w:left w:val="single" w:sz="4" w:space="1" w:color="auto"/>
+          <w:bottom w:val="single" w:sz="4" w:space="1" w:color="auto"/>
+          <w:right w:val="single" w:sz="4" w:space="1" w:color="auto"/>
+        </w:pBdr>
+        <w:tabs>
+          <w:tab w:val="left" w:pos="916"/>
+          <w:tab w:val="left" w:pos="1832"/>
+          <w:tab w:val="left" w:pos="2748"/>
+          <w:tab w:val="left" w:pos="3664"/>
+          <w:tab w:val="left" w:pos="4580"/>
+          <w:tab w:val="left" w:pos="5496"/>
+          <w:tab w:val="left" w:pos="6412"/>
+          <w:tab w:val="left" w:pos="7328"/>
+          <w:tab w:val="left" w:pos="8244"/>
+          <w:tab w:val="left" w:pos="9160"/>
+          <w:tab w:val="left" w:pos="10076"/>
+          <w:tab w:val="left" w:pos="10992"/>
+          <w:tab w:val="left" w:pos="11908"/>
+          <w:tab w:val="left" w:pos="12824"/>
+          <w:tab w:val="left" w:pos="13740"/>
+          <w:tab w:val="left" w:pos="14656"/>
+        </w:tabs>
+        <w:spacing w:after="0" w:line="240" w:lineRule="auto"/>
+        <w:rPr>
+          <w:rFonts w:ascii="Courier New" w:eastAsia="Times New Roman" w:hAnsi="Courier New" w:cs="Courier New"/>
+          <w:sz w:val="12"/>
+          <w:szCs w:val="20"/>
+          <w:lang w:val="en-US"/>
+        </w:rPr>
+      </w:pPr>
+      <w:r>
+        <w:rPr>
+          <w:rFonts w:ascii="Courier New" w:eastAsia="Times New Roman" w:hAnsi="Courier New" w:cs="Courier New"/>
+          <w:sz w:val="12"/>
+          <w:szCs w:val="20"/>
+          <w:lang w:val="en-US"/>
+        </w:rPr>
+        <w:t xml:space="preserve">                </w:t>
+      </w:r>
+      <w:proofErr w:type="gramStart"/>
+      <w:r>
+        <w:rPr>
+          <w:rFonts w:ascii="Courier New" w:eastAsia="Times New Roman" w:hAnsi="Courier New" w:cs="Courier New"/>
+          <w:sz w:val="12"/>
+          <w:szCs w:val="20"/>
+          <w:lang w:val="en-US"/>
+        </w:rPr>
+        <w:t>return</w:t>
+      </w:r>
+      <w:proofErr w:type="gramEnd"/>
+    </w:p>
+    <w:p>
+      <w:pPr>
+        <w:pBdr>
+          <w:top w:val="single" w:sz="4" w:space="1" w:color="auto"/>
+          <w:left w:val="single" w:sz="4" w:space="1" w:color="auto"/>
+          <w:bottom w:val="single" w:sz="4" w:space="1" w:color="auto"/>
+          <w:right w:val="single" w:sz="4" w:space="1" w:color="auto"/>
+        </w:pBdr>
+        <w:tabs>
+          <w:tab w:val="left" w:pos="916"/>
+          <w:tab w:val="left" w:pos="1832"/>
+          <w:tab w:val="left" w:pos="2748"/>
+          <w:tab w:val="left" w:pos="3664"/>
+          <w:tab w:val="left" w:pos="4580"/>
+          <w:tab w:val="left" w:pos="5496"/>
+          <w:tab w:val="left" w:pos="6412"/>
+          <w:tab w:val="left" w:pos="7328"/>
+          <w:tab w:val="left" w:pos="8244"/>
+          <w:tab w:val="left" w:pos="9160"/>
+          <w:tab w:val="left" w:pos="10076"/>
+          <w:tab w:val="left" w:pos="10992"/>
+          <w:tab w:val="left" w:pos="11908"/>
+          <w:tab w:val="left" w:pos="12824"/>
+          <w:tab w:val="left" w:pos="13740"/>
+          <w:tab w:val="left" w:pos="14656"/>
+        </w:tabs>
+        <w:spacing w:after="0" w:line="240" w:lineRule="auto"/>
+        <w:rPr>
+          <w:rFonts w:ascii="Courier New" w:eastAsia="Times New Roman" w:hAnsi="Courier New" w:cs="Courier New"/>
+          <w:sz w:val="12"/>
+          <w:szCs w:val="20"/>
+          <w:lang w:val="en-US"/>
+        </w:rPr>
+      </w:pPr>
+      <w:r>
+        <w:rPr>
+          <w:rFonts w:ascii="Courier New" w:eastAsia="Times New Roman" w:hAnsi="Courier New" w:cs="Courier New"/>
+          <w:sz w:val="12"/>
+          <w:szCs w:val="20"/>
+          <w:lang w:val="en-US"/>
+        </w:rPr>
+        <w:t xml:space="preserve">        </w:t>
+      </w:r>
+      <w:proofErr w:type="gramStart"/>
+      <w:r>
+        <w:rPr>
+          <w:rFonts w:ascii="Courier New" w:eastAsia="Times New Roman" w:hAnsi="Courier New" w:cs="Courier New"/>
+          <w:sz w:val="12"/>
+          <w:szCs w:val="20"/>
+          <w:lang w:val="en-US"/>
+        </w:rPr>
+        <w:t>end</w:t>
+      </w:r>
+      <w:proofErr w:type="gramEnd"/>
+    </w:p>
+    <w:p>
+      <w:pPr>
+        <w:pBdr>
+          <w:top w:val="single" w:sz="4" w:space="1" w:color="auto"/>
+          <w:left w:val="single" w:sz="4" w:space="1" w:color="auto"/>
+          <w:bottom w:val="single" w:sz="4" w:space="1" w:color="auto"/>
+          <w:right w:val="single" w:sz="4" w:space="1" w:color="auto"/>
+        </w:pBdr>
+        <w:tabs>
+          <w:tab w:val="left" w:pos="916"/>
+          <w:tab w:val="left" w:pos="1832"/>
+          <w:tab w:val="left" w:pos="2748"/>
+          <w:tab w:val="left" w:pos="3664"/>
+          <w:tab w:val="left" w:pos="4580"/>
+          <w:tab w:val="left" w:pos="5496"/>
+          <w:tab w:val="left" w:pos="6412"/>
+          <w:tab w:val="left" w:pos="7328"/>
+          <w:tab w:val="left" w:pos="8244"/>
+          <w:tab w:val="left" w:pos="9160"/>
+          <w:tab w:val="left" w:pos="10076"/>
+          <w:tab w:val="left" w:pos="10992"/>
+          <w:tab w:val="left" w:pos="11908"/>
+          <w:tab w:val="left" w:pos="12824"/>
+          <w:tab w:val="left" w:pos="13740"/>
+          <w:tab w:val="left" w:pos="14656"/>
+        </w:tabs>
+        <w:spacing w:after="0" w:line="240" w:lineRule="auto"/>
+        <w:rPr>
+          <w:rFonts w:ascii="Courier New" w:eastAsia="Times New Roman" w:hAnsi="Courier New" w:cs="Courier New"/>
+          <w:sz w:val="12"/>
+          <w:szCs w:val="20"/>
+          <w:lang w:val="en-US"/>
+        </w:rPr>
+      </w:pPr>
+      <w:r>
+        <w:rPr>
+          <w:rFonts w:ascii="Courier New" w:eastAsia="Times New Roman" w:hAnsi="Courier New" w:cs="Courier New"/>
+          <w:sz w:val="12"/>
+          <w:szCs w:val="20"/>
+          <w:lang w:val="en-US"/>
+        </w:rPr>
+        <w:t xml:space="preserve">        </w:t>
+      </w:r>
+      <w:proofErr w:type="gramStart"/>
+      <w:r>
+        <w:rPr>
+          <w:rFonts w:ascii="Courier New" w:eastAsia="Times New Roman" w:hAnsi="Courier New" w:cs="Courier New"/>
+          <w:sz w:val="12"/>
+          <w:szCs w:val="20"/>
+          <w:lang w:val="en-US"/>
+        </w:rPr>
+        <w:t>if</w:t>
+      </w:r>
+      <w:proofErr w:type="gramEnd"/>
+      <w:r>
+        <w:rPr>
+          <w:rFonts w:ascii="Courier New" w:eastAsia="Times New Roman" w:hAnsi="Courier New" w:cs="Courier New"/>
+          <w:sz w:val="12"/>
+          <w:szCs w:val="20"/>
+          <w:lang w:val="en-US"/>
+        </w:rPr>
+        <w:t xml:space="preserve"> </w:t>
+      </w:r>
+      <w:proofErr w:type="spellStart"/>
+      <w:r>
+        <w:rPr>
+          <w:rFonts w:ascii="Courier New" w:eastAsia="Times New Roman" w:hAnsi="Courier New" w:cs="Courier New"/>
+          <w:sz w:val="12"/>
+          <w:szCs w:val="20"/>
+          <w:lang w:val="en-US"/>
+        </w:rPr>
+        <w:t>string.match</w:t>
+      </w:r>
+      <w:proofErr w:type="spellEnd"/>
+      <w:r>
+        <w:rPr>
+          <w:rFonts w:ascii="Courier New" w:eastAsia="Times New Roman" w:hAnsi="Courier New" w:cs="Courier New"/>
+          <w:sz w:val="12"/>
+          <w:szCs w:val="20"/>
+          <w:lang w:val="en-US"/>
+        </w:rPr>
+        <w:t>(result, "[^%s!-~].*[^%s!-~].*[^%s!-~]") then</w:t>
+      </w:r>
+    </w:p>
+    <w:p>
+      <w:pPr>
+        <w:pBdr>
+          <w:top w:val="single" w:sz="4" w:space="1" w:color="auto"/>
+          <w:left w:val="single" w:sz="4" w:space="1" w:color="auto"/>
+          <w:bottom w:val="single" w:sz="4" w:space="1" w:color="auto"/>
+          <w:right w:val="single" w:sz="4" w:space="1" w:color="auto"/>
+        </w:pBdr>
+        <w:tabs>
+          <w:tab w:val="left" w:pos="916"/>
+          <w:tab w:val="left" w:pos="1832"/>
+          <w:tab w:val="left" w:pos="2748"/>
+          <w:tab w:val="left" w:pos="3664"/>
+          <w:tab w:val="left" w:pos="4580"/>
+          <w:tab w:val="left" w:pos="5496"/>
+          <w:tab w:val="left" w:pos="6412"/>
+          <w:tab w:val="left" w:pos="7328"/>
+          <w:tab w:val="left" w:pos="8244"/>
+          <w:tab w:val="left" w:pos="9160"/>
+          <w:tab w:val="left" w:pos="10076"/>
+          <w:tab w:val="left" w:pos="10992"/>
+          <w:tab w:val="left" w:pos="11908"/>
+          <w:tab w:val="left" w:pos="12824"/>
+          <w:tab w:val="left" w:pos="13740"/>
+          <w:tab w:val="left" w:pos="14656"/>
+        </w:tabs>
+        <w:spacing w:after="0" w:line="240" w:lineRule="auto"/>
+        <w:rPr>
+          <w:rFonts w:ascii="Courier New" w:eastAsia="Times New Roman" w:hAnsi="Courier New" w:cs="Courier New"/>
+          <w:sz w:val="12"/>
+          <w:szCs w:val="20"/>
+          <w:lang w:val="en-US"/>
+        </w:rPr>
+      </w:pPr>
+      <w:r>
+        <w:rPr>
+          <w:rFonts w:ascii="Courier New" w:eastAsia="Times New Roman" w:hAnsi="Courier New" w:cs="Courier New"/>
+          <w:sz w:val="12"/>
+          <w:szCs w:val="20"/>
+          <w:lang w:val="en-US"/>
+        </w:rPr>
+        <w:t xml:space="preserve">                -- Detected</w:t>
+      </w:r>
+    </w:p>
+    <w:p>
+      <w:pPr>
+        <w:pBdr>
+          <w:top w:val="single" w:sz="4" w:space="1" w:color="auto"/>
+          <w:left w:val="single" w:sz="4" w:space="1" w:color="auto"/>
+          <w:bottom w:val="single" w:sz="4" w:space="1" w:color="auto"/>
+          <w:right w:val="single" w:sz="4" w:space="1" w:color="auto"/>
+        </w:pBdr>
+        <w:tabs>
+          <w:tab w:val="left" w:pos="916"/>
+          <w:tab w:val="left" w:pos="1832"/>
+          <w:tab w:val="left" w:pos="2748"/>
+          <w:tab w:val="left" w:pos="3664"/>
+          <w:tab w:val="left" w:pos="4580"/>
+          <w:tab w:val="left" w:pos="5496"/>
+          <w:tab w:val="left" w:pos="6412"/>
+          <w:tab w:val="left" w:pos="7328"/>
+          <w:tab w:val="left" w:pos="8244"/>
+          <w:tab w:val="left" w:pos="9160"/>
+          <w:tab w:val="left" w:pos="10076"/>
+          <w:tab w:val="left" w:pos="10992"/>
+          <w:tab w:val="left" w:pos="11908"/>
+          <w:tab w:val="left" w:pos="12824"/>
+          <w:tab w:val="left" w:pos="13740"/>
+          <w:tab w:val="left" w:pos="14656"/>
+        </w:tabs>
+        <w:spacing w:after="0" w:line="240" w:lineRule="auto"/>
+        <w:rPr>
+          <w:rFonts w:ascii="Courier New" w:eastAsia="Times New Roman" w:hAnsi="Courier New" w:cs="Courier New"/>
+          <w:sz w:val="12"/>
+          <w:szCs w:val="20"/>
+          <w:lang w:val="en-US"/>
+        </w:rPr>
+      </w:pPr>
+      <w:r>
+        <w:rPr>
+          <w:rFonts w:ascii="Courier New" w:eastAsia="Times New Roman" w:hAnsi="Courier New" w:cs="Courier New"/>
+          <w:sz w:val="12"/>
+          <w:szCs w:val="20"/>
+          <w:lang w:val="en-US"/>
+        </w:rPr>
+        <w:t xml:space="preserve">                port.version.name = "skype2"</w:t>
+      </w:r>
+    </w:p>
+    <w:p>
+      <w:pPr>
+        <w:pBdr>
+          <w:top w:val="single" w:sz="4" w:space="1" w:color="auto"/>
+          <w:left w:val="single" w:sz="4" w:space="1" w:color="auto"/>
+          <w:bottom w:val="single" w:sz="4" w:space="1" w:color="auto"/>
+          <w:right w:val="single" w:sz="4" w:space="1" w:color="auto"/>
+        </w:pBdr>
+        <w:tabs>
+          <w:tab w:val="left" w:pos="916"/>
+          <w:tab w:val="left" w:pos="1832"/>
+          <w:tab w:val="left" w:pos="2748"/>
+          <w:tab w:val="left" w:pos="3664"/>
+          <w:tab w:val="left" w:pos="4580"/>
+          <w:tab w:val="left" w:pos="5496"/>
+          <w:tab w:val="left" w:pos="6412"/>
+          <w:tab w:val="left" w:pos="7328"/>
+          <w:tab w:val="left" w:pos="8244"/>
+          <w:tab w:val="left" w:pos="9160"/>
+          <w:tab w:val="left" w:pos="10076"/>
+          <w:tab w:val="left" w:pos="10992"/>
+          <w:tab w:val="left" w:pos="11908"/>
+          <w:tab w:val="left" w:pos="12824"/>
+          <w:tab w:val="left" w:pos="13740"/>
+          <w:tab w:val="left" w:pos="14656"/>
+        </w:tabs>
+        <w:spacing w:after="0" w:line="240" w:lineRule="auto"/>
+        <w:rPr>
+          <w:rFonts w:ascii="Courier New" w:eastAsia="Times New Roman" w:hAnsi="Courier New" w:cs="Courier New"/>
+          <w:sz w:val="12"/>
+          <w:szCs w:val="20"/>
+          <w:lang w:val="en-US"/>
+        </w:rPr>
+      </w:pPr>
+      <w:r>
+        <w:rPr>
+          <w:rFonts w:ascii="Courier New" w:eastAsia="Times New Roman" w:hAnsi="Courier New" w:cs="Courier New"/>
+          <w:sz w:val="12"/>
+          <w:szCs w:val="20"/>
+          <w:lang w:val="en-US"/>
+        </w:rPr>
+        <w:t xml:space="preserve">                </w:t>
+      </w:r>
+      <w:proofErr w:type="spellStart"/>
+      <w:r>
+        <w:rPr>
+          <w:rFonts w:ascii="Courier New" w:eastAsia="Times New Roman" w:hAnsi="Courier New" w:cs="Courier New"/>
+          <w:sz w:val="12"/>
+          <w:szCs w:val="20"/>
+          <w:lang w:val="en-US"/>
+        </w:rPr>
+        <w:t>port.version.product</w:t>
+      </w:r>
+      <w:proofErr w:type="spellEnd"/>
+      <w:r>
+        <w:rPr>
+          <w:rFonts w:ascii="Courier New" w:eastAsia="Times New Roman" w:hAnsi="Courier New" w:cs="Courier New"/>
+          <w:sz w:val="12"/>
+          <w:szCs w:val="20"/>
+          <w:lang w:val="en-US"/>
+        </w:rPr>
+        <w:t xml:space="preserve"> = "Skype"</w:t>
+      </w:r>
+    </w:p>
+    <w:p>
+      <w:pPr>
+        <w:pBdr>
+          <w:top w:val="single" w:sz="4" w:space="1" w:color="auto"/>
+          <w:left w:val="single" w:sz="4" w:space="1" w:color="auto"/>
+          <w:bottom w:val="single" w:sz="4" w:space="1" w:color="auto"/>
+          <w:right w:val="single" w:sz="4" w:space="1" w:color="auto"/>
+        </w:pBdr>
+        <w:tabs>
+          <w:tab w:val="left" w:pos="916"/>
+          <w:tab w:val="left" w:pos="1832"/>
+          <w:tab w:val="left" w:pos="2748"/>
+          <w:tab w:val="left" w:pos="3664"/>
+          <w:tab w:val="left" w:pos="4580"/>
+          <w:tab w:val="left" w:pos="5496"/>
+          <w:tab w:val="left" w:pos="6412"/>
+          <w:tab w:val="left" w:pos="7328"/>
+          <w:tab w:val="left" w:pos="8244"/>
+          <w:tab w:val="left" w:pos="9160"/>
+          <w:tab w:val="left" w:pos="10076"/>
+          <w:tab w:val="left" w:pos="10992"/>
+          <w:tab w:val="left" w:pos="11908"/>
+          <w:tab w:val="left" w:pos="12824"/>
+          <w:tab w:val="left" w:pos="13740"/>
+          <w:tab w:val="left" w:pos="14656"/>
+        </w:tabs>
+        <w:spacing w:after="0" w:line="240" w:lineRule="auto"/>
+        <w:rPr>
+          <w:rFonts w:ascii="Courier New" w:eastAsia="Times New Roman" w:hAnsi="Courier New" w:cs="Courier New"/>
+          <w:sz w:val="12"/>
+          <w:szCs w:val="20"/>
+          <w:lang w:val="en-US"/>
+        </w:rPr>
+      </w:pPr>
+      <w:r>
+        <w:rPr>
+          <w:rFonts w:ascii="Courier New" w:eastAsia="Times New Roman" w:hAnsi="Courier New" w:cs="Courier New"/>
+          <w:sz w:val="12"/>
+          <w:szCs w:val="20"/>
+          <w:lang w:val="en-US"/>
+        </w:rPr>
+        <w:t xml:space="preserve">                </w:t>
+      </w:r>
+      <w:proofErr w:type="spellStart"/>
+      <w:r>
+        <w:rPr>
+          <w:rFonts w:ascii="Courier New" w:eastAsia="Times New Roman" w:hAnsi="Courier New" w:cs="Courier New"/>
+          <w:sz w:val="12"/>
+          <w:szCs w:val="20"/>
+          <w:lang w:val="en-US"/>
+        </w:rPr>
+        <w:t>nmap.set_port_</w:t>
+      </w:r>
+      <w:proofErr w:type="gramStart"/>
+      <w:r>
+        <w:rPr>
+          <w:rFonts w:ascii="Courier New" w:eastAsia="Times New Roman" w:hAnsi="Courier New" w:cs="Courier New"/>
+          <w:sz w:val="12"/>
+          <w:szCs w:val="20"/>
+          <w:lang w:val="en-US"/>
+        </w:rPr>
+        <w:t>version</w:t>
+      </w:r>
+      <w:proofErr w:type="spellEnd"/>
+      <w:r>
+        <w:rPr>
+          <w:rFonts w:ascii="Courier New" w:eastAsia="Times New Roman" w:hAnsi="Courier New" w:cs="Courier New"/>
+          <w:sz w:val="12"/>
+          <w:szCs w:val="20"/>
+          <w:lang w:val="en-US"/>
+        </w:rPr>
+        <w:t>(</w:t>
+      </w:r>
+      <w:proofErr w:type="gramEnd"/>
+      <w:r>
+        <w:rPr>
+          <w:rFonts w:ascii="Courier New" w:eastAsia="Times New Roman" w:hAnsi="Courier New" w:cs="Courier New"/>
+          <w:sz w:val="12"/>
+          <w:szCs w:val="20"/>
+          <w:lang w:val="en-US"/>
+        </w:rPr>
+        <w:t>host, port, "</w:t>
+      </w:r>
+      <w:proofErr w:type="spellStart"/>
+      <w:r>
+        <w:rPr>
+          <w:rFonts w:ascii="Courier New" w:eastAsia="Times New Roman" w:hAnsi="Courier New" w:cs="Courier New"/>
+          <w:sz w:val="12"/>
+          <w:szCs w:val="20"/>
+          <w:lang w:val="en-US"/>
+        </w:rPr>
+        <w:t>hardmatched</w:t>
+      </w:r>
+      <w:proofErr w:type="spellEnd"/>
+      <w:r>
+        <w:rPr>
+          <w:rFonts w:ascii="Courier New" w:eastAsia="Times New Roman" w:hAnsi="Courier New" w:cs="Courier New"/>
+          <w:sz w:val="12"/>
+          <w:szCs w:val="20"/>
+          <w:lang w:val="en-US"/>
+        </w:rPr>
+        <w:t>")</w:t>
+      </w:r>
+    </w:p>
+    <w:p>
+      <w:pPr>
+        <w:pBdr>
+          <w:top w:val="single" w:sz="4" w:space="1" w:color="auto"/>
+          <w:left w:val="single" w:sz="4" w:space="1" w:color="auto"/>
+          <w:bottom w:val="single" w:sz="4" w:space="1" w:color="auto"/>
+          <w:right w:val="single" w:sz="4" w:space="1" w:color="auto"/>
+        </w:pBdr>
+        <w:tabs>
+          <w:tab w:val="left" w:pos="916"/>
+          <w:tab w:val="left" w:pos="1832"/>
+          <w:tab w:val="left" w:pos="2748"/>
+          <w:tab w:val="left" w:pos="3664"/>
+          <w:tab w:val="left" w:pos="4580"/>
+          <w:tab w:val="left" w:pos="5496"/>
+          <w:tab w:val="left" w:pos="6412"/>
+          <w:tab w:val="left" w:pos="7328"/>
+          <w:tab w:val="left" w:pos="8244"/>
+          <w:tab w:val="left" w:pos="9160"/>
+          <w:tab w:val="left" w:pos="10076"/>
+          <w:tab w:val="left" w:pos="10992"/>
+          <w:tab w:val="left" w:pos="11908"/>
+          <w:tab w:val="left" w:pos="12824"/>
+          <w:tab w:val="left" w:pos="13740"/>
+          <w:tab w:val="left" w:pos="14656"/>
+        </w:tabs>
+        <w:spacing w:after="0" w:line="240" w:lineRule="auto"/>
+        <w:rPr>
+          <w:rFonts w:ascii="Courier New" w:eastAsia="Times New Roman" w:hAnsi="Courier New" w:cs="Courier New"/>
+          <w:sz w:val="12"/>
+          <w:szCs w:val="20"/>
+          <w:lang w:val="en-US"/>
+        </w:rPr>
+      </w:pPr>
+      <w:r>
+        <w:rPr>
+          <w:rFonts w:ascii="Courier New" w:eastAsia="Times New Roman" w:hAnsi="Courier New" w:cs="Courier New"/>
+          <w:sz w:val="12"/>
+          <w:szCs w:val="20"/>
+          <w:lang w:val="en-US"/>
+        </w:rPr>
+        <w:t xml:space="preserve">                </w:t>
+      </w:r>
+      <w:proofErr w:type="gramStart"/>
+      <w:r>
+        <w:rPr>
+          <w:rFonts w:ascii="Courier New" w:eastAsia="Times New Roman" w:hAnsi="Courier New" w:cs="Courier New"/>
+          <w:sz w:val="12"/>
+          <w:szCs w:val="20"/>
+          <w:lang w:val="en-US"/>
+        </w:rPr>
+        <w:t>return</w:t>
+      </w:r>
+      <w:proofErr w:type="gramEnd"/>
+      <w:r>
+        <w:rPr>
+          <w:rFonts w:ascii="Courier New" w:eastAsia="Times New Roman" w:hAnsi="Courier New" w:cs="Courier New"/>
+          <w:sz w:val="12"/>
+          <w:szCs w:val="20"/>
+          <w:lang w:val="en-US"/>
+        </w:rPr>
+        <w:t xml:space="preserve">  </w:t>
+      </w:r>
+    </w:p>
+    <w:p>
+      <w:pPr>
+        <w:pBdr>
+          <w:top w:val="single" w:sz="4" w:space="1" w:color="auto"/>
+          <w:left w:val="single" w:sz="4" w:space="1" w:color="auto"/>
+          <w:bottom w:val="single" w:sz="4" w:space="1" w:color="auto"/>
+          <w:right w:val="single" w:sz="4" w:space="1" w:color="auto"/>
+        </w:pBdr>
+        <w:tabs>
+          <w:tab w:val="left" w:pos="916"/>
+          <w:tab w:val="left" w:pos="1832"/>
+          <w:tab w:val="left" w:pos="2748"/>
+          <w:tab w:val="left" w:pos="3664"/>
+          <w:tab w:val="left" w:pos="4580"/>
+          <w:tab w:val="left" w:pos="5496"/>
+          <w:tab w:val="left" w:pos="6412"/>
+          <w:tab w:val="left" w:pos="7328"/>
+          <w:tab w:val="left" w:pos="8244"/>
+          <w:tab w:val="left" w:pos="9160"/>
+          <w:tab w:val="left" w:pos="10076"/>
+          <w:tab w:val="left" w:pos="10992"/>
+          <w:tab w:val="left" w:pos="11908"/>
+          <w:tab w:val="left" w:pos="12824"/>
+          <w:tab w:val="left" w:pos="13740"/>
+          <w:tab w:val="left" w:pos="14656"/>
+        </w:tabs>
+        <w:spacing w:after="0" w:line="240" w:lineRule="auto"/>
+        <w:rPr>
+          <w:rFonts w:ascii="Courier New" w:eastAsia="Times New Roman" w:hAnsi="Courier New" w:cs="Courier New"/>
+          <w:sz w:val="12"/>
+          <w:szCs w:val="20"/>
+          <w:lang w:val="en-US"/>
+        </w:rPr>
+      </w:pPr>
+      <w:r>
+        <w:rPr>
+          <w:rFonts w:ascii="Courier New" w:eastAsia="Times New Roman" w:hAnsi="Courier New" w:cs="Courier New"/>
+          <w:sz w:val="12"/>
+          <w:szCs w:val="20"/>
+          <w:lang w:val="en-US"/>
+        </w:rPr>
+        <w:t xml:space="preserve">        </w:t>
+      </w:r>
+      <w:proofErr w:type="gramStart"/>
+      <w:r>
+        <w:rPr>
+          <w:rFonts w:ascii="Courier New" w:eastAsia="Times New Roman" w:hAnsi="Courier New" w:cs="Courier New"/>
+          <w:sz w:val="12"/>
+          <w:szCs w:val="20"/>
+          <w:lang w:val="en-US"/>
+        </w:rPr>
+        <w:t>end</w:t>
+      </w:r>
+      <w:proofErr w:type="gramEnd"/>
+    </w:p>
+    <w:p>
+      <w:pPr>
+        <w:pBdr>
+          <w:top w:val="single" w:sz="4" w:space="1" w:color="auto"/>
+          <w:left w:val="single" w:sz="4" w:space="1" w:color="auto"/>
+          <w:bottom w:val="single" w:sz="4" w:space="1" w:color="auto"/>
+          <w:right w:val="single" w:sz="4" w:space="1" w:color="auto"/>
+        </w:pBdr>
+        <w:tabs>
+          <w:tab w:val="left" w:pos="916"/>
+          <w:tab w:val="left" w:pos="1832"/>
+          <w:tab w:val="left" w:pos="2748"/>
+          <w:tab w:val="left" w:pos="3664"/>
+          <w:tab w:val="left" w:pos="4580"/>
+          <w:tab w:val="left" w:pos="5496"/>
+          <w:tab w:val="left" w:pos="6412"/>
+          <w:tab w:val="left" w:pos="7328"/>
+          <w:tab w:val="left" w:pos="8244"/>
+          <w:tab w:val="left" w:pos="9160"/>
+          <w:tab w:val="left" w:pos="10076"/>
+          <w:tab w:val="left" w:pos="10992"/>
+          <w:tab w:val="left" w:pos="11908"/>
+          <w:tab w:val="left" w:pos="12824"/>
+          <w:tab w:val="left" w:pos="13740"/>
+          <w:tab w:val="left" w:pos="14656"/>
+        </w:tabs>
+        <w:spacing w:after="0" w:line="240" w:lineRule="auto"/>
+        <w:rPr>
+          <w:rFonts w:ascii="Courier New" w:eastAsia="Times New Roman" w:hAnsi="Courier New" w:cs="Courier New"/>
+          <w:sz w:val="12"/>
+          <w:szCs w:val="20"/>
+          <w:lang w:val="en-US"/>
+        </w:rPr>
+      </w:pPr>
+      <w:r>
+        <w:rPr>
+          <w:rFonts w:ascii="Courier New" w:eastAsia="Times New Roman" w:hAnsi="Courier New" w:cs="Courier New"/>
+          <w:sz w:val="12"/>
+          <w:szCs w:val="20"/>
+          <w:lang w:val="en-US"/>
+        </w:rPr>
+        <w:t xml:space="preserve">        </w:t>
+      </w:r>
+      <w:proofErr w:type="gramStart"/>
+      <w:r>
+        <w:rPr>
+          <w:rFonts w:ascii="Courier New" w:eastAsia="Times New Roman" w:hAnsi="Courier New" w:cs="Courier New"/>
+          <w:sz w:val="12"/>
+          <w:szCs w:val="20"/>
+          <w:lang w:val="en-US"/>
+        </w:rPr>
+        <w:t>return</w:t>
+      </w:r>
+      <w:proofErr w:type="gramEnd"/>
+    </w:p>
+    <w:p>
+      <w:pPr>
+        <w:pBdr>
+          <w:top w:val="single" w:sz="4" w:space="1" w:color="auto"/>
+          <w:left w:val="single" w:sz="4" w:space="1" w:color="auto"/>
+          <w:bottom w:val="single" w:sz="4" w:space="1" w:color="auto"/>
+          <w:right w:val="single" w:sz="4" w:space="1" w:color="auto"/>
+        </w:pBdr>
+        <w:tabs>
+          <w:tab w:val="left" w:pos="916"/>
+          <w:tab w:val="left" w:pos="1832"/>
+          <w:tab w:val="left" w:pos="2748"/>
+          <w:tab w:val="left" w:pos="3664"/>
+          <w:tab w:val="left" w:pos="4580"/>
+          <w:tab w:val="left" w:pos="5496"/>
+          <w:tab w:val="left" w:pos="6412"/>
+          <w:tab w:val="left" w:pos="7328"/>
+          <w:tab w:val="left" w:pos="8244"/>
+          <w:tab w:val="left" w:pos="9160"/>
+          <w:tab w:val="left" w:pos="10076"/>
+          <w:tab w:val="left" w:pos="10992"/>
+          <w:tab w:val="left" w:pos="11908"/>
+          <w:tab w:val="left" w:pos="12824"/>
+          <w:tab w:val="left" w:pos="13740"/>
+          <w:tab w:val="left" w:pos="14656"/>
+        </w:tabs>
+        <w:spacing w:after="0" w:line="240" w:lineRule="auto"/>
+        <w:rPr>
+          <w:rFonts w:ascii="Courier New" w:eastAsia="Times New Roman" w:hAnsi="Courier New" w:cs="Courier New"/>
+          <w:sz w:val="12"/>
+          <w:szCs w:val="20"/>
+          <w:lang w:val="en-US"/>
+        </w:rPr>
+      </w:pPr>
+      <w:proofErr w:type="gramStart"/>
+      <w:r>
+        <w:rPr>
+          <w:rFonts w:ascii="Courier New" w:eastAsia="Times New Roman" w:hAnsi="Courier New" w:cs="Courier New"/>
+          <w:sz w:val="12"/>
+          <w:szCs w:val="20"/>
+          <w:lang w:val="en-US"/>
+        </w:rPr>
+        <w:t>end</w:t>
+      </w:r>
+      <w:proofErr w:type="gramEnd"/>
+    </w:p>
+    <w:p>
+      <w:pPr>
+        <w:rPr>
+          <w:ins w:id="5" w:author="Vic4ever" w:date="2010-10-18T10:58:00Z"/>
+          <w:lang w:val="en-US"/>
+        </w:rPr>
+      </w:pPr>
+    </w:p>
+    <w:p>
+      <w:pPr>
+        <w:rPr>
+          <w:lang w:val="en-US"/>
+        </w:rPr>
+      </w:pPr>
+      <w:r>
+        <w:rPr>
+          <w:lang w:val="en-US"/>
+        </w:rPr>
+        <w:t>Question:</w:t>
       </w:r>
     </w:p>
     <w:p>
@@ -6727,6 +9831,7 @@
         <w:rPr>
           <w:lang w:val="en-US"/>
         </w:rPr>
+        <w:lastRenderedPageBreak/>
         <w:t>Cơ</w:t>
       </w:r>
       <w:proofErr w:type="spellEnd"/>
@@ -8015,6 +11120,56 @@
     <w:rPr>
       <w:color w:val="0000FF" w:themeColor="hyperlink"/>
       <w:u w:val="single"/>
+    </w:rPr>
+  </w:style>
+  <w:style w:type="paragraph" w:styleId="HTMLPreformatted">
+    <w:name w:val="HTML Preformatted"/>
+    <w:basedOn w:val="Normal"/>
+    <w:link w:val="HTMLPreformattedChar"/>
+    <w:uiPriority w:val="99"/>
+    <w:semiHidden/>
+    <w:unhideWhenUsed/>
+    <w:rsid w:val="00771E51"/>
+    <w:pPr>
+      <w:tabs>
+        <w:tab w:val="left" w:pos="916"/>
+        <w:tab w:val="left" w:pos="1832"/>
+        <w:tab w:val="left" w:pos="2748"/>
+        <w:tab w:val="left" w:pos="3664"/>
+        <w:tab w:val="left" w:pos="4580"/>
+        <w:tab w:val="left" w:pos="5496"/>
+        <w:tab w:val="left" w:pos="6412"/>
+        <w:tab w:val="left" w:pos="7328"/>
+        <w:tab w:val="left" w:pos="8244"/>
+        <w:tab w:val="left" w:pos="9160"/>
+        <w:tab w:val="left" w:pos="10076"/>
+        <w:tab w:val="left" w:pos="10992"/>
+        <w:tab w:val="left" w:pos="11908"/>
+        <w:tab w:val="left" w:pos="12824"/>
+        <w:tab w:val="left" w:pos="13740"/>
+        <w:tab w:val="left" w:pos="14656"/>
+      </w:tabs>
+      <w:spacing w:after="0" w:line="240" w:lineRule="auto"/>
+    </w:pPr>
+    <w:rPr>
+      <w:rFonts w:ascii="Courier New" w:eastAsia="Times New Roman" w:hAnsi="Courier New" w:cs="Courier New"/>
+      <w:sz w:val="20"/>
+      <w:szCs w:val="20"/>
+      <w:lang w:val="en-US"/>
+    </w:rPr>
+  </w:style>
+  <w:style w:type="character" w:customStyle="1" w:styleId="HTMLPreformattedChar">
+    <w:name w:val="HTML Preformatted Char"/>
+    <w:basedOn w:val="DefaultParagraphFont"/>
+    <w:link w:val="HTMLPreformatted"/>
+    <w:uiPriority w:val="99"/>
+    <w:semiHidden/>
+    <w:rsid w:val="00771E51"/>
+    <w:rPr>
+      <w:rFonts w:ascii="Courier New" w:eastAsia="Times New Roman" w:hAnsi="Courier New" w:cs="Courier New"/>
+      <w:sz w:val="20"/>
+      <w:szCs w:val="20"/>
+      <w:lang w:val="en-US"/>
     </w:rPr>
   </w:style>
 </w:styles>

</xml_diff>